<commit_message>
Worked on using PEST array parameters for MODFLOW-2005.
</commit_message>
<xml_diff>
--- a/EnhancedTemplateProcessor/doc/InputInstructions.docx
+++ b/EnhancedTemplateProcessor/doc/InputInstructions.docx
@@ -11,66 +11,62 @@
       </w:r>
     </w:p>
     <w:p>
-      <w:proofErr w:type="spellStart"/>
-      <w:r>
-        <w:t>EnhancedTemplateProcessor</w:t>
-      </w:r>
-      <w:proofErr w:type="spellEnd"/>
-      <w:r>
-        <w:t xml:space="preserve"> is a tool for tool for creating model input files from a model based on a template. </w:t>
-      </w:r>
-      <w:proofErr w:type="spellStart"/>
-      <w:r>
-        <w:t>EnhancedTemplateProcessor</w:t>
-      </w:r>
-      <w:proofErr w:type="spellEnd"/>
-      <w:r>
-        <w:t xml:space="preserve"> can replace a formula in the template with the value derived by evaluating that formula. It can also optionally replace parameter names with the values associated with values associated with those names.</w:t>
+      <w:r>
+        <w:t>EnhancedTemplateProcessor is a tool for tool for creating model input files from a model based on a template. EnhancedTemplateProcessor can replace a formula in the template with the value derived by evaluating that formula. It can also optionally replace parameter names with the values associated with values associated with those names.</w:t>
       </w:r>
     </w:p>
     <w:p>
       <w:pPr>
         <w:pStyle w:val="Heading1"/>
       </w:pPr>
+      <w:r>
+        <w:rPr>
+          <w:rStyle w:val="Heading1Char"/>
+        </w:rPr>
+        <w:t>Usage</w:t>
+      </w:r>
+      <w:r>
+        <w:t>:</w:t>
+      </w:r>
+    </w:p>
+    <w:p>
+      <w:r>
+        <w:t>EnhancedTemplateProcessor &lt;template name&gt; [&lt;PVAL file name&gt;]</w:t>
+      </w:r>
+    </w:p>
+    <w:p>
+      <w:r>
+        <w:t xml:space="preserve">  Run EnhancedTemplateProcessor from the command line followed by the name of a template file and (optionally) the name of a PVAL file containing the names and values of the parameters that should be substituted into the file. If the file names contain whitespace, the names must be enclosed in quotation marks. If the file names do not contain whitespace, quotation marks around the file names are optional. </w:t>
+      </w:r>
+      <w:r>
+        <w:t>The template file name must contain an extension. The output of the program is a file with the same name as the template except that the extension will have been removed from the file name. The contents of the output file will be the contents of the input file after having been processed.</w:t>
+      </w:r>
+    </w:p>
+    <w:p>
+      <w:pPr>
+        <w:pStyle w:val="Heading1"/>
+      </w:pPr>
+      <w:r>
+        <w:t>PVAL File format</w:t>
+      </w:r>
+    </w:p>
+    <w:p>
+      <w:r>
+        <w:t>The PVAL file format is the same as documented for MODFLOW-2005. However, If a line starts with “#--“, the remainder of the line will be treated as defining a parameter for the purposes of EnhancedTemplateProcessor</w:t>
+      </w:r>
+      <w:r>
+        <w:t>.</w:t>
+      </w:r>
+      <w:r>
+        <w:t xml:space="preserve"> </w:t>
+      </w:r>
+      <w:r>
+        <w:t>All such lines must follow the lines defining parameters for MODFLOW-2005 for to ensure that the lines will</w:t>
+      </w:r>
       <w:bookmarkStart w:id="0" w:name="_GoBack"/>
-      <w:r>
-        <w:rPr>
-          <w:rStyle w:val="Heading1Char"/>
-        </w:rPr>
-        <w:t>Usage</w:t>
-      </w:r>
-      <w:r>
-        <w:t>:</w:t>
-      </w:r>
-    </w:p>
-    <w:bookmarkEnd w:id="0"/>
-    <w:p>
-      <w:r>
-        <w:t xml:space="preserve">  </w:t>
-      </w:r>
-      <w:proofErr w:type="spellStart"/>
-      <w:r>
-        <w:t>EnhancedTemplateProcessor</w:t>
-      </w:r>
-      <w:proofErr w:type="spellEnd"/>
-      <w:r>
-        <w:t xml:space="preserve"> &lt;template name&gt; [&lt;PVAL file name&gt;]</w:t>
-      </w:r>
-    </w:p>
-    <w:p>
-      <w:r>
-        <w:t xml:space="preserve">  Run </w:t>
-      </w:r>
-      <w:proofErr w:type="spellStart"/>
-      <w:r>
-        <w:t>EnhancedTemplateProcessor</w:t>
-      </w:r>
-      <w:proofErr w:type="spellEnd"/>
-      <w:r>
-        <w:t xml:space="preserve"> from the command line followed by the name of a template file and (optionally) the name of a PVAL file containing the names and values of the parameters that should be substituted into the file. If the file names contain whitespace, the names must be enclosed in quotation marks. If the file names do not contain whitespace, quotation marks around the file names are optional. </w:t>
-      </w:r>
-      <w:r>
-        <w:t>The template file name must contain an extension. The output of the program is a file with the same name as the template except that the extension will have been removed from the file name. The contents of the output file will be the contents of the input file after having been processed.</w:t>
+      <w:bookmarkEnd w:id="0"/>
+      <w:r>
+        <w:t xml:space="preserve"> be ignored by MODFLOW-2005.</w:t>
       </w:r>
     </w:p>
     <w:p>
@@ -83,44 +79,12 @@
     </w:p>
     <w:p>
       <w:r>
-        <w:t xml:space="preserve">  If parameter names are to be replaced by parameter values, the first line of the file must begin with either "</w:t>
-      </w:r>
-      <w:proofErr w:type="spellStart"/>
-      <w:r>
-        <w:t>ptf</w:t>
-      </w:r>
-      <w:proofErr w:type="spellEnd"/>
-      <w:r>
-        <w:t xml:space="preserve"> " or "</w:t>
-      </w:r>
-      <w:proofErr w:type="spellStart"/>
-      <w:r>
-        <w:t>jtf</w:t>
-      </w:r>
-      <w:proofErr w:type="spellEnd"/>
-      <w:r>
-        <w:t xml:space="preserve"> " followed by a single character. The character, known as the “parameter delimiter”, is used to specify locations in the file at which parameter names are replaced by parameter values. The parameter names must be surrounded by a pair of the parameter delimiters. Extra spaces area allowed and encouraged before and after the parameter name but within the pair of the parameter delimiters. When the parameter name is replaced, everything between the parameter delimiters and the delimiters themselves will be replaced by the parameter value. If the parameter value is too long to fit within the available space, it will be truncated to fit. </w:t>
-      </w:r>
-    </w:p>
-    <w:p>
-      <w:r>
-        <w:t xml:space="preserve">  The next line of the template (or the first line, if the parameter delimiter line is not included) must begin with "</w:t>
-      </w:r>
-      <w:proofErr w:type="spellStart"/>
-      <w:r>
-        <w:t>etf</w:t>
-      </w:r>
-      <w:proofErr w:type="spellEnd"/>
-      <w:r>
-        <w:t xml:space="preserve"> " followed by a single character. This character is the formula delimiter. It plays a role </w:t>
-      </w:r>
-      <w:proofErr w:type="gramStart"/>
-      <w:r>
-        <w:t>similar to</w:t>
-      </w:r>
-      <w:proofErr w:type="gramEnd"/>
-      <w:r>
-        <w:t xml:space="preserve"> the parameter delimiter. A formula should be included between a pair of formula delimiters. The formula delimiter must be different from the parameter delimiter. However, the width of the available space is indicated differently from how it is done with parameter delimiters. The available space extends from the first formula delimiter through the first character before the beginning of the formula. </w:t>
+        <w:t xml:space="preserve">  If parameter names are to be replaced by parameter values, the first line of the file must begin with either "ptf " or "jtf " followed by a single character. The character, known as the “parameter delimiter”, is used to specify locations in the file at which parameter names are replaced by parameter values. The parameter names must be surrounded by a pair of the parameter delimiters. Extra spaces area allowed and encouraged before and after the parameter name but within the pair of the parameter delimiters. When the parameter name is replaced, everything between the parameter delimiters and the delimiters themselves will be replaced by the parameter value. If the parameter value is too long to fit within the available space, it will be truncated to fit. </w:t>
+      </w:r>
+    </w:p>
+    <w:p>
+      <w:r>
+        <w:t xml:space="preserve">  The next line of the template (or the first line, if the parameter delimiter line is not included) must begin with "etf " followed by a single character. This character is the formula delimiter. It plays a role similar to the parameter delimiter. A formula should be included between a pair of formula delimiters. The formula delimiter must be different from the parameter delimiter. However, the width of the available space is indicated differently from how it is done with parameter delimiters. The available space extends from the first formula delimiter through the first character before the beginning of the formula. </w:t>
       </w:r>
     </w:p>
     <w:p>
@@ -130,59 +94,27 @@
     </w:p>
     <w:p>
       <w:r>
-        <w:t xml:space="preserve">  The parameter delimiter character </w:t>
-      </w:r>
-      <w:proofErr w:type="spellStart"/>
-      <w:r>
-        <w:t>can not</w:t>
-      </w:r>
-      <w:proofErr w:type="spellEnd"/>
-      <w:r>
-        <w:t xml:space="preserve"> occur anywhere in the template except where it functions as a parameter delimiter.</w:t>
-      </w:r>
-    </w:p>
-    <w:p>
-      <w:r>
-        <w:t xml:space="preserve">  The formula delimiter character </w:t>
-      </w:r>
-      <w:proofErr w:type="spellStart"/>
-      <w:r>
-        <w:t>can not</w:t>
-      </w:r>
-      <w:proofErr w:type="spellEnd"/>
-      <w:r>
-        <w:t xml:space="preserve"> occur anywhere in the template except where it functions as a formula delimiter.</w:t>
-      </w:r>
-    </w:p>
-    <w:p>
-      <w:r>
-        <w:t xml:space="preserve">  There is no restriction imposed by </w:t>
-      </w:r>
-      <w:proofErr w:type="spellStart"/>
-      <w:r>
-        <w:t>EnhancedTemplateProcessor</w:t>
-      </w:r>
-      <w:proofErr w:type="spellEnd"/>
-      <w:r>
-        <w:t xml:space="preserve"> on the length of lines in template or PVAL files.</w:t>
-      </w:r>
-    </w:p>
-    <w:p>
-      <w:r>
-        <w:t xml:space="preserve">  There is no restriction imposed by </w:t>
-      </w:r>
-      <w:proofErr w:type="spellStart"/>
-      <w:r>
-        <w:t>EnhancedTemplateProcessor</w:t>
-      </w:r>
-      <w:proofErr w:type="spellEnd"/>
-      <w:r>
-        <w:t xml:space="preserve"> on the length of parameter names in PVAL files or template files.</w:t>
+        <w:t xml:space="preserve">  The parameter delimiter character can not occur anywhere in the template except where it functions as a parameter delimiter.</w:t>
       </w:r>
     </w:p>
     <w:p>
       <w:r>
         <w:lastRenderedPageBreak/>
+        <w:t xml:space="preserve">  The formula delimiter character can not occur anywhere in the template except where it functions as a formula delimiter.</w:t>
+      </w:r>
+    </w:p>
+    <w:p>
+      <w:r>
+        <w:t xml:space="preserve">  There is no restriction imposed by EnhancedTemplateProcessor on the length of lines in template or PVAL files.</w:t>
+      </w:r>
+    </w:p>
+    <w:p>
+      <w:r>
+        <w:t xml:space="preserve">  There is no restriction imposed by EnhancedTemplateProcessor on the length of parameter names in PVAL files or template files.</w:t>
+      </w:r>
+    </w:p>
+    <w:p>
+      <w:r>
         <w:t xml:space="preserve">  Parameter names must not include whitespace.</w:t>
       </w:r>
     </w:p>
@@ -217,21 +149,7 @@
         <w:rPr>
           <w:rStyle w:val="ftablecaption"/>
         </w:rPr>
-        <w:t xml:space="preserve">Table 1. Operators in </w:t>
-      </w:r>
-      <w:proofErr w:type="spellStart"/>
-      <w:r>
-        <w:rPr>
-          <w:rStyle w:val="ftablecaption"/>
-        </w:rPr>
-        <w:t>ModelMuse</w:t>
-      </w:r>
-      <w:proofErr w:type="spellEnd"/>
-      <w:r>
-        <w:rPr>
-          <w:rStyle w:val="ftablecaption"/>
-        </w:rPr>
-        <w:t xml:space="preserve"> Formulas</w:t>
+        <w:t>Table 1. Operators in ModelMuse Formulas</w:t>
       </w:r>
     </w:p>
     <w:tbl>
@@ -421,7 +339,7 @@
                 <w:sz w:val="24"/>
                 <w:szCs w:val="24"/>
               </w:rPr>
-              <w:pict>
+              <w:pict w14:anchorId="11DDA982">
                 <v:rect id="_x0000_i1025" style="width:0;height:.5pt" o:hralign="center" o:hrstd="t" o:hrnoshade="t" o:hr="t" fillcolor="black" stroked="f"/>
               </w:pict>
             </w:r>
@@ -1263,7 +1181,6 @@
                 <w:szCs w:val="24"/>
               </w:rPr>
             </w:pPr>
-            <w:proofErr w:type="spellStart"/>
             <w:r>
               <w:rPr>
                 <w:rFonts w:ascii="Times New Roman" w:eastAsia="Times New Roman" w:hAnsi="Times New Roman" w:cs="Times New Roman"/>
@@ -1272,7 +1189,6 @@
               </w:rPr>
               <w:t>xor</w:t>
             </w:r>
-            <w:proofErr w:type="spellEnd"/>
           </w:p>
         </w:tc>
         <w:tc>
@@ -2283,6 +2199,7 @@
           <w:sz w:val="24"/>
           <w:szCs w:val="24"/>
         </w:rPr>
+        <w:lastRenderedPageBreak/>
         <w:t>The operator precedence rules are shown in table 2. Operators that are part of the same group have equal precedence. Operators of equal precedence are evaluated in order from left to right.</w:t>
       </w:r>
     </w:p>
@@ -2400,7 +2317,6 @@
                 <w:sz w:val="24"/>
                 <w:szCs w:val="24"/>
               </w:rPr>
-              <w:lastRenderedPageBreak/>
               <w:t>( )</w:t>
             </w:r>
           </w:p>
@@ -2563,25 +2479,7 @@
                 <w:sz w:val="24"/>
                 <w:szCs w:val="24"/>
               </w:rPr>
-              <w:t xml:space="preserve">or, </w:t>
-            </w:r>
-            <w:proofErr w:type="spellStart"/>
-            <w:r>
-              <w:rPr>
-                <w:rFonts w:ascii="Times New Roman" w:eastAsia="Times New Roman" w:hAnsi="Times New Roman" w:cs="Times New Roman"/>
-                <w:sz w:val="24"/>
-                <w:szCs w:val="24"/>
-              </w:rPr>
-              <w:t>xor</w:t>
-            </w:r>
-            <w:proofErr w:type="spellEnd"/>
-            <w:r>
-              <w:rPr>
-                <w:rFonts w:ascii="Times New Roman" w:eastAsia="Times New Roman" w:hAnsi="Times New Roman" w:cs="Times New Roman"/>
-                <w:sz w:val="24"/>
-                <w:szCs w:val="24"/>
-              </w:rPr>
-              <w:t>, +, -</w:t>
+              <w:t>or, xor, +, -</w:t>
             </w:r>
           </w:p>
         </w:tc>
@@ -2683,21 +2581,8 @@
       <w:r>
         <w:t xml:space="preserve">ame logical, math, text, and trigonometric functions available in </w:t>
       </w:r>
-      <w:proofErr w:type="spellStart"/>
-      <w:r>
-        <w:t>ModelMuse</w:t>
-      </w:r>
-      <w:proofErr w:type="spellEnd"/>
-      <w:r>
-        <w:t xml:space="preserve"> are also available in </w:t>
-      </w:r>
-      <w:proofErr w:type="spellStart"/>
-      <w:r>
-        <w:t>EnhancedTemplateProcessor</w:t>
-      </w:r>
-      <w:proofErr w:type="spellEnd"/>
-      <w:r>
-        <w:t>.</w:t>
+      <w:r>
+        <w:t>ModelMuse are also available in EnhancedTemplateProcessor.</w:t>
       </w:r>
     </w:p>
     <w:p>
@@ -2715,13 +2600,8 @@
       </w:r>
     </w:p>
     <w:p>
-      <w:proofErr w:type="spellStart"/>
-      <w:r>
-        <w:t>EnhancedTemplateProcessor</w:t>
-      </w:r>
-      <w:proofErr w:type="spellEnd"/>
-      <w:r>
-        <w:t xml:space="preserve"> reads the names of the template file and PVAL file from the command line. (The PVAL file is optional. It then reads the PVAL file, if specified, and associates each parameter name with a real-number </w:t>
+      <w:r>
+        <w:t xml:space="preserve">EnhancedTemplateProcessor reads the names of the template file and PVAL file from the command line. (The PVAL file is optional. It then reads the PVAL file, if specified, and associates each parameter name with a real-number </w:t>
       </w:r>
       <w:r>
         <w:t>v</w:t>
@@ -2730,31 +2610,12 @@
         <w:t>alue.</w:t>
       </w:r>
       <w:r>
-        <w:t xml:space="preserve"> It then reads the template file and reads the </w:t>
-      </w:r>
-      <w:r>
-        <w:t>parameter delimiter</w:t>
-      </w:r>
-      <w:r>
-        <w:t xml:space="preserve"> (if specified) and formula delimiter. It then reads the following lines one by one. In each line, </w:t>
-      </w:r>
-      <w:proofErr w:type="gramStart"/>
-      <w:r>
-        <w:t>it</w:t>
-      </w:r>
-      <w:proofErr w:type="gramEnd"/>
-      <w:r>
-        <w:t xml:space="preserve"> firsts replaces any parameter names enclosed within parameter delimiters by the associated values. It then reads any formulas in the line, evaluates them, and replaces the formulas with the evaluated value.</w:t>
-      </w:r>
-    </w:p>
-    <w:p>
-      <w:proofErr w:type="spellStart"/>
-      <w:r>
-        <w:t>EnhancedTemplateProcessor</w:t>
-      </w:r>
-      <w:proofErr w:type="spellEnd"/>
-      <w:r>
-        <w:t xml:space="preserve"> does not have equivalents of the PRECIS or DPOINT variables in PEST.</w:t>
+        <w:t xml:space="preserve"> It then reads the template file and reads the parameter delimiter (if specified) and formula delimiter. It then reads the following lines one by one. In each line, it firsts replaces any parameter names enclosed within parameter delimiters by the associated values. It then reads any formulas in the line, evaluates them, and replaces the formulas with the evaluated value.</w:t>
+      </w:r>
+    </w:p>
+    <w:p>
+      <w:r>
+        <w:t>EnhancedTemplateProcessor does not have equivalents of the PRECIS or DPOINT variables in PEST.</w:t>
       </w:r>
     </w:p>
     <w:p>
@@ -2785,23 +2646,13 @@
           <w:szCs w:val="16"/>
         </w:rPr>
       </w:pPr>
-      <w:proofErr w:type="spellStart"/>
-      <w:r>
-        <w:rPr>
-          <w:rFonts w:ascii="Courier New" w:hAnsi="Courier New" w:cs="Courier New"/>
-          <w:sz w:val="16"/>
-          <w:szCs w:val="16"/>
-        </w:rPr>
-        <w:t>ptf</w:t>
-      </w:r>
-      <w:proofErr w:type="spellEnd"/>
-      <w:r>
-        <w:rPr>
-          <w:rFonts w:ascii="Courier New" w:hAnsi="Courier New" w:cs="Courier New"/>
-          <w:sz w:val="16"/>
-          <w:szCs w:val="16"/>
-        </w:rPr>
-        <w:t xml:space="preserve"> @</w:t>
+      <w:r>
+        <w:rPr>
+          <w:rFonts w:ascii="Courier New" w:hAnsi="Courier New" w:cs="Courier New"/>
+          <w:sz w:val="16"/>
+          <w:szCs w:val="16"/>
+        </w:rPr>
+        <w:t>ptf @</w:t>
       </w:r>
     </w:p>
     <w:p>
@@ -2813,26 +2664,14 @@
           <w:szCs w:val="16"/>
         </w:rPr>
       </w:pPr>
-      <w:proofErr w:type="spellStart"/>
-      <w:proofErr w:type="gramStart"/>
-      <w:r>
-        <w:rPr>
-          <w:rFonts w:ascii="Courier New" w:hAnsi="Courier New" w:cs="Courier New"/>
-          <w:sz w:val="16"/>
-          <w:szCs w:val="16"/>
-        </w:rPr>
-        <w:t>etf</w:t>
-      </w:r>
-      <w:proofErr w:type="spellEnd"/>
-      <w:r>
-        <w:rPr>
-          <w:rFonts w:ascii="Courier New" w:hAnsi="Courier New" w:cs="Courier New"/>
-          <w:sz w:val="16"/>
-          <w:szCs w:val="16"/>
-        </w:rPr>
-        <w:t xml:space="preserve"> !</w:t>
-      </w:r>
-      <w:proofErr w:type="gramEnd"/>
+      <w:r>
+        <w:rPr>
+          <w:rFonts w:ascii="Courier New" w:hAnsi="Courier New" w:cs="Courier New"/>
+          <w:sz w:val="16"/>
+          <w:szCs w:val="16"/>
+        </w:rPr>
+        <w:t>etf !</w:t>
+      </w:r>
     </w:p>
     <w:p>
       <w:pPr>
@@ -2919,25 +2758,7 @@
           <w:sz w:val="16"/>
           <w:szCs w:val="16"/>
         </w:rPr>
-        <w:t xml:space="preserve">This is a line with formula containing two parameters and a formula "!     </w:t>
-      </w:r>
-      <w:proofErr w:type="gramStart"/>
-      <w:r>
-        <w:rPr>
-          <w:rFonts w:ascii="Courier New" w:hAnsi="Courier New" w:cs="Courier New"/>
-          <w:sz w:val="16"/>
-          <w:szCs w:val="16"/>
-        </w:rPr>
-        <w:t>@  HK</w:t>
-      </w:r>
-      <w:proofErr w:type="gramEnd"/>
-      <w:r>
-        <w:rPr>
-          <w:rFonts w:ascii="Courier New" w:hAnsi="Courier New" w:cs="Courier New"/>
-          <w:sz w:val="16"/>
-          <w:szCs w:val="16"/>
-        </w:rPr>
-        <w:t>2   @ + @   HK3  @!"</w:t>
+        <w:t>This is a line with formula containing two parameters and a formula "!     @  HK2   @ + @   HK3  @!"</w:t>
       </w:r>
     </w:p>
     <w:p>
@@ -2963,25 +2784,7 @@
           <w:sz w:val="16"/>
           <w:szCs w:val="16"/>
         </w:rPr>
-        <w:t xml:space="preserve"># PVAL file created on 8/26/2009 by </w:t>
-      </w:r>
-      <w:proofErr w:type="spellStart"/>
-      <w:r>
-        <w:rPr>
-          <w:rFonts w:ascii="Courier New" w:hAnsi="Courier New" w:cs="Courier New"/>
-          <w:sz w:val="16"/>
-          <w:szCs w:val="16"/>
-        </w:rPr>
-        <w:t>ModelMuse</w:t>
-      </w:r>
-      <w:proofErr w:type="spellEnd"/>
-      <w:r>
-        <w:rPr>
-          <w:rFonts w:ascii="Courier New" w:hAnsi="Courier New" w:cs="Courier New"/>
-          <w:sz w:val="16"/>
-          <w:szCs w:val="16"/>
-        </w:rPr>
-        <w:t xml:space="preserve"> version 2.0.0.26.</w:t>
+        <w:t># PVAL file created on 8/26/2009 by ModelMuse version 2.0.0.26.</w:t>
       </w:r>
     </w:p>
     <w:p>
@@ -2991,13 +2794,15 @@
           <w:rFonts w:ascii="Courier New" w:hAnsi="Courier New" w:cs="Courier New"/>
           <w:sz w:val="16"/>
           <w:szCs w:val="16"/>
-        </w:rPr>
-      </w:pPr>
-      <w:r>
-        <w:rPr>
-          <w:rFonts w:ascii="Courier New" w:hAnsi="Courier New" w:cs="Courier New"/>
-          <w:sz w:val="16"/>
-          <w:szCs w:val="16"/>
+          <w:lang w:val="es-ES"/>
+        </w:rPr>
+      </w:pPr>
+      <w:r>
+        <w:rPr>
+          <w:rFonts w:ascii="Courier New" w:hAnsi="Courier New" w:cs="Courier New"/>
+          <w:sz w:val="16"/>
+          <w:szCs w:val="16"/>
+          <w:lang w:val="es-ES"/>
         </w:rPr>
         <w:t>18</w:t>
       </w:r>
@@ -3009,13 +2814,15 @@
           <w:rFonts w:ascii="Courier New" w:hAnsi="Courier New" w:cs="Courier New"/>
           <w:sz w:val="16"/>
           <w:szCs w:val="16"/>
-        </w:rPr>
-      </w:pPr>
-      <w:r>
-        <w:rPr>
-          <w:rFonts w:ascii="Courier New" w:hAnsi="Courier New" w:cs="Courier New"/>
-          <w:sz w:val="16"/>
-          <w:szCs w:val="16"/>
+          <w:lang w:val="es-ES"/>
+        </w:rPr>
+      </w:pPr>
+      <w:r>
+        <w:rPr>
+          <w:rFonts w:ascii="Courier New" w:hAnsi="Courier New" w:cs="Courier New"/>
+          <w:sz w:val="16"/>
+          <w:szCs w:val="16"/>
+          <w:lang w:val="es-ES"/>
         </w:rPr>
         <w:t>HK1        1</w:t>
       </w:r>
@@ -3027,13 +2834,15 @@
           <w:rFonts w:ascii="Courier New" w:hAnsi="Courier New" w:cs="Courier New"/>
           <w:sz w:val="16"/>
           <w:szCs w:val="16"/>
-        </w:rPr>
-      </w:pPr>
-      <w:r>
-        <w:rPr>
-          <w:rFonts w:ascii="Courier New" w:hAnsi="Courier New" w:cs="Courier New"/>
-          <w:sz w:val="16"/>
-          <w:szCs w:val="16"/>
+          <w:lang w:val="es-ES"/>
+        </w:rPr>
+      </w:pPr>
+      <w:r>
+        <w:rPr>
+          <w:rFonts w:ascii="Courier New" w:hAnsi="Courier New" w:cs="Courier New"/>
+          <w:sz w:val="16"/>
+          <w:szCs w:val="16"/>
+          <w:lang w:val="es-ES"/>
         </w:rPr>
         <w:t>HK2        0.01</w:t>
       </w:r>
@@ -3045,13 +2854,15 @@
           <w:rFonts w:ascii="Courier New" w:hAnsi="Courier New" w:cs="Courier New"/>
           <w:sz w:val="16"/>
           <w:szCs w:val="16"/>
-        </w:rPr>
-      </w:pPr>
-      <w:r>
-        <w:rPr>
-          <w:rFonts w:ascii="Courier New" w:hAnsi="Courier New" w:cs="Courier New"/>
-          <w:sz w:val="16"/>
-          <w:szCs w:val="16"/>
+          <w:lang w:val="es-ES"/>
+        </w:rPr>
+      </w:pPr>
+      <w:r>
+        <w:rPr>
+          <w:rFonts w:ascii="Courier New" w:hAnsi="Courier New" w:cs="Courier New"/>
+          <w:sz w:val="16"/>
+          <w:szCs w:val="16"/>
+          <w:lang w:val="es-ES"/>
         </w:rPr>
         <w:t>HK3        0.0001</w:t>
       </w:r>
@@ -3063,13 +2874,15 @@
           <w:rFonts w:ascii="Courier New" w:hAnsi="Courier New" w:cs="Courier New"/>
           <w:sz w:val="16"/>
           <w:szCs w:val="16"/>
-        </w:rPr>
-      </w:pPr>
-      <w:r>
-        <w:rPr>
-          <w:rFonts w:ascii="Courier New" w:hAnsi="Courier New" w:cs="Courier New"/>
-          <w:sz w:val="16"/>
-          <w:szCs w:val="16"/>
+          <w:lang w:val="es-ES"/>
+        </w:rPr>
+      </w:pPr>
+      <w:r>
+        <w:rPr>
+          <w:rFonts w:ascii="Courier New" w:hAnsi="Courier New" w:cs="Courier New"/>
+          <w:sz w:val="16"/>
+          <w:szCs w:val="16"/>
+          <w:lang w:val="es-ES"/>
         </w:rPr>
         <w:t>HK4        1E-6</w:t>
       </w:r>
@@ -3081,13 +2894,15 @@
           <w:rFonts w:ascii="Courier New" w:hAnsi="Courier New" w:cs="Courier New"/>
           <w:sz w:val="16"/>
           <w:szCs w:val="16"/>
-        </w:rPr>
-      </w:pPr>
-      <w:r>
-        <w:rPr>
-          <w:rFonts w:ascii="Courier New" w:hAnsi="Courier New" w:cs="Courier New"/>
-          <w:sz w:val="16"/>
-          <w:szCs w:val="16"/>
+          <w:lang w:val="es-ES"/>
+        </w:rPr>
+      </w:pPr>
+      <w:r>
+        <w:rPr>
+          <w:rFonts w:ascii="Courier New" w:hAnsi="Courier New" w:cs="Courier New"/>
+          <w:sz w:val="16"/>
+          <w:szCs w:val="16"/>
+          <w:lang w:val="es-ES"/>
         </w:rPr>
         <w:t>VKA12_1    0.25</w:t>
       </w:r>
@@ -3099,13 +2914,15 @@
           <w:rFonts w:ascii="Courier New" w:hAnsi="Courier New" w:cs="Courier New"/>
           <w:sz w:val="16"/>
           <w:szCs w:val="16"/>
-        </w:rPr>
-      </w:pPr>
-      <w:r>
-        <w:rPr>
-          <w:rFonts w:ascii="Courier New" w:hAnsi="Courier New" w:cs="Courier New"/>
-          <w:sz w:val="16"/>
-          <w:szCs w:val="16"/>
+          <w:lang w:val="es-ES"/>
+        </w:rPr>
+      </w:pPr>
+      <w:r>
+        <w:rPr>
+          <w:rFonts w:ascii="Courier New" w:hAnsi="Courier New" w:cs="Courier New"/>
+          <w:sz w:val="16"/>
+          <w:szCs w:val="16"/>
+          <w:lang w:val="es-ES"/>
         </w:rPr>
         <w:t>VKA12_2    0.0025</w:t>
       </w:r>
@@ -3117,13 +2934,15 @@
           <w:rFonts w:ascii="Courier New" w:hAnsi="Courier New" w:cs="Courier New"/>
           <w:sz w:val="16"/>
           <w:szCs w:val="16"/>
-        </w:rPr>
-      </w:pPr>
-      <w:r>
-        <w:rPr>
-          <w:rFonts w:ascii="Courier New" w:hAnsi="Courier New" w:cs="Courier New"/>
-          <w:sz w:val="16"/>
-          <w:szCs w:val="16"/>
+          <w:lang w:val="es-ES"/>
+        </w:rPr>
+      </w:pPr>
+      <w:r>
+        <w:rPr>
+          <w:rFonts w:ascii="Courier New" w:hAnsi="Courier New" w:cs="Courier New"/>
+          <w:sz w:val="16"/>
+          <w:szCs w:val="16"/>
+          <w:lang w:val="es-ES"/>
         </w:rPr>
         <w:t>VKA12_3    2.5E-5</w:t>
       </w:r>
@@ -3135,13 +2954,15 @@
           <w:rFonts w:ascii="Courier New" w:hAnsi="Courier New" w:cs="Courier New"/>
           <w:sz w:val="16"/>
           <w:szCs w:val="16"/>
-        </w:rPr>
-      </w:pPr>
-      <w:r>
-        <w:rPr>
-          <w:rFonts w:ascii="Courier New" w:hAnsi="Courier New" w:cs="Courier New"/>
-          <w:sz w:val="16"/>
-          <w:szCs w:val="16"/>
+          <w:lang w:val="es-ES"/>
+        </w:rPr>
+      </w:pPr>
+      <w:r>
+        <w:rPr>
+          <w:rFonts w:ascii="Courier New" w:hAnsi="Courier New" w:cs="Courier New"/>
+          <w:sz w:val="16"/>
+          <w:szCs w:val="16"/>
+          <w:lang w:val="es-ES"/>
         </w:rPr>
         <w:t>VKA12_4    2.5E-7</w:t>
       </w:r>
@@ -3153,13 +2974,15 @@
           <w:rFonts w:ascii="Courier New" w:hAnsi="Courier New" w:cs="Courier New"/>
           <w:sz w:val="16"/>
           <w:szCs w:val="16"/>
-        </w:rPr>
-      </w:pPr>
-      <w:r>
-        <w:rPr>
-          <w:rFonts w:ascii="Courier New" w:hAnsi="Courier New" w:cs="Courier New"/>
-          <w:sz w:val="16"/>
-          <w:szCs w:val="16"/>
+          <w:lang w:val="es-ES"/>
+        </w:rPr>
+      </w:pPr>
+      <w:r>
+        <w:rPr>
+          <w:rFonts w:ascii="Courier New" w:hAnsi="Courier New" w:cs="Courier New"/>
+          <w:sz w:val="16"/>
+          <w:szCs w:val="16"/>
+          <w:lang w:val="es-ES"/>
         </w:rPr>
         <w:t>VKA3_1     1</w:t>
       </w:r>
@@ -3171,13 +2994,15 @@
           <w:rFonts w:ascii="Courier New" w:hAnsi="Courier New" w:cs="Courier New"/>
           <w:sz w:val="16"/>
           <w:szCs w:val="16"/>
-        </w:rPr>
-      </w:pPr>
-      <w:r>
-        <w:rPr>
-          <w:rFonts w:ascii="Courier New" w:hAnsi="Courier New" w:cs="Courier New"/>
-          <w:sz w:val="16"/>
-          <w:szCs w:val="16"/>
+          <w:lang w:val="es-ES"/>
+        </w:rPr>
+      </w:pPr>
+      <w:r>
+        <w:rPr>
+          <w:rFonts w:ascii="Courier New" w:hAnsi="Courier New" w:cs="Courier New"/>
+          <w:sz w:val="16"/>
+          <w:szCs w:val="16"/>
+          <w:lang w:val="es-ES"/>
         </w:rPr>
         <w:t>VKA3_2     0.01</w:t>
       </w:r>
@@ -3189,13 +3014,15 @@
           <w:rFonts w:ascii="Courier New" w:hAnsi="Courier New" w:cs="Courier New"/>
           <w:sz w:val="16"/>
           <w:szCs w:val="16"/>
-        </w:rPr>
-      </w:pPr>
-      <w:r>
-        <w:rPr>
-          <w:rFonts w:ascii="Courier New" w:hAnsi="Courier New" w:cs="Courier New"/>
-          <w:sz w:val="16"/>
-          <w:szCs w:val="16"/>
+          <w:lang w:val="es-ES"/>
+        </w:rPr>
+      </w:pPr>
+      <w:r>
+        <w:rPr>
+          <w:rFonts w:ascii="Courier New" w:hAnsi="Courier New" w:cs="Courier New"/>
+          <w:sz w:val="16"/>
+          <w:szCs w:val="16"/>
+          <w:lang w:val="es-ES"/>
         </w:rPr>
         <w:t>VKA3_3     0.0001</w:t>
       </w:r>
@@ -3207,13 +3034,15 @@
           <w:rFonts w:ascii="Courier New" w:hAnsi="Courier New" w:cs="Courier New"/>
           <w:sz w:val="16"/>
           <w:szCs w:val="16"/>
-        </w:rPr>
-      </w:pPr>
-      <w:r>
-        <w:rPr>
-          <w:rFonts w:ascii="Courier New" w:hAnsi="Courier New" w:cs="Courier New"/>
-          <w:sz w:val="16"/>
-          <w:szCs w:val="16"/>
+          <w:lang w:val="es-ES"/>
+        </w:rPr>
+      </w:pPr>
+      <w:r>
+        <w:rPr>
+          <w:rFonts w:ascii="Courier New" w:hAnsi="Courier New" w:cs="Courier New"/>
+          <w:sz w:val="16"/>
+          <w:szCs w:val="16"/>
+          <w:lang w:val="es-ES"/>
         </w:rPr>
         <w:t>VKA3_4     1E-6</w:t>
       </w:r>
@@ -3225,26 +3054,18 @@
           <w:rFonts w:ascii="Courier New" w:hAnsi="Courier New" w:cs="Courier New"/>
           <w:sz w:val="16"/>
           <w:szCs w:val="16"/>
-        </w:rPr>
-      </w:pPr>
-      <w:r>
-        <w:rPr>
-          <w:rFonts w:ascii="Courier New" w:hAnsi="Courier New" w:cs="Courier New"/>
-          <w:sz w:val="16"/>
-          <w:szCs w:val="16"/>
-        </w:rPr>
-        <w:t>KDEP_Par</w:t>
-      </w:r>
-      <w:proofErr w:type="gramStart"/>
-      <w:r>
-        <w:rPr>
-          <w:rFonts w:ascii="Courier New" w:hAnsi="Courier New" w:cs="Courier New"/>
-          <w:sz w:val="16"/>
-          <w:szCs w:val="16"/>
-        </w:rPr>
-        <w:t>1  0.9</w:t>
-      </w:r>
-      <w:proofErr w:type="gramEnd"/>
+          <w:lang w:val="es-ES"/>
+        </w:rPr>
+      </w:pPr>
+      <w:r>
+        <w:rPr>
+          <w:rFonts w:ascii="Courier New" w:hAnsi="Courier New" w:cs="Courier New"/>
+          <w:sz w:val="16"/>
+          <w:szCs w:val="16"/>
+          <w:lang w:val="es-ES"/>
+        </w:rPr>
+        <w:t>KDEP_Par1  0.9</w:t>
+      </w:r>
     </w:p>
     <w:p>
       <w:pPr>
@@ -3253,14 +3074,17 @@
           <w:rFonts w:ascii="Courier New" w:hAnsi="Courier New" w:cs="Courier New"/>
           <w:sz w:val="16"/>
           <w:szCs w:val="16"/>
-        </w:rPr>
-      </w:pPr>
-      <w:r>
-        <w:rPr>
-          <w:rFonts w:ascii="Courier New" w:hAnsi="Courier New" w:cs="Courier New"/>
-          <w:sz w:val="16"/>
-          <w:szCs w:val="16"/>
-        </w:rPr>
+          <w:lang w:val="es-ES"/>
+        </w:rPr>
+      </w:pPr>
+      <w:r>
+        <w:rPr>
+          <w:rFonts w:ascii="Courier New" w:hAnsi="Courier New" w:cs="Courier New"/>
+          <w:sz w:val="16"/>
+          <w:szCs w:val="16"/>
+          <w:lang w:val="es-ES"/>
+        </w:rPr>
+        <w:lastRenderedPageBreak/>
         <w:t>LVDA_Par1 1</w:t>
       </w:r>
     </w:p>
@@ -3271,13 +3095,15 @@
           <w:rFonts w:ascii="Courier New" w:hAnsi="Courier New" w:cs="Courier New"/>
           <w:sz w:val="16"/>
           <w:szCs w:val="16"/>
-        </w:rPr>
-      </w:pPr>
-      <w:r>
-        <w:rPr>
-          <w:rFonts w:ascii="Courier New" w:hAnsi="Courier New" w:cs="Courier New"/>
-          <w:sz w:val="16"/>
-          <w:szCs w:val="16"/>
+          <w:lang w:val="es-ES"/>
+        </w:rPr>
+      </w:pPr>
+      <w:r>
+        <w:rPr>
+          <w:rFonts w:ascii="Courier New" w:hAnsi="Courier New" w:cs="Courier New"/>
+          <w:sz w:val="16"/>
+          <w:szCs w:val="16"/>
+          <w:lang w:val="es-ES"/>
         </w:rPr>
         <w:t>GHB 1</w:t>
       </w:r>
@@ -3395,7 +3221,6 @@
           <w:sz w:val="16"/>
           <w:szCs w:val="16"/>
         </w:rPr>
-        <w:lastRenderedPageBreak/>
         <w:t>This is a line with a formula "6.66E4"</w:t>
       </w:r>
     </w:p>
@@ -3444,7 +3269,7 @@
       </w:pPr>
     </w:pPrDefault>
   </w:docDefaults>
-  <w:latentStyles w:defLockedState="0" w:defUIPriority="99" w:defSemiHidden="0" w:defUnhideWhenUsed="0" w:defQFormat="0" w:count="377">
+  <w:latentStyles w:defLockedState="0" w:defUIPriority="99" w:defSemiHidden="0" w:defUnhideWhenUsed="0" w:defQFormat="0" w:count="376">
     <w:lsdException w:name="Normal" w:uiPriority="0" w:qFormat="1"/>
     <w:lsdException w:name="heading 1" w:uiPriority="9" w:qFormat="1"/>
     <w:lsdException w:name="heading 2" w:semiHidden="1" w:uiPriority="9" w:unhideWhenUsed="1" w:qFormat="1"/>
@@ -3821,7 +3646,6 @@
     <w:lsdException w:name="Hashtag" w:semiHidden="1" w:unhideWhenUsed="1"/>
     <w:lsdException w:name="Unresolved Mention" w:semiHidden="1" w:unhideWhenUsed="1"/>
     <w:lsdException w:name="Smart Link" w:semiHidden="1" w:unhideWhenUsed="1"/>
-    <w:lsdException w:name="Smart Link Error" w:semiHidden="1" w:unhideWhenUsed="1"/>
   </w:latentStyles>
   <w:style w:type="paragraph" w:default="1" w:styleId="Normal">
     <w:name w:val="Normal"/>

</xml_diff>

<commit_message>
worked on replacing array values into templates and documenting it.
</commit_message>
<xml_diff>
--- a/EnhancedTemplateProcessor/doc/InputInstructions.docx
+++ b/EnhancedTemplateProcessor/doc/InputInstructions.docx
@@ -1,6 +1,6 @@
 
 <file path=word/document.xml><?xml version="1.0" encoding="utf-8"?>
-<w:document xmlns:wpc="http://schemas.microsoft.com/office/word/2010/wordprocessingCanvas" xmlns:cx="http://schemas.microsoft.com/office/drawing/2014/chartex" xmlns:cx1="http://schemas.microsoft.com/office/drawing/2015/9/8/chartex" xmlns:cx2="http://schemas.microsoft.com/office/drawing/2015/10/21/chartex" xmlns:cx3="http://schemas.microsoft.com/office/drawing/2016/5/9/chartex" xmlns:cx4="http://schemas.microsoft.com/office/drawing/2016/5/10/chartex" xmlns:cx5="http://schemas.microsoft.com/office/drawing/2016/5/11/chartex" xmlns:cx6="http://schemas.microsoft.com/office/drawing/2016/5/12/chartex" xmlns:cx7="http://schemas.microsoft.com/office/drawing/2016/5/13/chartex" xmlns:cx8="http://schemas.microsoft.com/office/drawing/2016/5/14/chartex" xmlns:mc="http://schemas.openxmlformats.org/markup-compatibility/2006" xmlns:aink="http://schemas.microsoft.com/office/drawing/2016/ink" xmlns:am3d="http://schemas.microsoft.com/office/drawing/2017/model3d" xmlns:o="urn:schemas-microsoft-com:office:office" xmlns:r="http://schemas.openxmlformats.org/officeDocument/2006/relationships" xmlns:m="http://schemas.openxmlformats.org/officeDocument/2006/math" xmlns:v="urn:schemas-microsoft-com:vml" xmlns:wp14="http://schemas.microsoft.com/office/word/2010/wordprocessingDrawing" xmlns:wp="http://schemas.openxmlformats.org/drawingml/2006/wordprocessingDrawing" xmlns:w10="urn:schemas-microsoft-com:office:word" xmlns:w="http://schemas.openxmlformats.org/wordprocessingml/2006/main" xmlns:w14="http://schemas.microsoft.com/office/word/2010/wordml" xmlns:w15="http://schemas.microsoft.com/office/word/2012/wordml" xmlns:w16cid="http://schemas.microsoft.com/office/word/2016/wordml/cid" xmlns:w16se="http://schemas.microsoft.com/office/word/2015/wordml/symex" xmlns:wpg="http://schemas.microsoft.com/office/word/2010/wordprocessingGroup" xmlns:wpi="http://schemas.microsoft.com/office/word/2010/wordprocessingInk" xmlns:wne="http://schemas.microsoft.com/office/word/2006/wordml" xmlns:wps="http://schemas.microsoft.com/office/word/2010/wordprocessingShape" mc:Ignorable="w14 w15 w16se w16cid wp14">
+<w:document xmlns:wpc="http://schemas.microsoft.com/office/word/2010/wordprocessingCanvas" xmlns:mc="http://schemas.openxmlformats.org/markup-compatibility/2006" xmlns:o="urn:schemas-microsoft-com:office:office" xmlns:r="http://schemas.openxmlformats.org/officeDocument/2006/relationships" xmlns:m="http://schemas.openxmlformats.org/officeDocument/2006/math" xmlns:v="urn:schemas-microsoft-com:vml" xmlns:wp14="http://schemas.microsoft.com/office/word/2010/wordprocessingDrawing" xmlns:wp="http://schemas.openxmlformats.org/drawingml/2006/wordprocessingDrawing" xmlns:w10="urn:schemas-microsoft-com:office:word" xmlns:w="http://schemas.openxmlformats.org/wordprocessingml/2006/main" xmlns:w14="http://schemas.microsoft.com/office/word/2010/wordml" xmlns:wpg="http://schemas.microsoft.com/office/word/2010/wordprocessingGroup" xmlns:wpi="http://schemas.microsoft.com/office/word/2010/wordprocessingInk" xmlns:wne="http://schemas.microsoft.com/office/word/2006/wordml" xmlns:wps="http://schemas.microsoft.com/office/word/2010/wordprocessingShape" mc:Ignorable="w14 wp14">
   <w:body>
     <w:p>
       <w:pPr>
@@ -11,8 +11,27 @@
       </w:r>
     </w:p>
     <w:p>
-      <w:r>
-        <w:t>EnhancedTemplateProcessor is a tool for tool for creating model input files from a model based on a template. EnhancedTemplateProcessor can replace a formula in the template with the value derived by evaluating that formula. It can also optionally replace parameter names with the values associated with values associated with those names.</w:t>
+      <w:proofErr w:type="spellStart"/>
+      <w:r>
+        <w:t>EnhancedTemplateProcessor</w:t>
+      </w:r>
+      <w:proofErr w:type="spellEnd"/>
+      <w:r>
+        <w:t xml:space="preserve"> is a tool for tool for creating model input files from a model based on a template. </w:t>
+      </w:r>
+      <w:proofErr w:type="spellStart"/>
+      <w:r>
+        <w:t>EnhancedTemplateProcessor</w:t>
+      </w:r>
+      <w:proofErr w:type="spellEnd"/>
+      <w:r>
+        <w:t xml:space="preserve"> can replace a formula in the template with the value derived by evaluating that formula. It can also optionally replace parameter names with the values associated with values associated with those names</w:t>
+      </w:r>
+      <w:r>
+        <w:t xml:space="preserve"> or replace a reference to an array with a value from an array</w:t>
+      </w:r>
+      <w:r>
+        <w:t>.</w:t>
       </w:r>
     </w:p>
     <w:p>
@@ -30,16 +49,74 @@
       </w:r>
     </w:p>
     <w:p>
-      <w:r>
-        <w:t>EnhancedTemplateProcessor &lt;template name&gt; [&lt;PVAL file name&gt;]</w:t>
-      </w:r>
-    </w:p>
-    <w:p>
-      <w:r>
-        <w:t xml:space="preserve">  Run EnhancedTemplateProcessor from the command line followed by the name of a template file and (optionally) the name of a PVAL file containing the names and values of the parameters that should be substituted into the file. If the file names contain whitespace, the names must be enclosed in quotation marks. If the file names do not contain whitespace, quotation marks around the file names are optional. </w:t>
-      </w:r>
-      <w:r>
-        <w:t>The template file name must contain an extension. The output of the program is a file with the same name as the template except that the extension will have been removed from the file name. The contents of the output file will be the contents of the input file after having been processed.</w:t>
+      <w:proofErr w:type="spellStart"/>
+      <w:r>
+        <w:t>EnhancedTemplateProcessor</w:t>
+      </w:r>
+      <w:proofErr w:type="spellEnd"/>
+      <w:r>
+        <w:t xml:space="preserve"> &lt;template name&gt; [&lt;PVAL file name&gt;</w:t>
+      </w:r>
+      <w:proofErr w:type="gramStart"/>
+      <w:r>
+        <w:t>]</w:t>
+      </w:r>
+      <w:r>
+        <w:t>[</w:t>
+      </w:r>
+      <w:proofErr w:type="gramEnd"/>
+      <w:r>
+        <w:t>&lt;</w:t>
+      </w:r>
+      <w:r>
+        <w:t>Arrays file name</w:t>
+      </w:r>
+      <w:r>
+        <w:t>&gt;]</w:t>
+      </w:r>
+    </w:p>
+    <w:p>
+      <w:r>
+        <w:t xml:space="preserve">Run </w:t>
+      </w:r>
+      <w:proofErr w:type="spellStart"/>
+      <w:r>
+        <w:t>EnhancedTemplateProcessor</w:t>
+      </w:r>
+      <w:proofErr w:type="spellEnd"/>
+      <w:r>
+        <w:t xml:space="preserve"> from the command line followed by the name of a template file and (optionally) the name</w:t>
+      </w:r>
+      <w:r>
+        <w:t>s</w:t>
+      </w:r>
+      <w:r>
+        <w:t xml:space="preserve"> of a PVAL file containing the names and values of the parameters that should be substituted into the file</w:t>
+      </w:r>
+      <w:r>
+        <w:t xml:space="preserve"> and </w:t>
+      </w:r>
+      <w:proofErr w:type="gramStart"/>
+      <w:r>
+        <w:t>a</w:t>
+      </w:r>
+      <w:proofErr w:type="gramEnd"/>
+      <w:r>
+        <w:t xml:space="preserve"> Arrays file name containing the names of arrays, their dimensions, and the names of files containing their data</w:t>
+      </w:r>
+      <w:r>
+        <w:t xml:space="preserve">. If the file names contain whitespace, the names must be enclosed in quotation marks. If the file names do not contain whitespace, quotation marks around the file names are optional. </w:t>
+      </w:r>
+      <w:r>
+        <w:t xml:space="preserve">The template file name must contain an extension. The output of the program is a file with the same name as the template except that the extension will have been removed from the file name. The contents of the output file will be the </w:t>
+      </w:r>
+      <w:proofErr w:type="gramStart"/>
+      <w:r>
+        <w:t>contents</w:t>
+      </w:r>
+      <w:proofErr w:type="gramEnd"/>
+      <w:r>
+        <w:t xml:space="preserve"> of the input file after having been processed.</w:t>
       </w:r>
     </w:p>
     <w:p>
@@ -52,8 +129,21 @@
     </w:p>
     <w:p>
       <w:r>
-        <w:t>The PVAL file format is the same as documented for MODFLOW-2005. However, If a line starts with “#--“, the remainder of the line will be treated as defining a parameter for the purposes of EnhancedTemplateProcessor</w:t>
-      </w:r>
+        <w:t xml:space="preserve">The PVAL file format is the same as documented for MODFLOW-2005. However, </w:t>
+      </w:r>
+      <w:proofErr w:type="gramStart"/>
+      <w:r>
+        <w:t>If</w:t>
+      </w:r>
+      <w:proofErr w:type="gramEnd"/>
+      <w:r>
+        <w:t xml:space="preserve"> a line starts with “#--“, the remainder of the line will be treated as defining a parameter for the purposes of </w:t>
+      </w:r>
+      <w:proofErr w:type="spellStart"/>
+      <w:r>
+        <w:t>EnhancedTemplateProcessor</w:t>
+      </w:r>
+      <w:proofErr w:type="spellEnd"/>
       <w:r>
         <w:t>.</w:t>
       </w:r>
@@ -62,11 +152,172 @@
       </w:r>
       <w:r>
         <w:t>All such lines must follow the lines defining parameters for MODFLOW-2005 for to ensure that the lines will</w:t>
+      </w:r>
+      <w:r>
+        <w:t xml:space="preserve"> be ignored by MODFLOW-2005.</w:t>
+      </w:r>
+    </w:p>
+    <w:p>
+      <w:pPr>
+        <w:pStyle w:val="Heading1"/>
+      </w:pPr>
+      <w:r>
+        <w:t>Arrays File format</w:t>
+      </w:r>
+    </w:p>
+    <w:p>
+      <w:r>
+        <w:t>The first line in the Arrays file must contain a single character that will be used to delineate array substitutions within the template.</w:t>
+      </w:r>
+    </w:p>
+    <w:p>
+      <w:r>
+        <w:t>The remaining</w:t>
+      </w:r>
+      <w:r>
+        <w:t xml:space="preserve"> lines in the arrays file that are empty or start with the character “#” will be skipped. All other lines define three-dimensional arrays of real numbers. Each such line has the name of an array immediately followed by an open bracket character “[“. The open bracket character is followed by three positive integers and then a close bracket character “]”. The integers represent the number of layers, rows, and columns in the array. The array dimensions must be separated by commas and/or one or more spaces. Following the close bracket character is the name of a file containing the data for the array. Each line of this file must contain one or more or more values for the array. The values must be separated by commas and/or one or more space characters.</w:t>
+      </w:r>
+      <w:r>
+        <w:t xml:space="preserve"> When reading the array values, the column index will be incremented most frequently and the layer index will be incremented least frequently. Array names are not case sensitive. Array names may consist only of the characters “A” through” Z”, “a” through “z”, “0” through”9” and “_”. </w:t>
+      </w:r>
+    </w:p>
+    <w:p>
+      <w:pPr>
+        <w:pStyle w:val="Heading1"/>
+      </w:pPr>
+      <w:r>
+        <w:t>Template file format</w:t>
+      </w:r>
+    </w:p>
+    <w:p>
+      <w:r>
+        <w:t xml:space="preserve">In each line of a template file, the first operation to be performed is to replace </w:t>
+      </w:r>
+      <w:r>
+        <w:t xml:space="preserve">references to arrays with the array values. Each array reference must be preceded and followed by the array delineator defined on the first line of the array file. The number of spaces between the initial array delineator and the beginning of the array </w:t>
+      </w:r>
+      <w:r>
+        <w:lastRenderedPageBreak/>
+        <w:t xml:space="preserve">name determines the number of characters used to print the array value. </w:t>
+      </w:r>
+      <w:r>
+        <w:t xml:space="preserve">In the text between </w:t>
+      </w:r>
+      <w:proofErr w:type="gramStart"/>
+      <w:r>
+        <w:t>the  array</w:t>
+      </w:r>
+      <w:proofErr w:type="gramEnd"/>
+      <w:r>
+        <w:t xml:space="preserve"> delineators, the array name must appear immediately followed by the an open bracket character, the layer, row, and column indices and the closed bracket character. The corresponding value will be printed, right justified, in place of the text between the array delineators inclusive.</w:t>
       </w:r>
       <w:bookmarkStart w:id="0" w:name="_GoBack"/>
       <w:bookmarkEnd w:id="0"/>
-      <w:r>
-        <w:t xml:space="preserve"> be ignored by MODFLOW-2005.</w:t>
+    </w:p>
+    <w:p>
+      <w:r>
+        <w:t>If parameter names are to be replaced by parameter values, the first line of the file must begin with either "</w:t>
+      </w:r>
+      <w:proofErr w:type="spellStart"/>
+      <w:proofErr w:type="gramStart"/>
+      <w:r>
+        <w:t>ptf</w:t>
+      </w:r>
+      <w:proofErr w:type="spellEnd"/>
+      <w:r>
+        <w:t xml:space="preserve"> "</w:t>
+      </w:r>
+      <w:proofErr w:type="gramEnd"/>
+      <w:r>
+        <w:t xml:space="preserve"> or "</w:t>
+      </w:r>
+      <w:proofErr w:type="spellStart"/>
+      <w:r>
+        <w:t>jtf</w:t>
+      </w:r>
+      <w:proofErr w:type="spellEnd"/>
+      <w:r>
+        <w:t xml:space="preserve"> " followed by a single character. The character, known as the “parameter delimiter”, is used to specify locations in the file at which parameter names are replaced by parameter values. The parameter names must be surrounded by a pair of the parameter delimiters. Extra spaces area allowed and encouraged before and after the parameter name but within the pair of the parameter delimiters. When the parameter name is replaced, everything between the parameter delimiters and the delimiters themselves will be replaced by the parameter value. If the parameter value is too long to fit within the available space, it will be truncated to fit. </w:t>
+      </w:r>
+    </w:p>
+    <w:p>
+      <w:r>
+        <w:t>The next line of the template (or the first line, if the parameter delimiter line is not included) must begin with "</w:t>
+      </w:r>
+      <w:proofErr w:type="spellStart"/>
+      <w:proofErr w:type="gramStart"/>
+      <w:r>
+        <w:t>etf</w:t>
+      </w:r>
+      <w:proofErr w:type="spellEnd"/>
+      <w:r>
+        <w:t xml:space="preserve"> "</w:t>
+      </w:r>
+      <w:proofErr w:type="gramEnd"/>
+      <w:r>
+        <w:t xml:space="preserve"> followed by a single character. This character is the formula delimiter. It plays a role similar to the parameter delimiter. A formula should be included between a pair of formula delimiters. The formula delimiter must be different from the parameter delimiter. However, the width of the available space is indicated differently from how it is done with parameter delimiters. The available space extends from the first formula delimiter through the first character before the beginning of the formula. </w:t>
+      </w:r>
+    </w:p>
+    <w:p>
+      <w:r>
+        <w:t xml:space="preserve">The parameter delimiter must be different from the formula delimiter. </w:t>
+      </w:r>
+    </w:p>
+    <w:p>
+      <w:r>
+        <w:t xml:space="preserve">The parameter delimiter character </w:t>
+      </w:r>
+      <w:proofErr w:type="spellStart"/>
+      <w:r>
+        <w:t>can not</w:t>
+      </w:r>
+      <w:proofErr w:type="spellEnd"/>
+      <w:r>
+        <w:t xml:space="preserve"> occur anywhere in the template except where it functions as a parameter delimiter.</w:t>
+      </w:r>
+    </w:p>
+    <w:p>
+      <w:r>
+        <w:t xml:space="preserve">The formula delimiter character </w:t>
+      </w:r>
+      <w:proofErr w:type="spellStart"/>
+      <w:r>
+        <w:t>can not</w:t>
+      </w:r>
+      <w:proofErr w:type="spellEnd"/>
+      <w:r>
+        <w:t xml:space="preserve"> occur anywhere in the template except where it functions as a formula delimiter.</w:t>
+      </w:r>
+    </w:p>
+    <w:p>
+      <w:r>
+        <w:t xml:space="preserve">There is no restriction imposed by </w:t>
+      </w:r>
+      <w:proofErr w:type="spellStart"/>
+      <w:r>
+        <w:t>EnhancedTemplateProcessor</w:t>
+      </w:r>
+      <w:proofErr w:type="spellEnd"/>
+      <w:r>
+        <w:t xml:space="preserve"> on the length of lines in template or PVAL files.</w:t>
+      </w:r>
+    </w:p>
+    <w:p>
+      <w:r>
+        <w:t xml:space="preserve">There is no restriction imposed by </w:t>
+      </w:r>
+      <w:proofErr w:type="spellStart"/>
+      <w:r>
+        <w:t>EnhancedTemplateProcessor</w:t>
+      </w:r>
+      <w:proofErr w:type="spellEnd"/>
+      <w:r>
+        <w:t xml:space="preserve"> on the length of parameter names in PVAL files or template files.</w:t>
+      </w:r>
+    </w:p>
+    <w:p>
+      <w:r>
+        <w:t>Parameter names must not include whitespace.</w:t>
       </w:r>
     </w:p>
     <w:p>
@@ -74,55 +325,6 @@
         <w:pStyle w:val="Heading1"/>
       </w:pPr>
       <w:r>
-        <w:t>Template file format</w:t>
-      </w:r>
-    </w:p>
-    <w:p>
-      <w:r>
-        <w:t xml:space="preserve">  If parameter names are to be replaced by parameter values, the first line of the file must begin with either "ptf " or "jtf " followed by a single character. The character, known as the “parameter delimiter”, is used to specify locations in the file at which parameter names are replaced by parameter values. The parameter names must be surrounded by a pair of the parameter delimiters. Extra spaces area allowed and encouraged before and after the parameter name but within the pair of the parameter delimiters. When the parameter name is replaced, everything between the parameter delimiters and the delimiters themselves will be replaced by the parameter value. If the parameter value is too long to fit within the available space, it will be truncated to fit. </w:t>
-      </w:r>
-    </w:p>
-    <w:p>
-      <w:r>
-        <w:t xml:space="preserve">  The next line of the template (or the first line, if the parameter delimiter line is not included) must begin with "etf " followed by a single character. This character is the formula delimiter. It plays a role similar to the parameter delimiter. A formula should be included between a pair of formula delimiters. The formula delimiter must be different from the parameter delimiter. However, the width of the available space is indicated differently from how it is done with parameter delimiters. The available space extends from the first formula delimiter through the first character before the beginning of the formula. </w:t>
-      </w:r>
-    </w:p>
-    <w:p>
-      <w:r>
-        <w:t xml:space="preserve">  The parameter delimiter must be different from the formula delimiter. </w:t>
-      </w:r>
-    </w:p>
-    <w:p>
-      <w:r>
-        <w:t xml:space="preserve">  The parameter delimiter character can not occur anywhere in the template except where it functions as a parameter delimiter.</w:t>
-      </w:r>
-    </w:p>
-    <w:p>
-      <w:r>
-        <w:lastRenderedPageBreak/>
-        <w:t xml:space="preserve">  The formula delimiter character can not occur anywhere in the template except where it functions as a formula delimiter.</w:t>
-      </w:r>
-    </w:p>
-    <w:p>
-      <w:r>
-        <w:t xml:space="preserve">  There is no restriction imposed by EnhancedTemplateProcessor on the length of lines in template or PVAL files.</w:t>
-      </w:r>
-    </w:p>
-    <w:p>
-      <w:r>
-        <w:t xml:space="preserve">  There is no restriction imposed by EnhancedTemplateProcessor on the length of parameter names in PVAL files or template files.</w:t>
-      </w:r>
-    </w:p>
-    <w:p>
-      <w:r>
-        <w:t xml:space="preserve">  Parameter names must not include whitespace.</w:t>
-      </w:r>
-    </w:p>
-    <w:p>
-      <w:pPr>
-        <w:pStyle w:val="Heading1"/>
-      </w:pPr>
-      <w:r>
         <w:t>Formulas</w:t>
       </w:r>
     </w:p>
@@ -145,11 +347,19 @@
       </w:r>
     </w:p>
     <w:p>
+      <w:proofErr w:type="gramStart"/>
       <w:r>
         <w:rPr>
           <w:rStyle w:val="ftablecaption"/>
         </w:rPr>
-        <w:t>Table 1. Operators in ModelMuse Formulas</w:t>
+        <w:t>Table 1.</w:t>
+      </w:r>
+      <w:proofErr w:type="gramEnd"/>
+      <w:r>
+        <w:rPr>
+          <w:rStyle w:val="ftablecaption"/>
+        </w:rPr>
+        <w:t xml:space="preserve"> Operators in ModelMuse Formulas</w:t>
       </w:r>
     </w:p>
     <w:tbl>
@@ -371,6 +581,7 @@
                 <w:sz w:val="24"/>
                 <w:szCs w:val="24"/>
               </w:rPr>
+              <w:lastRenderedPageBreak/>
               <w:t>=</w:t>
             </w:r>
           </w:p>
@@ -1181,6 +1392,7 @@
                 <w:szCs w:val="24"/>
               </w:rPr>
             </w:pPr>
+            <w:proofErr w:type="spellStart"/>
             <w:r>
               <w:rPr>
                 <w:rFonts w:ascii="Times New Roman" w:eastAsia="Times New Roman" w:hAnsi="Times New Roman" w:cs="Times New Roman"/>
@@ -1189,6 +1401,7 @@
               </w:rPr>
               <w:t>xor</w:t>
             </w:r>
+            <w:proofErr w:type="spellEnd"/>
           </w:p>
         </w:tc>
         <w:tc>
@@ -2199,7 +2412,6 @@
           <w:sz w:val="24"/>
           <w:szCs w:val="24"/>
         </w:rPr>
-        <w:lastRenderedPageBreak/>
         <w:t>The operator precedence rules are shown in table 2. Operators that are part of the same group have equal precedence. Operators of equal precedence are evaluated in order from left to right.</w:t>
       </w:r>
     </w:p>
@@ -2212,13 +2424,23 @@
           <w:szCs w:val="24"/>
         </w:rPr>
       </w:pPr>
+      <w:proofErr w:type="gramStart"/>
       <w:r>
         <w:rPr>
           <w:rFonts w:ascii="Times New Roman" w:eastAsia="Times New Roman" w:hAnsi="Times New Roman" w:cs="Times New Roman"/>
           <w:sz w:val="24"/>
           <w:szCs w:val="24"/>
         </w:rPr>
-        <w:t xml:space="preserve">Table 2. Operator precedence rules </w:t>
+        <w:t>Table 2.</w:t>
+      </w:r>
+      <w:proofErr w:type="gramEnd"/>
+      <w:r>
+        <w:rPr>
+          <w:rFonts w:ascii="Times New Roman" w:eastAsia="Times New Roman" w:hAnsi="Times New Roman" w:cs="Times New Roman"/>
+          <w:sz w:val="24"/>
+          <w:szCs w:val="24"/>
+        </w:rPr>
+        <w:t xml:space="preserve"> Operator precedence rules </w:t>
       </w:r>
     </w:p>
     <w:tbl>
@@ -2479,7 +2701,25 @@
                 <w:sz w:val="24"/>
                 <w:szCs w:val="24"/>
               </w:rPr>
-              <w:t>or, xor, +, -</w:t>
+              <w:t xml:space="preserve">or, </w:t>
+            </w:r>
+            <w:proofErr w:type="spellStart"/>
+            <w:r>
+              <w:rPr>
+                <w:rFonts w:ascii="Times New Roman" w:eastAsia="Times New Roman" w:hAnsi="Times New Roman" w:cs="Times New Roman"/>
+                <w:sz w:val="24"/>
+                <w:szCs w:val="24"/>
+              </w:rPr>
+              <w:t>xor</w:t>
+            </w:r>
+            <w:proofErr w:type="spellEnd"/>
+            <w:r>
+              <w:rPr>
+                <w:rFonts w:ascii="Times New Roman" w:eastAsia="Times New Roman" w:hAnsi="Times New Roman" w:cs="Times New Roman"/>
+                <w:sz w:val="24"/>
+                <w:szCs w:val="24"/>
+              </w:rPr>
+              <w:t>, +, -</w:t>
             </w:r>
           </w:p>
         </w:tc>
@@ -2582,7 +2822,15 @@
         <w:t xml:space="preserve">ame logical, math, text, and trigonometric functions available in </w:t>
       </w:r>
       <w:r>
-        <w:t>ModelMuse are also available in EnhancedTemplateProcessor.</w:t>
+        <w:t xml:space="preserve">ModelMuse are also available in </w:t>
+      </w:r>
+      <w:proofErr w:type="spellStart"/>
+      <w:r>
+        <w:t>EnhancedTemplateProcessor</w:t>
+      </w:r>
+      <w:proofErr w:type="spellEnd"/>
+      <w:r>
+        <w:t>.</w:t>
       </w:r>
     </w:p>
     <w:p>
@@ -2600,8 +2848,17 @@
       </w:r>
     </w:p>
     <w:p>
-      <w:r>
-        <w:t xml:space="preserve">EnhancedTemplateProcessor reads the names of the template file and PVAL file from the command line. (The PVAL file is optional. It then reads the PVAL file, if specified, and associates each parameter name with a real-number </w:t>
+      <w:proofErr w:type="spellStart"/>
+      <w:r>
+        <w:t>EnhancedTemplateProcessor</w:t>
+      </w:r>
+      <w:proofErr w:type="spellEnd"/>
+      <w:r>
+        <w:t xml:space="preserve"> reads the names of the template file and PVAL file from the command line. (The PVAL file is optional. It then reads the PVAL file, if specified, and associates each parameter name with a real-</w:t>
+      </w:r>
+      <w:r>
+        <w:lastRenderedPageBreak/>
+        <w:t xml:space="preserve">number </w:t>
       </w:r>
       <w:r>
         <w:t>v</w:t>
@@ -2614,8 +2871,13 @@
       </w:r>
     </w:p>
     <w:p>
-      <w:r>
-        <w:t>EnhancedTemplateProcessor does not have equivalents of the PRECIS or DPOINT variables in PEST.</w:t>
+      <w:proofErr w:type="spellStart"/>
+      <w:r>
+        <w:t>EnhancedTemplateProcessor</w:t>
+      </w:r>
+      <w:proofErr w:type="spellEnd"/>
+      <w:r>
+        <w:t xml:space="preserve"> does not have equivalents of the PRECIS or DPOINT variables in PEST.</w:t>
       </w:r>
     </w:p>
     <w:p>
@@ -2646,13 +2908,25 @@
           <w:szCs w:val="16"/>
         </w:rPr>
       </w:pPr>
-      <w:r>
-        <w:rPr>
-          <w:rFonts w:ascii="Courier New" w:hAnsi="Courier New" w:cs="Courier New"/>
-          <w:sz w:val="16"/>
-          <w:szCs w:val="16"/>
-        </w:rPr>
-        <w:t>ptf @</w:t>
+      <w:proofErr w:type="spellStart"/>
+      <w:proofErr w:type="gramStart"/>
+      <w:r>
+        <w:rPr>
+          <w:rFonts w:ascii="Courier New" w:hAnsi="Courier New" w:cs="Courier New"/>
+          <w:sz w:val="16"/>
+          <w:szCs w:val="16"/>
+        </w:rPr>
+        <w:t>ptf</w:t>
+      </w:r>
+      <w:proofErr w:type="spellEnd"/>
+      <w:proofErr w:type="gramEnd"/>
+      <w:r>
+        <w:rPr>
+          <w:rFonts w:ascii="Courier New" w:hAnsi="Courier New" w:cs="Courier New"/>
+          <w:sz w:val="16"/>
+          <w:szCs w:val="16"/>
+        </w:rPr>
+        <w:t xml:space="preserve"> @</w:t>
       </w:r>
     </w:p>
     <w:p>
@@ -2664,14 +2938,26 @@
           <w:szCs w:val="16"/>
         </w:rPr>
       </w:pPr>
-      <w:r>
-        <w:rPr>
-          <w:rFonts w:ascii="Courier New" w:hAnsi="Courier New" w:cs="Courier New"/>
-          <w:sz w:val="16"/>
-          <w:szCs w:val="16"/>
-        </w:rPr>
-        <w:t>etf !</w:t>
-      </w:r>
+      <w:proofErr w:type="spellStart"/>
+      <w:proofErr w:type="gramStart"/>
+      <w:r>
+        <w:rPr>
+          <w:rFonts w:ascii="Courier New" w:hAnsi="Courier New" w:cs="Courier New"/>
+          <w:sz w:val="16"/>
+          <w:szCs w:val="16"/>
+        </w:rPr>
+        <w:t>etf</w:t>
+      </w:r>
+      <w:proofErr w:type="spellEnd"/>
+      <w:r>
+        <w:rPr>
+          <w:rFonts w:ascii="Courier New" w:hAnsi="Courier New" w:cs="Courier New"/>
+          <w:sz w:val="16"/>
+          <w:szCs w:val="16"/>
+        </w:rPr>
+        <w:t xml:space="preserve"> !</w:t>
+      </w:r>
+      <w:proofErr w:type="gramEnd"/>
     </w:p>
     <w:p>
       <w:pPr>
@@ -2682,13 +2968,23 @@
           <w:szCs w:val="16"/>
         </w:rPr>
       </w:pPr>
-      <w:r>
-        <w:rPr>
-          <w:rFonts w:ascii="Courier New" w:hAnsi="Courier New" w:cs="Courier New"/>
-          <w:sz w:val="16"/>
-          <w:szCs w:val="16"/>
-        </w:rPr>
-        <w:t xml:space="preserve">this is a line with nothing </w:t>
+      <w:proofErr w:type="gramStart"/>
+      <w:r>
+        <w:rPr>
+          <w:rFonts w:ascii="Courier New" w:hAnsi="Courier New" w:cs="Courier New"/>
+          <w:sz w:val="16"/>
+          <w:szCs w:val="16"/>
+        </w:rPr>
+        <w:t>this</w:t>
+      </w:r>
+      <w:proofErr w:type="gramEnd"/>
+      <w:r>
+        <w:rPr>
+          <w:rFonts w:ascii="Courier New" w:hAnsi="Courier New" w:cs="Courier New"/>
+          <w:sz w:val="16"/>
+          <w:szCs w:val="16"/>
+        </w:rPr>
+        <w:t xml:space="preserve"> is a line with nothing </w:t>
       </w:r>
       <w:r>
         <w:rPr>
@@ -2740,8 +3036,18 @@
           <w:sz w:val="16"/>
           <w:szCs w:val="16"/>
         </w:rPr>
-        <w:t>This is a line with a formula "!     2/3*100000!"</w:t>
-      </w:r>
+        <w:t xml:space="preserve">This is a line with a formula "!     </w:t>
+      </w:r>
+      <w:proofErr w:type="gramStart"/>
+      <w:r>
+        <w:rPr>
+          <w:rFonts w:ascii="Courier New" w:hAnsi="Courier New" w:cs="Courier New"/>
+          <w:sz w:val="16"/>
+          <w:szCs w:val="16"/>
+        </w:rPr>
+        <w:t>2/3*100000!"</w:t>
+      </w:r>
+      <w:proofErr w:type="gramEnd"/>
     </w:p>
     <w:p>
       <w:pPr>
@@ -2758,7 +3064,25 @@
           <w:sz w:val="16"/>
           <w:szCs w:val="16"/>
         </w:rPr>
-        <w:t>This is a line with formula containing two parameters and a formula "!     @  HK2   @ + @   HK3  @!"</w:t>
+        <w:t xml:space="preserve">This is a line with formula containing two parameters and a formula "!     </w:t>
+      </w:r>
+      <w:proofErr w:type="gramStart"/>
+      <w:r>
+        <w:rPr>
+          <w:rFonts w:ascii="Courier New" w:hAnsi="Courier New" w:cs="Courier New"/>
+          <w:sz w:val="16"/>
+          <w:szCs w:val="16"/>
+        </w:rPr>
+        <w:t>@  HK2</w:t>
+      </w:r>
+      <w:proofErr w:type="gramEnd"/>
+      <w:r>
+        <w:rPr>
+          <w:rFonts w:ascii="Courier New" w:hAnsi="Courier New" w:cs="Courier New"/>
+          <w:sz w:val="16"/>
+          <w:szCs w:val="16"/>
+        </w:rPr>
+        <w:t xml:space="preserve">   @ + @   HK3  @!"</w:t>
       </w:r>
     </w:p>
     <w:p>
@@ -3084,7 +3408,6 @@
           <w:szCs w:val="16"/>
           <w:lang w:val="es-ES"/>
         </w:rPr>
-        <w:lastRenderedPageBreak/>
         <w:t>LVDA_Par1 1</w:t>
       </w:r>
     </w:p>
@@ -3179,13 +3502,23 @@
           <w:szCs w:val="16"/>
         </w:rPr>
       </w:pPr>
-      <w:r>
-        <w:rPr>
-          <w:rFonts w:ascii="Courier New" w:hAnsi="Courier New" w:cs="Courier New"/>
-          <w:sz w:val="16"/>
-          <w:szCs w:val="16"/>
-        </w:rPr>
-        <w:t>this is a line with nothing to replace in it.</w:t>
+      <w:proofErr w:type="gramStart"/>
+      <w:r>
+        <w:rPr>
+          <w:rFonts w:ascii="Courier New" w:hAnsi="Courier New" w:cs="Courier New"/>
+          <w:sz w:val="16"/>
+          <w:szCs w:val="16"/>
+        </w:rPr>
+        <w:t>this</w:t>
+      </w:r>
+      <w:proofErr w:type="gramEnd"/>
+      <w:r>
+        <w:rPr>
+          <w:rFonts w:ascii="Courier New" w:hAnsi="Courier New" w:cs="Courier New"/>
+          <w:sz w:val="16"/>
+          <w:szCs w:val="16"/>
+        </w:rPr>
+        <w:t xml:space="preserve"> is a line with nothing to replace in it.</w:t>
       </w:r>
     </w:p>
     <w:p>
@@ -3253,7 +3586,7 @@
 </file>
 
 <file path=word/styles.xml><?xml version="1.0" encoding="utf-8"?>
-<w:styles xmlns:mc="http://schemas.openxmlformats.org/markup-compatibility/2006" xmlns:r="http://schemas.openxmlformats.org/officeDocument/2006/relationships" xmlns:w="http://schemas.openxmlformats.org/wordprocessingml/2006/main" xmlns:w14="http://schemas.microsoft.com/office/word/2010/wordml" xmlns:w15="http://schemas.microsoft.com/office/word/2012/wordml" xmlns:w16cid="http://schemas.microsoft.com/office/word/2016/wordml/cid" xmlns:w16se="http://schemas.microsoft.com/office/word/2015/wordml/symex" mc:Ignorable="w14 w15 w16se w16cid">
+<w:styles xmlns:mc="http://schemas.openxmlformats.org/markup-compatibility/2006" xmlns:r="http://schemas.openxmlformats.org/officeDocument/2006/relationships" xmlns:w="http://schemas.openxmlformats.org/wordprocessingml/2006/main" xmlns:w14="http://schemas.microsoft.com/office/word/2010/wordml" mc:Ignorable="w14">
   <w:docDefaults>
     <w:rPrDefault>
       <w:rPr>
@@ -3269,383 +3602,473 @@
       </w:pPr>
     </w:pPrDefault>
   </w:docDefaults>
-  <w:latentStyles w:defLockedState="0" w:defUIPriority="99" w:defSemiHidden="0" w:defUnhideWhenUsed="0" w:defQFormat="0" w:count="376">
-    <w:lsdException w:name="Normal" w:uiPriority="0" w:qFormat="1"/>
-    <w:lsdException w:name="heading 1" w:uiPriority="9" w:qFormat="1"/>
-    <w:lsdException w:name="heading 2" w:semiHidden="1" w:uiPriority="9" w:unhideWhenUsed="1" w:qFormat="1"/>
-    <w:lsdException w:name="heading 3" w:semiHidden="1" w:uiPriority="9" w:unhideWhenUsed="1" w:qFormat="1"/>
-    <w:lsdException w:name="heading 4" w:semiHidden="1" w:uiPriority="9" w:unhideWhenUsed="1" w:qFormat="1"/>
-    <w:lsdException w:name="heading 5" w:semiHidden="1" w:uiPriority="9" w:unhideWhenUsed="1" w:qFormat="1"/>
-    <w:lsdException w:name="heading 6" w:semiHidden="1" w:uiPriority="9" w:unhideWhenUsed="1" w:qFormat="1"/>
-    <w:lsdException w:name="heading 7" w:semiHidden="1" w:uiPriority="9" w:unhideWhenUsed="1" w:qFormat="1"/>
-    <w:lsdException w:name="heading 8" w:semiHidden="1" w:uiPriority="9" w:unhideWhenUsed="1" w:qFormat="1"/>
-    <w:lsdException w:name="heading 9" w:semiHidden="1" w:uiPriority="9" w:unhideWhenUsed="1" w:qFormat="1"/>
-    <w:lsdException w:name="index 1" w:semiHidden="1" w:unhideWhenUsed="1"/>
-    <w:lsdException w:name="index 2" w:semiHidden="1" w:unhideWhenUsed="1"/>
-    <w:lsdException w:name="index 3" w:semiHidden="1" w:unhideWhenUsed="1"/>
-    <w:lsdException w:name="index 4" w:semiHidden="1" w:unhideWhenUsed="1"/>
-    <w:lsdException w:name="index 5" w:semiHidden="1" w:unhideWhenUsed="1"/>
-    <w:lsdException w:name="index 6" w:semiHidden="1" w:unhideWhenUsed="1"/>
-    <w:lsdException w:name="index 7" w:semiHidden="1" w:unhideWhenUsed="1"/>
-    <w:lsdException w:name="index 8" w:semiHidden="1" w:unhideWhenUsed="1"/>
-    <w:lsdException w:name="index 9" w:semiHidden="1" w:unhideWhenUsed="1"/>
-    <w:lsdException w:name="toc 1" w:semiHidden="1" w:uiPriority="39" w:unhideWhenUsed="1"/>
-    <w:lsdException w:name="toc 2" w:semiHidden="1" w:uiPriority="39" w:unhideWhenUsed="1"/>
-    <w:lsdException w:name="toc 3" w:semiHidden="1" w:uiPriority="39" w:unhideWhenUsed="1"/>
-    <w:lsdException w:name="toc 4" w:semiHidden="1" w:uiPriority="39" w:unhideWhenUsed="1"/>
-    <w:lsdException w:name="toc 5" w:semiHidden="1" w:uiPriority="39" w:unhideWhenUsed="1"/>
-    <w:lsdException w:name="toc 6" w:semiHidden="1" w:uiPriority="39" w:unhideWhenUsed="1"/>
-    <w:lsdException w:name="toc 7" w:semiHidden="1" w:uiPriority="39" w:unhideWhenUsed="1"/>
-    <w:lsdException w:name="toc 8" w:semiHidden="1" w:uiPriority="39" w:unhideWhenUsed="1"/>
-    <w:lsdException w:name="toc 9" w:semiHidden="1" w:uiPriority="39" w:unhideWhenUsed="1"/>
-    <w:lsdException w:name="Normal Indent" w:semiHidden="1" w:unhideWhenUsed="1"/>
-    <w:lsdException w:name="footnote text" w:semiHidden="1" w:unhideWhenUsed="1"/>
-    <w:lsdException w:name="annotation text" w:semiHidden="1" w:unhideWhenUsed="1"/>
-    <w:lsdException w:name="header" w:semiHidden="1" w:unhideWhenUsed="1"/>
-    <w:lsdException w:name="footer" w:semiHidden="1" w:unhideWhenUsed="1"/>
-    <w:lsdException w:name="index heading" w:semiHidden="1" w:unhideWhenUsed="1"/>
-    <w:lsdException w:name="caption" w:semiHidden="1" w:uiPriority="35" w:unhideWhenUsed="1" w:qFormat="1"/>
-    <w:lsdException w:name="table of figures" w:semiHidden="1" w:unhideWhenUsed="1"/>
-    <w:lsdException w:name="envelope address" w:semiHidden="1" w:unhideWhenUsed="1"/>
-    <w:lsdException w:name="envelope return" w:semiHidden="1" w:unhideWhenUsed="1"/>
-    <w:lsdException w:name="footnote reference" w:semiHidden="1" w:unhideWhenUsed="1"/>
-    <w:lsdException w:name="annotation reference" w:semiHidden="1" w:unhideWhenUsed="1"/>
-    <w:lsdException w:name="line number" w:semiHidden="1" w:unhideWhenUsed="1"/>
-    <w:lsdException w:name="page number" w:semiHidden="1" w:unhideWhenUsed="1"/>
-    <w:lsdException w:name="endnote reference" w:semiHidden="1" w:unhideWhenUsed="1"/>
-    <w:lsdException w:name="endnote text" w:semiHidden="1" w:unhideWhenUsed="1"/>
-    <w:lsdException w:name="table of authorities" w:semiHidden="1" w:unhideWhenUsed="1"/>
-    <w:lsdException w:name="macro" w:semiHidden="1" w:unhideWhenUsed="1"/>
-    <w:lsdException w:name="toa heading" w:semiHidden="1" w:unhideWhenUsed="1"/>
-    <w:lsdException w:name="List" w:semiHidden="1" w:unhideWhenUsed="1"/>
-    <w:lsdException w:name="List Bullet" w:semiHidden="1" w:unhideWhenUsed="1"/>
-    <w:lsdException w:name="List Number" w:semiHidden="1" w:unhideWhenUsed="1"/>
-    <w:lsdException w:name="List 2" w:semiHidden="1" w:unhideWhenUsed="1"/>
-    <w:lsdException w:name="List 3" w:semiHidden="1" w:unhideWhenUsed="1"/>
-    <w:lsdException w:name="List 4" w:semiHidden="1" w:unhideWhenUsed="1"/>
-    <w:lsdException w:name="List 5" w:semiHidden="1" w:unhideWhenUsed="1"/>
-    <w:lsdException w:name="List Bullet 2" w:semiHidden="1" w:unhideWhenUsed="1"/>
-    <w:lsdException w:name="List Bullet 3" w:semiHidden="1" w:unhideWhenUsed="1"/>
-    <w:lsdException w:name="List Bullet 4" w:semiHidden="1" w:unhideWhenUsed="1"/>
-    <w:lsdException w:name="List Bullet 5" w:semiHidden="1" w:unhideWhenUsed="1"/>
-    <w:lsdException w:name="List Number 2" w:semiHidden="1" w:unhideWhenUsed="1"/>
-    <w:lsdException w:name="List Number 3" w:semiHidden="1" w:unhideWhenUsed="1"/>
-    <w:lsdException w:name="List Number 4" w:semiHidden="1" w:unhideWhenUsed="1"/>
-    <w:lsdException w:name="List Number 5" w:semiHidden="1" w:unhideWhenUsed="1"/>
-    <w:lsdException w:name="Title" w:uiPriority="10" w:qFormat="1"/>
-    <w:lsdException w:name="Closing" w:semiHidden="1" w:unhideWhenUsed="1"/>
-    <w:lsdException w:name="Signature" w:semiHidden="1" w:unhideWhenUsed="1"/>
-    <w:lsdException w:name="Default Paragraph Font" w:semiHidden="1" w:uiPriority="1" w:unhideWhenUsed="1"/>
-    <w:lsdException w:name="Body Text" w:semiHidden="1" w:unhideWhenUsed="1"/>
-    <w:lsdException w:name="Body Text Indent" w:semiHidden="1" w:unhideWhenUsed="1"/>
-    <w:lsdException w:name="List Continue" w:semiHidden="1" w:unhideWhenUsed="1"/>
-    <w:lsdException w:name="List Continue 2" w:semiHidden="1" w:unhideWhenUsed="1"/>
-    <w:lsdException w:name="List Continue 3" w:semiHidden="1" w:unhideWhenUsed="1"/>
-    <w:lsdException w:name="List Continue 4" w:semiHidden="1" w:unhideWhenUsed="1"/>
-    <w:lsdException w:name="List Continue 5" w:semiHidden="1" w:unhideWhenUsed="1"/>
-    <w:lsdException w:name="Message Header" w:semiHidden="1" w:unhideWhenUsed="1"/>
-    <w:lsdException w:name="Subtitle" w:uiPriority="11" w:qFormat="1"/>
-    <w:lsdException w:name="Salutation" w:semiHidden="1" w:unhideWhenUsed="1"/>
-    <w:lsdException w:name="Date" w:semiHidden="1" w:unhideWhenUsed="1"/>
-    <w:lsdException w:name="Body Text First Indent" w:semiHidden="1" w:unhideWhenUsed="1"/>
-    <w:lsdException w:name="Body Text First Indent 2" w:semiHidden="1" w:unhideWhenUsed="1"/>
-    <w:lsdException w:name="Note Heading" w:semiHidden="1" w:unhideWhenUsed="1"/>
-    <w:lsdException w:name="Body Text 2" w:semiHidden="1" w:unhideWhenUsed="1"/>
-    <w:lsdException w:name="Body Text 3" w:semiHidden="1" w:unhideWhenUsed="1"/>
-    <w:lsdException w:name="Body Text Indent 2" w:semiHidden="1" w:unhideWhenUsed="1"/>
-    <w:lsdException w:name="Body Text Indent 3" w:semiHidden="1" w:unhideWhenUsed="1"/>
-    <w:lsdException w:name="Block Text" w:semiHidden="1" w:unhideWhenUsed="1"/>
-    <w:lsdException w:name="Hyperlink" w:semiHidden="1" w:unhideWhenUsed="1"/>
-    <w:lsdException w:name="FollowedHyperlink" w:semiHidden="1" w:unhideWhenUsed="1"/>
-    <w:lsdException w:name="Strong" w:uiPriority="22" w:qFormat="1"/>
-    <w:lsdException w:name="Emphasis" w:uiPriority="20" w:qFormat="1"/>
-    <w:lsdException w:name="Document Map" w:semiHidden="1" w:unhideWhenUsed="1"/>
-    <w:lsdException w:name="Plain Text" w:semiHidden="1" w:unhideWhenUsed="1"/>
-    <w:lsdException w:name="E-mail Signature" w:semiHidden="1" w:unhideWhenUsed="1"/>
-    <w:lsdException w:name="HTML Top of Form" w:semiHidden="1" w:unhideWhenUsed="1"/>
-    <w:lsdException w:name="HTML Bottom of Form" w:semiHidden="1" w:unhideWhenUsed="1"/>
-    <w:lsdException w:name="Normal (Web)" w:semiHidden="1" w:unhideWhenUsed="1"/>
-    <w:lsdException w:name="HTML Acronym" w:semiHidden="1" w:unhideWhenUsed="1"/>
-    <w:lsdException w:name="HTML Address" w:semiHidden="1" w:unhideWhenUsed="1"/>
-    <w:lsdException w:name="HTML Cite" w:semiHidden="1" w:unhideWhenUsed="1"/>
-    <w:lsdException w:name="HTML Code" w:semiHidden="1" w:unhideWhenUsed="1"/>
-    <w:lsdException w:name="HTML Definition" w:semiHidden="1" w:unhideWhenUsed="1"/>
-    <w:lsdException w:name="HTML Keyboard" w:semiHidden="1" w:unhideWhenUsed="1"/>
-    <w:lsdException w:name="HTML Preformatted" w:semiHidden="1" w:unhideWhenUsed="1"/>
-    <w:lsdException w:name="HTML Sample" w:semiHidden="1" w:unhideWhenUsed="1"/>
-    <w:lsdException w:name="HTML Typewriter" w:semiHidden="1" w:unhideWhenUsed="1"/>
-    <w:lsdException w:name="HTML Variable" w:semiHidden="1" w:unhideWhenUsed="1"/>
-    <w:lsdException w:name="Normal Table" w:semiHidden="1" w:unhideWhenUsed="1"/>
-    <w:lsdException w:name="annotation subject" w:semiHidden="1" w:unhideWhenUsed="1"/>
-    <w:lsdException w:name="No List" w:semiHidden="1" w:unhideWhenUsed="1"/>
-    <w:lsdException w:name="Outline List 1" w:semiHidden="1" w:unhideWhenUsed="1"/>
-    <w:lsdException w:name="Outline List 2" w:semiHidden="1" w:unhideWhenUsed="1"/>
-    <w:lsdException w:name="Outline List 3" w:semiHidden="1" w:unhideWhenUsed="1"/>
-    <w:lsdException w:name="Table Simple 1" w:semiHidden="1" w:unhideWhenUsed="1"/>
-    <w:lsdException w:name="Table Simple 2" w:semiHidden="1" w:unhideWhenUsed="1"/>
-    <w:lsdException w:name="Table Simple 3" w:semiHidden="1" w:unhideWhenUsed="1"/>
-    <w:lsdException w:name="Table Classic 1" w:semiHidden="1" w:unhideWhenUsed="1"/>
-    <w:lsdException w:name="Table Classic 2" w:semiHidden="1" w:unhideWhenUsed="1"/>
-    <w:lsdException w:name="Table Classic 3" w:semiHidden="1" w:unhideWhenUsed="1"/>
-    <w:lsdException w:name="Table Classic 4" w:semiHidden="1" w:unhideWhenUsed="1"/>
-    <w:lsdException w:name="Table Colorful 1" w:semiHidden="1" w:unhideWhenUsed="1"/>
-    <w:lsdException w:name="Table Colorful 2" w:semiHidden="1" w:unhideWhenUsed="1"/>
-    <w:lsdException w:name="Table Colorful 3" w:semiHidden="1" w:unhideWhenUsed="1"/>
-    <w:lsdException w:name="Table Columns 1" w:semiHidden="1" w:unhideWhenUsed="1"/>
-    <w:lsdException w:name="Table Columns 2" w:semiHidden="1" w:unhideWhenUsed="1"/>
-    <w:lsdException w:name="Table Columns 3" w:semiHidden="1" w:unhideWhenUsed="1"/>
-    <w:lsdException w:name="Table Columns 4" w:semiHidden="1" w:unhideWhenUsed="1"/>
-    <w:lsdException w:name="Table Columns 5" w:semiHidden="1" w:unhideWhenUsed="1"/>
-    <w:lsdException w:name="Table Grid 1" w:semiHidden="1" w:unhideWhenUsed="1"/>
-    <w:lsdException w:name="Table Grid 2" w:semiHidden="1" w:unhideWhenUsed="1"/>
-    <w:lsdException w:name="Table Grid 3" w:semiHidden="1" w:unhideWhenUsed="1"/>
-    <w:lsdException w:name="Table Grid 4" w:semiHidden="1" w:unhideWhenUsed="1"/>
-    <w:lsdException w:name="Table Grid 5" w:semiHidden="1" w:unhideWhenUsed="1"/>
-    <w:lsdException w:name="Table Grid 6" w:semiHidden="1" w:unhideWhenUsed="1"/>
-    <w:lsdException w:name="Table Grid 7" w:semiHidden="1" w:unhideWhenUsed="1"/>
-    <w:lsdException w:name="Table Grid 8" w:semiHidden="1" w:unhideWhenUsed="1"/>
-    <w:lsdException w:name="Table List 1" w:semiHidden="1" w:unhideWhenUsed="1"/>
-    <w:lsdException w:name="Table List 2" w:semiHidden="1" w:unhideWhenUsed="1"/>
-    <w:lsdException w:name="Table List 3" w:semiHidden="1" w:unhideWhenUsed="1"/>
-    <w:lsdException w:name="Table List 4" w:semiHidden="1" w:unhideWhenUsed="1"/>
-    <w:lsdException w:name="Table List 5" w:semiHidden="1" w:unhideWhenUsed="1"/>
-    <w:lsdException w:name="Table List 6" w:semiHidden="1" w:unhideWhenUsed="1"/>
-    <w:lsdException w:name="Table List 7" w:semiHidden="1" w:unhideWhenUsed="1"/>
-    <w:lsdException w:name="Table List 8" w:semiHidden="1" w:unhideWhenUsed="1"/>
-    <w:lsdException w:name="Table 3D effects 1" w:semiHidden="1" w:unhideWhenUsed="1"/>
-    <w:lsdException w:name="Table 3D effects 2" w:semiHidden="1" w:unhideWhenUsed="1"/>
-    <w:lsdException w:name="Table 3D effects 3" w:semiHidden="1" w:unhideWhenUsed="1"/>
-    <w:lsdException w:name="Table Contemporary" w:semiHidden="1" w:unhideWhenUsed="1"/>
-    <w:lsdException w:name="Table Elegant" w:semiHidden="1" w:unhideWhenUsed="1"/>
-    <w:lsdException w:name="Table Professional" w:semiHidden="1" w:unhideWhenUsed="1"/>
-    <w:lsdException w:name="Table Subtle 1" w:semiHidden="1" w:unhideWhenUsed="1"/>
-    <w:lsdException w:name="Table Subtle 2" w:semiHidden="1" w:unhideWhenUsed="1"/>
-    <w:lsdException w:name="Table Web 1" w:semiHidden="1" w:unhideWhenUsed="1"/>
-    <w:lsdException w:name="Table Web 2" w:semiHidden="1" w:unhideWhenUsed="1"/>
-    <w:lsdException w:name="Table Web 3" w:semiHidden="1" w:unhideWhenUsed="1"/>
-    <w:lsdException w:name="Balloon Text" w:semiHidden="1" w:unhideWhenUsed="1"/>
-    <w:lsdException w:name="Table Grid" w:uiPriority="39"/>
-    <w:lsdException w:name="Table Theme" w:semiHidden="1" w:unhideWhenUsed="1"/>
-    <w:lsdException w:name="Placeholder Text" w:semiHidden="1"/>
-    <w:lsdException w:name="No Spacing" w:uiPriority="1" w:qFormat="1"/>
-    <w:lsdException w:name="Light Shading" w:uiPriority="60"/>
-    <w:lsdException w:name="Light List" w:uiPriority="61"/>
-    <w:lsdException w:name="Light Grid" w:uiPriority="62"/>
-    <w:lsdException w:name="Medium Shading 1" w:uiPriority="63"/>
-    <w:lsdException w:name="Medium Shading 2" w:uiPriority="64"/>
-    <w:lsdException w:name="Medium List 1" w:uiPriority="65"/>
-    <w:lsdException w:name="Medium List 2" w:uiPriority="66"/>
-    <w:lsdException w:name="Medium Grid 1" w:uiPriority="67"/>
-    <w:lsdException w:name="Medium Grid 2" w:uiPriority="68"/>
-    <w:lsdException w:name="Medium Grid 3" w:uiPriority="69"/>
-    <w:lsdException w:name="Dark List" w:uiPriority="70"/>
-    <w:lsdException w:name="Colorful Shading" w:uiPriority="71"/>
-    <w:lsdException w:name="Colorful List" w:uiPriority="72"/>
-    <w:lsdException w:name="Colorful Grid" w:uiPriority="73"/>
-    <w:lsdException w:name="Light Shading Accent 1" w:uiPriority="60"/>
-    <w:lsdException w:name="Light List Accent 1" w:uiPriority="61"/>
-    <w:lsdException w:name="Light Grid Accent 1" w:uiPriority="62"/>
-    <w:lsdException w:name="Medium Shading 1 Accent 1" w:uiPriority="63"/>
-    <w:lsdException w:name="Medium Shading 2 Accent 1" w:uiPriority="64"/>
-    <w:lsdException w:name="Medium List 1 Accent 1" w:uiPriority="65"/>
-    <w:lsdException w:name="Revision" w:semiHidden="1"/>
-    <w:lsdException w:name="List Paragraph" w:uiPriority="34" w:qFormat="1"/>
-    <w:lsdException w:name="Quote" w:uiPriority="29" w:qFormat="1"/>
-    <w:lsdException w:name="Intense Quote" w:uiPriority="30" w:qFormat="1"/>
-    <w:lsdException w:name="Medium List 2 Accent 1" w:uiPriority="66"/>
-    <w:lsdException w:name="Medium Grid 1 Accent 1" w:uiPriority="67"/>
-    <w:lsdException w:name="Medium Grid 2 Accent 1" w:uiPriority="68"/>
-    <w:lsdException w:name="Medium Grid 3 Accent 1" w:uiPriority="69"/>
-    <w:lsdException w:name="Dark List Accent 1" w:uiPriority="70"/>
-    <w:lsdException w:name="Colorful Shading Accent 1" w:uiPriority="71"/>
-    <w:lsdException w:name="Colorful List Accent 1" w:uiPriority="72"/>
-    <w:lsdException w:name="Colorful Grid Accent 1" w:uiPriority="73"/>
-    <w:lsdException w:name="Light Shading Accent 2" w:uiPriority="60"/>
-    <w:lsdException w:name="Light List Accent 2" w:uiPriority="61"/>
-    <w:lsdException w:name="Light Grid Accent 2" w:uiPriority="62"/>
-    <w:lsdException w:name="Medium Shading 1 Accent 2" w:uiPriority="63"/>
-    <w:lsdException w:name="Medium Shading 2 Accent 2" w:uiPriority="64"/>
-    <w:lsdException w:name="Medium List 1 Accent 2" w:uiPriority="65"/>
-    <w:lsdException w:name="Medium List 2 Accent 2" w:uiPriority="66"/>
-    <w:lsdException w:name="Medium Grid 1 Accent 2" w:uiPriority="67"/>
-    <w:lsdException w:name="Medium Grid 2 Accent 2" w:uiPriority="68"/>
-    <w:lsdException w:name="Medium Grid 3 Accent 2" w:uiPriority="69"/>
-    <w:lsdException w:name="Dark List Accent 2" w:uiPriority="70"/>
-    <w:lsdException w:name="Colorful Shading Accent 2" w:uiPriority="71"/>
-    <w:lsdException w:name="Colorful List Accent 2" w:uiPriority="72"/>
-    <w:lsdException w:name="Colorful Grid Accent 2" w:uiPriority="73"/>
-    <w:lsdException w:name="Light Shading Accent 3" w:uiPriority="60"/>
-    <w:lsdException w:name="Light List Accent 3" w:uiPriority="61"/>
-    <w:lsdException w:name="Light Grid Accent 3" w:uiPriority="62"/>
-    <w:lsdException w:name="Medium Shading 1 Accent 3" w:uiPriority="63"/>
-    <w:lsdException w:name="Medium Shading 2 Accent 3" w:uiPriority="64"/>
-    <w:lsdException w:name="Medium List 1 Accent 3" w:uiPriority="65"/>
-    <w:lsdException w:name="Medium List 2 Accent 3" w:uiPriority="66"/>
-    <w:lsdException w:name="Medium Grid 1 Accent 3" w:uiPriority="67"/>
-    <w:lsdException w:name="Medium Grid 2 Accent 3" w:uiPriority="68"/>
-    <w:lsdException w:name="Medium Grid 3 Accent 3" w:uiPriority="69"/>
-    <w:lsdException w:name="Dark List Accent 3" w:uiPriority="70"/>
-    <w:lsdException w:name="Colorful Shading Accent 3" w:uiPriority="71"/>
-    <w:lsdException w:name="Colorful List Accent 3" w:uiPriority="72"/>
-    <w:lsdException w:name="Colorful Grid Accent 3" w:uiPriority="73"/>
-    <w:lsdException w:name="Light Shading Accent 4" w:uiPriority="60"/>
-    <w:lsdException w:name="Light List Accent 4" w:uiPriority="61"/>
-    <w:lsdException w:name="Light Grid Accent 4" w:uiPriority="62"/>
-    <w:lsdException w:name="Medium Shading 1 Accent 4" w:uiPriority="63"/>
-    <w:lsdException w:name="Medium Shading 2 Accent 4" w:uiPriority="64"/>
-    <w:lsdException w:name="Medium List 1 Accent 4" w:uiPriority="65"/>
-    <w:lsdException w:name="Medium List 2 Accent 4" w:uiPriority="66"/>
-    <w:lsdException w:name="Medium Grid 1 Accent 4" w:uiPriority="67"/>
-    <w:lsdException w:name="Medium Grid 2 Accent 4" w:uiPriority="68"/>
-    <w:lsdException w:name="Medium Grid 3 Accent 4" w:uiPriority="69"/>
-    <w:lsdException w:name="Dark List Accent 4" w:uiPriority="70"/>
-    <w:lsdException w:name="Colorful Shading Accent 4" w:uiPriority="71"/>
-    <w:lsdException w:name="Colorful List Accent 4" w:uiPriority="72"/>
-    <w:lsdException w:name="Colorful Grid Accent 4" w:uiPriority="73"/>
-    <w:lsdException w:name="Light Shading Accent 5" w:uiPriority="60"/>
-    <w:lsdException w:name="Light List Accent 5" w:uiPriority="61"/>
-    <w:lsdException w:name="Light Grid Accent 5" w:uiPriority="62"/>
-    <w:lsdException w:name="Medium Shading 1 Accent 5" w:uiPriority="63"/>
-    <w:lsdException w:name="Medium Shading 2 Accent 5" w:uiPriority="64"/>
-    <w:lsdException w:name="Medium List 1 Accent 5" w:uiPriority="65"/>
-    <w:lsdException w:name="Medium List 2 Accent 5" w:uiPriority="66"/>
-    <w:lsdException w:name="Medium Grid 1 Accent 5" w:uiPriority="67"/>
-    <w:lsdException w:name="Medium Grid 2 Accent 5" w:uiPriority="68"/>
-    <w:lsdException w:name="Medium Grid 3 Accent 5" w:uiPriority="69"/>
-    <w:lsdException w:name="Dark List Accent 5" w:uiPriority="70"/>
-    <w:lsdException w:name="Colorful Shading Accent 5" w:uiPriority="71"/>
-    <w:lsdException w:name="Colorful List Accent 5" w:uiPriority="72"/>
-    <w:lsdException w:name="Colorful Grid Accent 5" w:uiPriority="73"/>
-    <w:lsdException w:name="Light Shading Accent 6" w:uiPriority="60"/>
-    <w:lsdException w:name="Light List Accent 6" w:uiPriority="61"/>
-    <w:lsdException w:name="Light Grid Accent 6" w:uiPriority="62"/>
-    <w:lsdException w:name="Medium Shading 1 Accent 6" w:uiPriority="63"/>
-    <w:lsdException w:name="Medium Shading 2 Accent 6" w:uiPriority="64"/>
-    <w:lsdException w:name="Medium List 1 Accent 6" w:uiPriority="65"/>
-    <w:lsdException w:name="Medium List 2 Accent 6" w:uiPriority="66"/>
-    <w:lsdException w:name="Medium Grid 1 Accent 6" w:uiPriority="67"/>
-    <w:lsdException w:name="Medium Grid 2 Accent 6" w:uiPriority="68"/>
-    <w:lsdException w:name="Medium Grid 3 Accent 6" w:uiPriority="69"/>
-    <w:lsdException w:name="Dark List Accent 6" w:uiPriority="70"/>
-    <w:lsdException w:name="Colorful Shading Accent 6" w:uiPriority="71"/>
-    <w:lsdException w:name="Colorful List Accent 6" w:uiPriority="72"/>
-    <w:lsdException w:name="Colorful Grid Accent 6" w:uiPriority="73"/>
-    <w:lsdException w:name="Subtle Emphasis" w:uiPriority="19" w:qFormat="1"/>
-    <w:lsdException w:name="Intense Emphasis" w:uiPriority="21" w:qFormat="1"/>
-    <w:lsdException w:name="Subtle Reference" w:uiPriority="31" w:qFormat="1"/>
-    <w:lsdException w:name="Intense Reference" w:uiPriority="32" w:qFormat="1"/>
-    <w:lsdException w:name="Book Title" w:uiPriority="33" w:qFormat="1"/>
-    <w:lsdException w:name="Bibliography" w:semiHidden="1" w:uiPriority="37" w:unhideWhenUsed="1"/>
-    <w:lsdException w:name="TOC Heading" w:semiHidden="1" w:uiPriority="39" w:unhideWhenUsed="1" w:qFormat="1"/>
-    <w:lsdException w:name="Plain Table 1" w:uiPriority="41"/>
-    <w:lsdException w:name="Plain Table 2" w:uiPriority="42"/>
-    <w:lsdException w:name="Plain Table 3" w:uiPriority="43"/>
-    <w:lsdException w:name="Plain Table 4" w:uiPriority="44"/>
-    <w:lsdException w:name="Plain Table 5" w:uiPriority="45"/>
-    <w:lsdException w:name="Grid Table Light" w:uiPriority="40"/>
-    <w:lsdException w:name="Grid Table 1 Light" w:uiPriority="46"/>
-    <w:lsdException w:name="Grid Table 2" w:uiPriority="47"/>
-    <w:lsdException w:name="Grid Table 3" w:uiPriority="48"/>
-    <w:lsdException w:name="Grid Table 4" w:uiPriority="49"/>
-    <w:lsdException w:name="Grid Table 5 Dark" w:uiPriority="50"/>
-    <w:lsdException w:name="Grid Table 6 Colorful" w:uiPriority="51"/>
-    <w:lsdException w:name="Grid Table 7 Colorful" w:uiPriority="52"/>
-    <w:lsdException w:name="Grid Table 1 Light Accent 1" w:uiPriority="46"/>
-    <w:lsdException w:name="Grid Table 2 Accent 1" w:uiPriority="47"/>
-    <w:lsdException w:name="Grid Table 3 Accent 1" w:uiPriority="48"/>
-    <w:lsdException w:name="Grid Table 4 Accent 1" w:uiPriority="49"/>
-    <w:lsdException w:name="Grid Table 5 Dark Accent 1" w:uiPriority="50"/>
-    <w:lsdException w:name="Grid Table 6 Colorful Accent 1" w:uiPriority="51"/>
-    <w:lsdException w:name="Grid Table 7 Colorful Accent 1" w:uiPriority="52"/>
-    <w:lsdException w:name="Grid Table 1 Light Accent 2" w:uiPriority="46"/>
-    <w:lsdException w:name="Grid Table 2 Accent 2" w:uiPriority="47"/>
-    <w:lsdException w:name="Grid Table 3 Accent 2" w:uiPriority="48"/>
-    <w:lsdException w:name="Grid Table 4 Accent 2" w:uiPriority="49"/>
-    <w:lsdException w:name="Grid Table 5 Dark Accent 2" w:uiPriority="50"/>
-    <w:lsdException w:name="Grid Table 6 Colorful Accent 2" w:uiPriority="51"/>
-    <w:lsdException w:name="Grid Table 7 Colorful Accent 2" w:uiPriority="52"/>
-    <w:lsdException w:name="Grid Table 1 Light Accent 3" w:uiPriority="46"/>
-    <w:lsdException w:name="Grid Table 2 Accent 3" w:uiPriority="47"/>
-    <w:lsdException w:name="Grid Table 3 Accent 3" w:uiPriority="48"/>
-    <w:lsdException w:name="Grid Table 4 Accent 3" w:uiPriority="49"/>
-    <w:lsdException w:name="Grid Table 5 Dark Accent 3" w:uiPriority="50"/>
-    <w:lsdException w:name="Grid Table 6 Colorful Accent 3" w:uiPriority="51"/>
-    <w:lsdException w:name="Grid Table 7 Colorful Accent 3" w:uiPriority="52"/>
-    <w:lsdException w:name="Grid Table 1 Light Accent 4" w:uiPriority="46"/>
-    <w:lsdException w:name="Grid Table 2 Accent 4" w:uiPriority="47"/>
-    <w:lsdException w:name="Grid Table 3 Accent 4" w:uiPriority="48"/>
-    <w:lsdException w:name="Grid Table 4 Accent 4" w:uiPriority="49"/>
-    <w:lsdException w:name="Grid Table 5 Dark Accent 4" w:uiPriority="50"/>
-    <w:lsdException w:name="Grid Table 6 Colorful Accent 4" w:uiPriority="51"/>
-    <w:lsdException w:name="Grid Table 7 Colorful Accent 4" w:uiPriority="52"/>
-    <w:lsdException w:name="Grid Table 1 Light Accent 5" w:uiPriority="46"/>
-    <w:lsdException w:name="Grid Table 2 Accent 5" w:uiPriority="47"/>
-    <w:lsdException w:name="Grid Table 3 Accent 5" w:uiPriority="48"/>
-    <w:lsdException w:name="Grid Table 4 Accent 5" w:uiPriority="49"/>
-    <w:lsdException w:name="Grid Table 5 Dark Accent 5" w:uiPriority="50"/>
-    <w:lsdException w:name="Grid Table 6 Colorful Accent 5" w:uiPriority="51"/>
-    <w:lsdException w:name="Grid Table 7 Colorful Accent 5" w:uiPriority="52"/>
-    <w:lsdException w:name="Grid Table 1 Light Accent 6" w:uiPriority="46"/>
-    <w:lsdException w:name="Grid Table 2 Accent 6" w:uiPriority="47"/>
-    <w:lsdException w:name="Grid Table 3 Accent 6" w:uiPriority="48"/>
-    <w:lsdException w:name="Grid Table 4 Accent 6" w:uiPriority="49"/>
-    <w:lsdException w:name="Grid Table 5 Dark Accent 6" w:uiPriority="50"/>
-    <w:lsdException w:name="Grid Table 6 Colorful Accent 6" w:uiPriority="51"/>
-    <w:lsdException w:name="Grid Table 7 Colorful Accent 6" w:uiPriority="52"/>
-    <w:lsdException w:name="List Table 1 Light" w:uiPriority="46"/>
-    <w:lsdException w:name="List Table 2" w:uiPriority="47"/>
-    <w:lsdException w:name="List Table 3" w:uiPriority="48"/>
-    <w:lsdException w:name="List Table 4" w:uiPriority="49"/>
-    <w:lsdException w:name="List Table 5 Dark" w:uiPriority="50"/>
-    <w:lsdException w:name="List Table 6 Colorful" w:uiPriority="51"/>
-    <w:lsdException w:name="List Table 7 Colorful" w:uiPriority="52"/>
-    <w:lsdException w:name="List Table 1 Light Accent 1" w:uiPriority="46"/>
-    <w:lsdException w:name="List Table 2 Accent 1" w:uiPriority="47"/>
-    <w:lsdException w:name="List Table 3 Accent 1" w:uiPriority="48"/>
-    <w:lsdException w:name="List Table 4 Accent 1" w:uiPriority="49"/>
-    <w:lsdException w:name="List Table 5 Dark Accent 1" w:uiPriority="50"/>
-    <w:lsdException w:name="List Table 6 Colorful Accent 1" w:uiPriority="51"/>
-    <w:lsdException w:name="List Table 7 Colorful Accent 1" w:uiPriority="52"/>
-    <w:lsdException w:name="List Table 1 Light Accent 2" w:uiPriority="46"/>
-    <w:lsdException w:name="List Table 2 Accent 2" w:uiPriority="47"/>
-    <w:lsdException w:name="List Table 3 Accent 2" w:uiPriority="48"/>
-    <w:lsdException w:name="List Table 4 Accent 2" w:uiPriority="49"/>
-    <w:lsdException w:name="List Table 5 Dark Accent 2" w:uiPriority="50"/>
-    <w:lsdException w:name="List Table 6 Colorful Accent 2" w:uiPriority="51"/>
-    <w:lsdException w:name="List Table 7 Colorful Accent 2" w:uiPriority="52"/>
-    <w:lsdException w:name="List Table 1 Light Accent 3" w:uiPriority="46"/>
-    <w:lsdException w:name="List Table 2 Accent 3" w:uiPriority="47"/>
-    <w:lsdException w:name="List Table 3 Accent 3" w:uiPriority="48"/>
-    <w:lsdException w:name="List Table 4 Accent 3" w:uiPriority="49"/>
-    <w:lsdException w:name="List Table 5 Dark Accent 3" w:uiPriority="50"/>
-    <w:lsdException w:name="List Table 6 Colorful Accent 3" w:uiPriority="51"/>
-    <w:lsdException w:name="List Table 7 Colorful Accent 3" w:uiPriority="52"/>
-    <w:lsdException w:name="List Table 1 Light Accent 4" w:uiPriority="46"/>
-    <w:lsdException w:name="List Table 2 Accent 4" w:uiPriority="47"/>
-    <w:lsdException w:name="List Table 3 Accent 4" w:uiPriority="48"/>
-    <w:lsdException w:name="List Table 4 Accent 4" w:uiPriority="49"/>
-    <w:lsdException w:name="List Table 5 Dark Accent 4" w:uiPriority="50"/>
-    <w:lsdException w:name="List Table 6 Colorful Accent 4" w:uiPriority="51"/>
-    <w:lsdException w:name="List Table 7 Colorful Accent 4" w:uiPriority="52"/>
-    <w:lsdException w:name="List Table 1 Light Accent 5" w:uiPriority="46"/>
-    <w:lsdException w:name="List Table 2 Accent 5" w:uiPriority="47"/>
-    <w:lsdException w:name="List Table 3 Accent 5" w:uiPriority="48"/>
-    <w:lsdException w:name="List Table 4 Accent 5" w:uiPriority="49"/>
-    <w:lsdException w:name="List Table 5 Dark Accent 5" w:uiPriority="50"/>
-    <w:lsdException w:name="List Table 6 Colorful Accent 5" w:uiPriority="51"/>
-    <w:lsdException w:name="List Table 7 Colorful Accent 5" w:uiPriority="52"/>
-    <w:lsdException w:name="List Table 1 Light Accent 6" w:uiPriority="46"/>
-    <w:lsdException w:name="List Table 2 Accent 6" w:uiPriority="47"/>
-    <w:lsdException w:name="List Table 3 Accent 6" w:uiPriority="48"/>
-    <w:lsdException w:name="List Table 4 Accent 6" w:uiPriority="49"/>
-    <w:lsdException w:name="List Table 5 Dark Accent 6" w:uiPriority="50"/>
-    <w:lsdException w:name="List Table 6 Colorful Accent 6" w:uiPriority="51"/>
-    <w:lsdException w:name="List Table 7 Colorful Accent 6" w:uiPriority="52"/>
-    <w:lsdException w:name="Mention" w:semiHidden="1" w:unhideWhenUsed="1"/>
-    <w:lsdException w:name="Smart Hyperlink" w:semiHidden="1" w:unhideWhenUsed="1"/>
-    <w:lsdException w:name="Hashtag" w:semiHidden="1" w:unhideWhenUsed="1"/>
-    <w:lsdException w:name="Unresolved Mention" w:semiHidden="1" w:unhideWhenUsed="1"/>
-    <w:lsdException w:name="Smart Link" w:semiHidden="1" w:unhideWhenUsed="1"/>
+  <w:latentStyles w:defLockedState="0" w:defUIPriority="99" w:defSemiHidden="1" w:defUnhideWhenUsed="1" w:defQFormat="0" w:count="267">
+    <w:lsdException w:name="Normal" w:semiHidden="0" w:uiPriority="0" w:unhideWhenUsed="0" w:qFormat="1"/>
+    <w:lsdException w:name="heading 1" w:semiHidden="0" w:uiPriority="9" w:unhideWhenUsed="0" w:qFormat="1"/>
+    <w:lsdException w:name="heading 2" w:uiPriority="9" w:qFormat="1"/>
+    <w:lsdException w:name="heading 3" w:uiPriority="9" w:qFormat="1"/>
+    <w:lsdException w:name="heading 4" w:uiPriority="9" w:qFormat="1"/>
+    <w:lsdException w:name="heading 5" w:uiPriority="9" w:qFormat="1"/>
+    <w:lsdException w:name="heading 6" w:uiPriority="9" w:qFormat="1"/>
+    <w:lsdException w:name="heading 7" w:uiPriority="9" w:qFormat="1"/>
+    <w:lsdException w:name="heading 8" w:uiPriority="9" w:qFormat="1"/>
+    <w:lsdException w:name="heading 9" w:uiPriority="9" w:qFormat="1"/>
+    <w:lsdException w:name="toc 1" w:uiPriority="39"/>
+    <w:lsdException w:name="toc 2" w:uiPriority="39"/>
+    <w:lsdException w:name="toc 3" w:uiPriority="39"/>
+    <w:lsdException w:name="toc 4" w:uiPriority="39"/>
+    <w:lsdException w:name="toc 5" w:uiPriority="39"/>
+    <w:lsdException w:name="toc 6" w:uiPriority="39"/>
+    <w:lsdException w:name="toc 7" w:uiPriority="39"/>
+    <w:lsdException w:name="toc 8" w:uiPriority="39"/>
+    <w:lsdException w:name="toc 9" w:uiPriority="39"/>
+    <w:lsdException w:name="caption" w:uiPriority="35" w:qFormat="1"/>
+    <w:lsdException w:name="Title" w:semiHidden="0" w:uiPriority="10" w:unhideWhenUsed="0" w:qFormat="1"/>
+    <w:lsdException w:name="Default Paragraph Font" w:uiPriority="1"/>
+    <w:lsdException w:name="Subtitle" w:semiHidden="0" w:uiPriority="11" w:unhideWhenUsed="0" w:qFormat="1"/>
+    <w:lsdException w:name="Strong" w:semiHidden="0" w:uiPriority="22" w:unhideWhenUsed="0" w:qFormat="1"/>
+    <w:lsdException w:name="Emphasis" w:semiHidden="0" w:uiPriority="20" w:unhideWhenUsed="0" w:qFormat="1"/>
+    <w:lsdException w:name="Table Grid" w:semiHidden="0" w:uiPriority="39" w:unhideWhenUsed="0"/>
+    <w:lsdException w:name="Placeholder Text" w:unhideWhenUsed="0"/>
+    <w:lsdException w:name="No Spacing" w:semiHidden="0" w:uiPriority="1" w:unhideWhenUsed="0" w:qFormat="1"/>
+    <w:lsdException w:name="Light Shading" w:semiHidden="0" w:uiPriority="60" w:unhideWhenUsed="0"/>
+    <w:lsdException w:name="Light List" w:semiHidden="0" w:uiPriority="61" w:unhideWhenUsed="0"/>
+    <w:lsdException w:name="Light Grid" w:semiHidden="0" w:uiPriority="62" w:unhideWhenUsed="0"/>
+    <w:lsdException w:name="Medium Shading 1" w:semiHidden="0" w:uiPriority="63" w:unhideWhenUsed="0"/>
+    <w:lsdException w:name="Medium Shading 2" w:semiHidden="0" w:uiPriority="64" w:unhideWhenUsed="0"/>
+    <w:lsdException w:name="Medium List 1" w:semiHidden="0" w:uiPriority="65" w:unhideWhenUsed="0"/>
+    <w:lsdException w:name="Medium List 2" w:semiHidden="0" w:uiPriority="66" w:unhideWhenUsed="0"/>
+    <w:lsdException w:name="Medium Grid 1" w:semiHidden="0" w:uiPriority="67" w:unhideWhenUsed="0"/>
+    <w:lsdException w:name="Medium Grid 2" w:semiHidden="0" w:uiPriority="68" w:unhideWhenUsed="0"/>
+    <w:lsdException w:name="Medium Grid 3" w:semiHidden="0" w:uiPriority="69" w:unhideWhenUsed="0"/>
+    <w:lsdException w:name="Dark List" w:semiHidden="0" w:uiPriority="70" w:unhideWhenUsed="0"/>
+    <w:lsdException w:name="Colorful Shading" w:semiHidden="0" w:uiPriority="71" w:unhideWhenUsed="0"/>
+    <w:lsdException w:name="Colorful List" w:semiHidden="0" w:uiPriority="72" w:unhideWhenUsed="0"/>
+    <w:lsdException w:name="Colorful Grid" w:semiHidden="0" w:uiPriority="73" w:unhideWhenUsed="0"/>
+    <w:lsdException w:name="Light Shading Accent 1" w:semiHidden="0" w:uiPriority="60" w:unhideWhenUsed="0"/>
+    <w:lsdException w:name="Light List Accent 1" w:semiHidden="0" w:uiPriority="61" w:unhideWhenUsed="0"/>
+    <w:lsdException w:name="Light Grid Accent 1" w:semiHidden="0" w:uiPriority="62" w:unhideWhenUsed="0"/>
+    <w:lsdException w:name="Medium Shading 1 Accent 1" w:semiHidden="0" w:uiPriority="63" w:unhideWhenUsed="0"/>
+    <w:lsdException w:name="Medium Shading 2 Accent 1" w:semiHidden="0" w:uiPriority="64" w:unhideWhenUsed="0"/>
+    <w:lsdException w:name="Medium List 1 Accent 1" w:semiHidden="0" w:uiPriority="65" w:unhideWhenUsed="0"/>
+    <w:lsdException w:name="Revision" w:unhideWhenUsed="0"/>
+    <w:lsdException w:name="List Paragraph" w:semiHidden="0" w:uiPriority="34" w:unhideWhenUsed="0" w:qFormat="1"/>
+    <w:lsdException w:name="Quote" w:semiHidden="0" w:uiPriority="29" w:unhideWhenUsed="0" w:qFormat="1"/>
+    <w:lsdException w:name="Intense Quote" w:semiHidden="0" w:uiPriority="30" w:unhideWhenUsed="0" w:qFormat="1"/>
+    <w:lsdException w:name="Medium List 2 Accent 1" w:semiHidden="0" w:uiPriority="66" w:unhideWhenUsed="0"/>
+    <w:lsdException w:name="Medium Grid 1 Accent 1" w:semiHidden="0" w:uiPriority="67" w:unhideWhenUsed="0"/>
+    <w:lsdException w:name="Medium Grid 2 Accent 1" w:semiHidden="0" w:uiPriority="68" w:unhideWhenUsed="0"/>
+    <w:lsdException w:name="Medium Grid 3 Accent 1" w:semiHidden="0" w:uiPriority="69" w:unhideWhenUsed="0"/>
+    <w:lsdException w:name="Dark List Accent 1" w:semiHidden="0" w:uiPriority="70" w:unhideWhenUsed="0"/>
+    <w:lsdException w:name="Colorful Shading Accent 1" w:semiHidden="0" w:uiPriority="71" w:unhideWhenUsed="0"/>
+    <w:lsdException w:name="Colorful List Accent 1" w:semiHidden="0" w:uiPriority="72" w:unhideWhenUsed="0"/>
+    <w:lsdException w:name="Colorful Grid Accent 1" w:semiHidden="0" w:uiPriority="73" w:unhideWhenUsed="0"/>
+    <w:lsdException w:name="Light Shading Accent 2" w:semiHidden="0" w:uiPriority="60" w:unhideWhenUsed="0"/>
+    <w:lsdException w:name="Light List Accent 2" w:semiHidden="0" w:uiPriority="61" w:unhideWhenUsed="0"/>
+    <w:lsdException w:name="Light Grid Accent 2" w:semiHidden="0" w:uiPriority="62" w:unhideWhenUsed="0"/>
+    <w:lsdException w:name="Medium Shading 1 Accent 2" w:semiHidden="0" w:uiPriority="63" w:unhideWhenUsed="0"/>
+    <w:lsdException w:name="Medium Shading 2 Accent 2" w:semiHidden="0" w:uiPriority="64" w:unhideWhenUsed="0"/>
+    <w:lsdException w:name="Medium List 1 Accent 2" w:semiHidden="0" w:uiPriority="65" w:unhideWhenUsed="0"/>
+    <w:lsdException w:name="Medium List 2 Accent 2" w:semiHidden="0" w:uiPriority="66" w:unhideWhenUsed="0"/>
+    <w:lsdException w:name="Medium Grid 1 Accent 2" w:semiHidden="0" w:uiPriority="67" w:unhideWhenUsed="0"/>
+    <w:lsdException w:name="Medium Grid 2 Accent 2" w:semiHidden="0" w:uiPriority="68" w:unhideWhenUsed="0"/>
+    <w:lsdException w:name="Medium Grid 3 Accent 2" w:semiHidden="0" w:uiPriority="69" w:unhideWhenUsed="0"/>
+    <w:lsdException w:name="Dark List Accent 2" w:semiHidden="0" w:uiPriority="70" w:unhideWhenUsed="0"/>
+    <w:lsdException w:name="Colorful Shading Accent 2" w:semiHidden="0" w:uiPriority="71" w:unhideWhenUsed="0"/>
+    <w:lsdException w:name="Colorful List Accent 2" w:semiHidden="0" w:uiPriority="72" w:unhideWhenUsed="0"/>
+    <w:lsdException w:name="Colorful Grid Accent 2" w:semiHidden="0" w:uiPriority="73" w:unhideWhenUsed="0"/>
+    <w:lsdException w:name="Light Shading Accent 3" w:semiHidden="0" w:uiPriority="60" w:unhideWhenUsed="0"/>
+    <w:lsdException w:name="Light List Accent 3" w:semiHidden="0" w:uiPriority="61" w:unhideWhenUsed="0"/>
+    <w:lsdException w:name="Light Grid Accent 3" w:semiHidden="0" w:uiPriority="62" w:unhideWhenUsed="0"/>
+    <w:lsdException w:name="Medium Shading 1 Accent 3" w:semiHidden="0" w:uiPriority="63" w:unhideWhenUsed="0"/>
+    <w:lsdException w:name="Medium Shading 2 Accent 3" w:semiHidden="0" w:uiPriority="64" w:unhideWhenUsed="0"/>
+    <w:lsdException w:name="Medium List 1 Accent 3" w:semiHidden="0" w:uiPriority="65" w:unhideWhenUsed="0"/>
+    <w:lsdException w:name="Medium List 2 Accent 3" w:semiHidden="0" w:uiPriority="66" w:unhideWhenUsed="0"/>
+    <w:lsdException w:name="Medium Grid 1 Accent 3" w:semiHidden="0" w:uiPriority="67" w:unhideWhenUsed="0"/>
+    <w:lsdException w:name="Medium Grid 2 Accent 3" w:semiHidden="0" w:uiPriority="68" w:unhideWhenUsed="0"/>
+    <w:lsdException w:name="Medium Grid 3 Accent 3" w:semiHidden="0" w:uiPriority="69" w:unhideWhenUsed="0"/>
+    <w:lsdException w:name="Dark List Accent 3" w:semiHidden="0" w:uiPriority="70" w:unhideWhenUsed="0"/>
+    <w:lsdException w:name="Colorful Shading Accent 3" w:semiHidden="0" w:uiPriority="71" w:unhideWhenUsed="0"/>
+    <w:lsdException w:name="Colorful List Accent 3" w:semiHidden="0" w:uiPriority="72" w:unhideWhenUsed="0"/>
+    <w:lsdException w:name="Colorful Grid Accent 3" w:semiHidden="0" w:uiPriority="73" w:unhideWhenUsed="0"/>
+    <w:lsdException w:name="Light Shading Accent 4" w:semiHidden="0" w:uiPriority="60" w:unhideWhenUsed="0"/>
+    <w:lsdException w:name="Light List Accent 4" w:semiHidden="0" w:uiPriority="61" w:unhideWhenUsed="0"/>
+    <w:lsdException w:name="Light Grid Accent 4" w:semiHidden="0" w:uiPriority="62" w:unhideWhenUsed="0"/>
+    <w:lsdException w:name="Medium Shading 1 Accent 4" w:semiHidden="0" w:uiPriority="63" w:unhideWhenUsed="0"/>
+    <w:lsdException w:name="Medium Shading 2 Accent 4" w:semiHidden="0" w:uiPriority="64" w:unhideWhenUsed="0"/>
+    <w:lsdException w:name="Medium List 1 Accent 4" w:semiHidden="0" w:uiPriority="65" w:unhideWhenUsed="0"/>
+    <w:lsdException w:name="Medium List 2 Accent 4" w:semiHidden="0" w:uiPriority="66" w:unhideWhenUsed="0"/>
+    <w:lsdException w:name="Medium Grid 1 Accent 4" w:semiHidden="0" w:uiPriority="67" w:unhideWhenUsed="0"/>
+    <w:lsdException w:name="Medium Grid 2 Accent 4" w:semiHidden="0" w:uiPriority="68" w:unhideWhenUsed="0"/>
+    <w:lsdException w:name="Medium Grid 3 Accent 4" w:semiHidden="0" w:uiPriority="69" w:unhideWhenUsed="0"/>
+    <w:lsdException w:name="Dark List Accent 4" w:semiHidden="0" w:uiPriority="70" w:unhideWhenUsed="0"/>
+    <w:lsdException w:name="Colorful Shading Accent 4" w:semiHidden="0" w:uiPriority="71" w:unhideWhenUsed="0"/>
+    <w:lsdException w:name="Colorful List Accent 4" w:semiHidden="0" w:uiPriority="72" w:unhideWhenUsed="0"/>
+    <w:lsdException w:name="Colorful Grid Accent 4" w:semiHidden="0" w:uiPriority="73" w:unhideWhenUsed="0"/>
+    <w:lsdException w:name="Light Shading Accent 5" w:semiHidden="0" w:uiPriority="60" w:unhideWhenUsed="0"/>
+    <w:lsdException w:name="Light List Accent 5" w:semiHidden="0" w:uiPriority="61" w:unhideWhenUsed="0"/>
+    <w:lsdException w:name="Light Grid Accent 5" w:semiHidden="0" w:uiPriority="62" w:unhideWhenUsed="0"/>
+    <w:lsdException w:name="Medium Shading 1 Accent 5" w:semiHidden="0" w:uiPriority="63" w:unhideWhenUsed="0"/>
+    <w:lsdException w:name="Medium Shading 2 Accent 5" w:semiHidden="0" w:uiPriority="64" w:unhideWhenUsed="0"/>
+    <w:lsdException w:name="Medium List 1 Accent 5" w:semiHidden="0" w:uiPriority="65" w:unhideWhenUsed="0"/>
+    <w:lsdException w:name="Medium List 2 Accent 5" w:semiHidden="0" w:uiPriority="66" w:unhideWhenUsed="0"/>
+    <w:lsdException w:name="Medium Grid 1 Accent 5" w:semiHidden="0" w:uiPriority="67" w:unhideWhenUsed="0"/>
+    <w:lsdException w:name="Medium Grid 2 Accent 5" w:semiHidden="0" w:uiPriority="68" w:unhideWhenUsed="0"/>
+    <w:lsdException w:name="Medium Grid 3 Accent 5" w:semiHidden="0" w:uiPriority="69" w:unhideWhenUsed="0"/>
+    <w:lsdException w:name="Dark List Accent 5" w:semiHidden="0" w:uiPriority="70" w:unhideWhenUsed="0"/>
+    <w:lsdException w:name="Colorful Shading Accent 5" w:semiHidden="0" w:uiPriority="71" w:unhideWhenUsed="0"/>
+    <w:lsdException w:name="Colorful List Accent 5" w:semiHidden="0" w:uiPriority="72" w:unhideWhenUsed="0"/>
+    <w:lsdException w:name="Colorful Grid Accent 5" w:semiHidden="0" w:uiPriority="73" w:unhideWhenUsed="0"/>
+    <w:lsdException w:name="Light Shading Accent 6" w:semiHidden="0" w:uiPriority="60" w:unhideWhenUsed="0"/>
+    <w:lsdException w:name="Light List Accent 6" w:semiHidden="0" w:uiPriority="61" w:unhideWhenUsed="0"/>
+    <w:lsdException w:name="Light Grid Accent 6" w:semiHidden="0" w:uiPriority="62" w:unhideWhenUsed="0"/>
+    <w:lsdException w:name="Medium Shading 1 Accent 6" w:semiHidden="0" w:uiPriority="63" w:unhideWhenUsed="0"/>
+    <w:lsdException w:name="Medium Shading 2 Accent 6" w:semiHidden="0" w:uiPriority="64" w:unhideWhenUsed="0"/>
+    <w:lsdException w:name="Medium List 1 Accent 6" w:semiHidden="0" w:uiPriority="65" w:unhideWhenUsed="0"/>
+    <w:lsdException w:name="Medium List 2 Accent 6" w:semiHidden="0" w:uiPriority="66" w:unhideWhenUsed="0"/>
+    <w:lsdException w:name="Medium Grid 1 Accent 6" w:semiHidden="0" w:uiPriority="67" w:unhideWhenUsed="0"/>
+    <w:lsdException w:name="Medium Grid 2 Accent 6" w:semiHidden="0" w:uiPriority="68" w:unhideWhenUsed="0"/>
+    <w:lsdException w:name="Medium Grid 3 Accent 6" w:semiHidden="0" w:uiPriority="69" w:unhideWhenUsed="0"/>
+    <w:lsdException w:name="Dark List Accent 6" w:semiHidden="0" w:uiPriority="70" w:unhideWhenUsed="0"/>
+    <w:lsdException w:name="Colorful Shading Accent 6" w:semiHidden="0" w:uiPriority="71" w:unhideWhenUsed="0"/>
+    <w:lsdException w:name="Colorful List Accent 6" w:semiHidden="0" w:uiPriority="72" w:unhideWhenUsed="0"/>
+    <w:lsdException w:name="Colorful Grid Accent 6" w:semiHidden="0" w:uiPriority="73" w:unhideWhenUsed="0"/>
+    <w:lsdException w:name="Subtle Emphasis" w:semiHidden="0" w:uiPriority="19" w:unhideWhenUsed="0" w:qFormat="1"/>
+    <w:lsdException w:name="Intense Emphasis" w:semiHidden="0" w:uiPriority="21" w:unhideWhenUsed="0" w:qFormat="1"/>
+    <w:lsdException w:name="Subtle Reference" w:semiHidden="0" w:uiPriority="31" w:unhideWhenUsed="0" w:qFormat="1"/>
+    <w:lsdException w:name="Intense Reference" w:semiHidden="0" w:uiPriority="32" w:unhideWhenUsed="0" w:qFormat="1"/>
+    <w:lsdException w:name="Book Title" w:semiHidden="0" w:uiPriority="33" w:unhideWhenUsed="0" w:qFormat="1"/>
+    <w:lsdException w:name="Bibliography" w:uiPriority="37"/>
+    <w:lsdException w:name="TOC Heading" w:uiPriority="39" w:qFormat="1"/>
+  </w:latentStyles>
+  <w:style w:type="paragraph" w:default="1" w:styleId="Normal">
+    <w:name w:val="Normal"/>
+    <w:qFormat/>
+  </w:style>
+  <w:style w:type="paragraph" w:styleId="Heading1">
+    <w:name w:val="heading 1"/>
+    <w:basedOn w:val="Normal"/>
+    <w:next w:val="Normal"/>
+    <w:link w:val="Heading1Char"/>
+    <w:uiPriority w:val="9"/>
+    <w:qFormat/>
+    <w:rsid w:val="002C3032"/>
+    <w:pPr>
+      <w:keepNext/>
+      <w:keepLines/>
+      <w:spacing w:before="240" w:after="0"/>
+      <w:outlineLvl w:val="0"/>
+    </w:pPr>
+    <w:rPr>
+      <w:rFonts w:asciiTheme="majorHAnsi" w:eastAsiaTheme="majorEastAsia" w:hAnsiTheme="majorHAnsi" w:cstheme="majorBidi"/>
+      <w:color w:val="2F5496" w:themeColor="accent1" w:themeShade="BF"/>
+      <w:sz w:val="32"/>
+      <w:szCs w:val="32"/>
+    </w:rPr>
+  </w:style>
+  <w:style w:type="paragraph" w:styleId="Heading2">
+    <w:name w:val="heading 2"/>
+    <w:basedOn w:val="Normal"/>
+    <w:next w:val="Normal"/>
+    <w:link w:val="Heading2Char"/>
+    <w:uiPriority w:val="9"/>
+    <w:unhideWhenUsed/>
+    <w:qFormat/>
+    <w:rsid w:val="002C3032"/>
+    <w:pPr>
+      <w:keepNext/>
+      <w:keepLines/>
+      <w:spacing w:before="40" w:after="0"/>
+      <w:outlineLvl w:val="1"/>
+    </w:pPr>
+    <w:rPr>
+      <w:rFonts w:asciiTheme="majorHAnsi" w:eastAsiaTheme="majorEastAsia" w:hAnsiTheme="majorHAnsi" w:cstheme="majorBidi"/>
+      <w:color w:val="2F5496" w:themeColor="accent1" w:themeShade="BF"/>
+      <w:sz w:val="26"/>
+      <w:szCs w:val="26"/>
+    </w:rPr>
+  </w:style>
+  <w:style w:type="character" w:default="1" w:styleId="DefaultParagraphFont">
+    <w:name w:val="Default Paragraph Font"/>
+    <w:uiPriority w:val="1"/>
+    <w:semiHidden/>
+    <w:unhideWhenUsed/>
+  </w:style>
+  <w:style w:type="table" w:default="1" w:styleId="TableNormal">
+    <w:name w:val="Normal Table"/>
+    <w:uiPriority w:val="99"/>
+    <w:semiHidden/>
+    <w:unhideWhenUsed/>
+    <w:tblPr>
+      <w:tblInd w:w="0" w:type="dxa"/>
+      <w:tblCellMar>
+        <w:top w:w="0" w:type="dxa"/>
+        <w:left w:w="108" w:type="dxa"/>
+        <w:bottom w:w="0" w:type="dxa"/>
+        <w:right w:w="108" w:type="dxa"/>
+      </w:tblCellMar>
+    </w:tblPr>
+  </w:style>
+  <w:style w:type="numbering" w:default="1" w:styleId="NoList">
+    <w:name w:val="No List"/>
+    <w:uiPriority w:val="99"/>
+    <w:semiHidden/>
+    <w:unhideWhenUsed/>
+  </w:style>
+  <w:style w:type="paragraph" w:customStyle="1" w:styleId="ptableheader">
+    <w:name w:val="p_tableheader"/>
+    <w:basedOn w:val="Normal"/>
+    <w:rsid w:val="00846311"/>
+    <w:pPr>
+      <w:spacing w:before="100" w:beforeAutospacing="1" w:after="100" w:afterAutospacing="1" w:line="240" w:lineRule="auto"/>
+    </w:pPr>
+    <w:rPr>
+      <w:rFonts w:ascii="Times New Roman" w:eastAsia="Times New Roman" w:hAnsi="Times New Roman" w:cs="Times New Roman"/>
+      <w:sz w:val="24"/>
+      <w:szCs w:val="24"/>
+    </w:rPr>
+  </w:style>
+  <w:style w:type="character" w:customStyle="1" w:styleId="ftableheader">
+    <w:name w:val="f_tableheader"/>
+    <w:basedOn w:val="DefaultParagraphFont"/>
+    <w:rsid w:val="00846311"/>
+  </w:style>
+  <w:style w:type="paragraph" w:styleId="NormalWeb">
+    <w:name w:val="Normal (Web)"/>
+    <w:basedOn w:val="Normal"/>
+    <w:uiPriority w:val="99"/>
+    <w:semiHidden/>
+    <w:unhideWhenUsed/>
+    <w:rsid w:val="00846311"/>
+    <w:pPr>
+      <w:spacing w:before="100" w:beforeAutospacing="1" w:after="100" w:afterAutospacing="1" w:line="240" w:lineRule="auto"/>
+    </w:pPr>
+    <w:rPr>
+      <w:rFonts w:ascii="Times New Roman" w:eastAsia="Times New Roman" w:hAnsi="Times New Roman" w:cs="Times New Roman"/>
+      <w:sz w:val="24"/>
+      <w:szCs w:val="24"/>
+    </w:rPr>
+  </w:style>
+  <w:style w:type="paragraph" w:customStyle="1" w:styleId="ptablecell">
+    <w:name w:val="p_tablecell"/>
+    <w:basedOn w:val="Normal"/>
+    <w:rsid w:val="00846311"/>
+    <w:pPr>
+      <w:spacing w:before="100" w:beforeAutospacing="1" w:after="100" w:afterAutospacing="1" w:line="240" w:lineRule="auto"/>
+    </w:pPr>
+    <w:rPr>
+      <w:rFonts w:ascii="Times New Roman" w:eastAsia="Times New Roman" w:hAnsi="Times New Roman" w:cs="Times New Roman"/>
+      <w:sz w:val="24"/>
+      <w:szCs w:val="24"/>
+    </w:rPr>
+  </w:style>
+  <w:style w:type="character" w:customStyle="1" w:styleId="ftablecell">
+    <w:name w:val="f_tablecell"/>
+    <w:basedOn w:val="DefaultParagraphFont"/>
+    <w:rsid w:val="00846311"/>
+  </w:style>
+  <w:style w:type="paragraph" w:customStyle="1" w:styleId="ptablecaption">
+    <w:name w:val="p_tablecaption"/>
+    <w:basedOn w:val="Normal"/>
+    <w:rsid w:val="00846311"/>
+    <w:pPr>
+      <w:spacing w:before="100" w:beforeAutospacing="1" w:after="100" w:afterAutospacing="1" w:line="240" w:lineRule="auto"/>
+    </w:pPr>
+    <w:rPr>
+      <w:rFonts w:ascii="Times New Roman" w:eastAsia="Times New Roman" w:hAnsi="Times New Roman" w:cs="Times New Roman"/>
+      <w:sz w:val="24"/>
+      <w:szCs w:val="24"/>
+    </w:rPr>
+  </w:style>
+  <w:style w:type="character" w:customStyle="1" w:styleId="ftablecaption">
+    <w:name w:val="f_tablecaption"/>
+    <w:basedOn w:val="DefaultParagraphFont"/>
+    <w:rsid w:val="00846311"/>
+  </w:style>
+  <w:style w:type="character" w:customStyle="1" w:styleId="Heading1Char">
+    <w:name w:val="Heading 1 Char"/>
+    <w:basedOn w:val="DefaultParagraphFont"/>
+    <w:link w:val="Heading1"/>
+    <w:uiPriority w:val="9"/>
+    <w:rsid w:val="002C3032"/>
+    <w:rPr>
+      <w:rFonts w:asciiTheme="majorHAnsi" w:eastAsiaTheme="majorEastAsia" w:hAnsiTheme="majorHAnsi" w:cstheme="majorBidi"/>
+      <w:color w:val="2F5496" w:themeColor="accent1" w:themeShade="BF"/>
+      <w:sz w:val="32"/>
+      <w:szCs w:val="32"/>
+    </w:rPr>
+  </w:style>
+  <w:style w:type="character" w:customStyle="1" w:styleId="Heading2Char">
+    <w:name w:val="Heading 2 Char"/>
+    <w:basedOn w:val="DefaultParagraphFont"/>
+    <w:link w:val="Heading2"/>
+    <w:uiPriority w:val="9"/>
+    <w:rsid w:val="002C3032"/>
+    <w:rPr>
+      <w:rFonts w:asciiTheme="majorHAnsi" w:eastAsiaTheme="majorEastAsia" w:hAnsiTheme="majorHAnsi" w:cstheme="majorBidi"/>
+      <w:color w:val="2F5496" w:themeColor="accent1" w:themeShade="BF"/>
+      <w:sz w:val="26"/>
+      <w:szCs w:val="26"/>
+    </w:rPr>
+  </w:style>
+</w:styles>
+</file>
+
+<file path=word/stylesWithEffects.xml><?xml version="1.0" encoding="utf-8"?>
+<w:styles xmlns:wpc="http://schemas.microsoft.com/office/word/2010/wordprocessingCanvas" xmlns:mc="http://schemas.openxmlformats.org/markup-compatibility/2006" xmlns:o="urn:schemas-microsoft-com:office:office" xmlns:r="http://schemas.openxmlformats.org/officeDocument/2006/relationships" xmlns:m="http://schemas.openxmlformats.org/officeDocument/2006/math" xmlns:v="urn:schemas-microsoft-com:vml" xmlns:wp14="http://schemas.microsoft.com/office/word/2010/wordprocessingDrawing" xmlns:wp="http://schemas.openxmlformats.org/drawingml/2006/wordprocessingDrawing" xmlns:w10="urn:schemas-microsoft-com:office:word" xmlns:w="http://schemas.openxmlformats.org/wordprocessingml/2006/main" xmlns:w14="http://schemas.microsoft.com/office/word/2010/wordml" xmlns:wpg="http://schemas.microsoft.com/office/word/2010/wordprocessingGroup" xmlns:wpi="http://schemas.microsoft.com/office/word/2010/wordprocessingInk" xmlns:wne="http://schemas.microsoft.com/office/word/2006/wordml" xmlns:wps="http://schemas.microsoft.com/office/word/2010/wordprocessingShape" mc:Ignorable="w14 wp14">
+  <w:docDefaults>
+    <w:rPrDefault>
+      <w:rPr>
+        <w:rFonts w:asciiTheme="minorHAnsi" w:eastAsiaTheme="minorHAnsi" w:hAnsiTheme="minorHAnsi" w:cstheme="minorBidi"/>
+        <w:sz w:val="22"/>
+        <w:szCs w:val="22"/>
+        <w:lang w:val="en-US" w:eastAsia="en-US" w:bidi="ar-SA"/>
+      </w:rPr>
+    </w:rPrDefault>
+    <w:pPrDefault>
+      <w:pPr>
+        <w:spacing w:after="160" w:line="259" w:lineRule="auto"/>
+      </w:pPr>
+    </w:pPrDefault>
+  </w:docDefaults>
+  <w:latentStyles w:defLockedState="0" w:defUIPriority="99" w:defSemiHidden="1" w:defUnhideWhenUsed="1" w:defQFormat="0" w:count="267">
+    <w:lsdException w:name="Normal" w:semiHidden="0" w:uiPriority="0" w:unhideWhenUsed="0" w:qFormat="1"/>
+    <w:lsdException w:name="heading 1" w:semiHidden="0" w:uiPriority="9" w:unhideWhenUsed="0" w:qFormat="1"/>
+    <w:lsdException w:name="heading 2" w:uiPriority="9" w:qFormat="1"/>
+    <w:lsdException w:name="heading 3" w:uiPriority="9" w:qFormat="1"/>
+    <w:lsdException w:name="heading 4" w:uiPriority="9" w:qFormat="1"/>
+    <w:lsdException w:name="heading 5" w:uiPriority="9" w:qFormat="1"/>
+    <w:lsdException w:name="heading 6" w:uiPriority="9" w:qFormat="1"/>
+    <w:lsdException w:name="heading 7" w:uiPriority="9" w:qFormat="1"/>
+    <w:lsdException w:name="heading 8" w:uiPriority="9" w:qFormat="1"/>
+    <w:lsdException w:name="heading 9" w:uiPriority="9" w:qFormat="1"/>
+    <w:lsdException w:name="toc 1" w:uiPriority="39"/>
+    <w:lsdException w:name="toc 2" w:uiPriority="39"/>
+    <w:lsdException w:name="toc 3" w:uiPriority="39"/>
+    <w:lsdException w:name="toc 4" w:uiPriority="39"/>
+    <w:lsdException w:name="toc 5" w:uiPriority="39"/>
+    <w:lsdException w:name="toc 6" w:uiPriority="39"/>
+    <w:lsdException w:name="toc 7" w:uiPriority="39"/>
+    <w:lsdException w:name="toc 8" w:uiPriority="39"/>
+    <w:lsdException w:name="toc 9" w:uiPriority="39"/>
+    <w:lsdException w:name="caption" w:uiPriority="35" w:qFormat="1"/>
+    <w:lsdException w:name="Title" w:semiHidden="0" w:uiPriority="10" w:unhideWhenUsed="0" w:qFormat="1"/>
+    <w:lsdException w:name="Default Paragraph Font" w:uiPriority="1"/>
+    <w:lsdException w:name="Subtitle" w:semiHidden="0" w:uiPriority="11" w:unhideWhenUsed="0" w:qFormat="1"/>
+    <w:lsdException w:name="Strong" w:semiHidden="0" w:uiPriority="22" w:unhideWhenUsed="0" w:qFormat="1"/>
+    <w:lsdException w:name="Emphasis" w:semiHidden="0" w:uiPriority="20" w:unhideWhenUsed="0" w:qFormat="1"/>
+    <w:lsdException w:name="Table Grid" w:semiHidden="0" w:uiPriority="39" w:unhideWhenUsed="0"/>
+    <w:lsdException w:name="Placeholder Text" w:unhideWhenUsed="0"/>
+    <w:lsdException w:name="No Spacing" w:semiHidden="0" w:uiPriority="1" w:unhideWhenUsed="0" w:qFormat="1"/>
+    <w:lsdException w:name="Light Shading" w:semiHidden="0" w:uiPriority="60" w:unhideWhenUsed="0"/>
+    <w:lsdException w:name="Light List" w:semiHidden="0" w:uiPriority="61" w:unhideWhenUsed="0"/>
+    <w:lsdException w:name="Light Grid" w:semiHidden="0" w:uiPriority="62" w:unhideWhenUsed="0"/>
+    <w:lsdException w:name="Medium Shading 1" w:semiHidden="0" w:uiPriority="63" w:unhideWhenUsed="0"/>
+    <w:lsdException w:name="Medium Shading 2" w:semiHidden="0" w:uiPriority="64" w:unhideWhenUsed="0"/>
+    <w:lsdException w:name="Medium List 1" w:semiHidden="0" w:uiPriority="65" w:unhideWhenUsed="0"/>
+    <w:lsdException w:name="Medium List 2" w:semiHidden="0" w:uiPriority="66" w:unhideWhenUsed="0"/>
+    <w:lsdException w:name="Medium Grid 1" w:semiHidden="0" w:uiPriority="67" w:unhideWhenUsed="0"/>
+    <w:lsdException w:name="Medium Grid 2" w:semiHidden="0" w:uiPriority="68" w:unhideWhenUsed="0"/>
+    <w:lsdException w:name="Medium Grid 3" w:semiHidden="0" w:uiPriority="69" w:unhideWhenUsed="0"/>
+    <w:lsdException w:name="Dark List" w:semiHidden="0" w:uiPriority="70" w:unhideWhenUsed="0"/>
+    <w:lsdException w:name="Colorful Shading" w:semiHidden="0" w:uiPriority="71" w:unhideWhenUsed="0"/>
+    <w:lsdException w:name="Colorful List" w:semiHidden="0" w:uiPriority="72" w:unhideWhenUsed="0"/>
+    <w:lsdException w:name="Colorful Grid" w:semiHidden="0" w:uiPriority="73" w:unhideWhenUsed="0"/>
+    <w:lsdException w:name="Light Shading Accent 1" w:semiHidden="0" w:uiPriority="60" w:unhideWhenUsed="0"/>
+    <w:lsdException w:name="Light List Accent 1" w:semiHidden="0" w:uiPriority="61" w:unhideWhenUsed="0"/>
+    <w:lsdException w:name="Light Grid Accent 1" w:semiHidden="0" w:uiPriority="62" w:unhideWhenUsed="0"/>
+    <w:lsdException w:name="Medium Shading 1 Accent 1" w:semiHidden="0" w:uiPriority="63" w:unhideWhenUsed="0"/>
+    <w:lsdException w:name="Medium Shading 2 Accent 1" w:semiHidden="0" w:uiPriority="64" w:unhideWhenUsed="0"/>
+    <w:lsdException w:name="Medium List 1 Accent 1" w:semiHidden="0" w:uiPriority="65" w:unhideWhenUsed="0"/>
+    <w:lsdException w:name="Revision" w:unhideWhenUsed="0"/>
+    <w:lsdException w:name="List Paragraph" w:semiHidden="0" w:uiPriority="34" w:unhideWhenUsed="0" w:qFormat="1"/>
+    <w:lsdException w:name="Quote" w:semiHidden="0" w:uiPriority="29" w:unhideWhenUsed="0" w:qFormat="1"/>
+    <w:lsdException w:name="Intense Quote" w:semiHidden="0" w:uiPriority="30" w:unhideWhenUsed="0" w:qFormat="1"/>
+    <w:lsdException w:name="Medium List 2 Accent 1" w:semiHidden="0" w:uiPriority="66" w:unhideWhenUsed="0"/>
+    <w:lsdException w:name="Medium Grid 1 Accent 1" w:semiHidden="0" w:uiPriority="67" w:unhideWhenUsed="0"/>
+    <w:lsdException w:name="Medium Grid 2 Accent 1" w:semiHidden="0" w:uiPriority="68" w:unhideWhenUsed="0"/>
+    <w:lsdException w:name="Medium Grid 3 Accent 1" w:semiHidden="0" w:uiPriority="69" w:unhideWhenUsed="0"/>
+    <w:lsdException w:name="Dark List Accent 1" w:semiHidden="0" w:uiPriority="70" w:unhideWhenUsed="0"/>
+    <w:lsdException w:name="Colorful Shading Accent 1" w:semiHidden="0" w:uiPriority="71" w:unhideWhenUsed="0"/>
+    <w:lsdException w:name="Colorful List Accent 1" w:semiHidden="0" w:uiPriority="72" w:unhideWhenUsed="0"/>
+    <w:lsdException w:name="Colorful Grid Accent 1" w:semiHidden="0" w:uiPriority="73" w:unhideWhenUsed="0"/>
+    <w:lsdException w:name="Light Shading Accent 2" w:semiHidden="0" w:uiPriority="60" w:unhideWhenUsed="0"/>
+    <w:lsdException w:name="Light List Accent 2" w:semiHidden="0" w:uiPriority="61" w:unhideWhenUsed="0"/>
+    <w:lsdException w:name="Light Grid Accent 2" w:semiHidden="0" w:uiPriority="62" w:unhideWhenUsed="0"/>
+    <w:lsdException w:name="Medium Shading 1 Accent 2" w:semiHidden="0" w:uiPriority="63" w:unhideWhenUsed="0"/>
+    <w:lsdException w:name="Medium Shading 2 Accent 2" w:semiHidden="0" w:uiPriority="64" w:unhideWhenUsed="0"/>
+    <w:lsdException w:name="Medium List 1 Accent 2" w:semiHidden="0" w:uiPriority="65" w:unhideWhenUsed="0"/>
+    <w:lsdException w:name="Medium List 2 Accent 2" w:semiHidden="0" w:uiPriority="66" w:unhideWhenUsed="0"/>
+    <w:lsdException w:name="Medium Grid 1 Accent 2" w:semiHidden="0" w:uiPriority="67" w:unhideWhenUsed="0"/>
+    <w:lsdException w:name="Medium Grid 2 Accent 2" w:semiHidden="0" w:uiPriority="68" w:unhideWhenUsed="0"/>
+    <w:lsdException w:name="Medium Grid 3 Accent 2" w:semiHidden="0" w:uiPriority="69" w:unhideWhenUsed="0"/>
+    <w:lsdException w:name="Dark List Accent 2" w:semiHidden="0" w:uiPriority="70" w:unhideWhenUsed="0"/>
+    <w:lsdException w:name="Colorful Shading Accent 2" w:semiHidden="0" w:uiPriority="71" w:unhideWhenUsed="0"/>
+    <w:lsdException w:name="Colorful List Accent 2" w:semiHidden="0" w:uiPriority="72" w:unhideWhenUsed="0"/>
+    <w:lsdException w:name="Colorful Grid Accent 2" w:semiHidden="0" w:uiPriority="73" w:unhideWhenUsed="0"/>
+    <w:lsdException w:name="Light Shading Accent 3" w:semiHidden="0" w:uiPriority="60" w:unhideWhenUsed="0"/>
+    <w:lsdException w:name="Light List Accent 3" w:semiHidden="0" w:uiPriority="61" w:unhideWhenUsed="0"/>
+    <w:lsdException w:name="Light Grid Accent 3" w:semiHidden="0" w:uiPriority="62" w:unhideWhenUsed="0"/>
+    <w:lsdException w:name="Medium Shading 1 Accent 3" w:semiHidden="0" w:uiPriority="63" w:unhideWhenUsed="0"/>
+    <w:lsdException w:name="Medium Shading 2 Accent 3" w:semiHidden="0" w:uiPriority="64" w:unhideWhenUsed="0"/>
+    <w:lsdException w:name="Medium List 1 Accent 3" w:semiHidden="0" w:uiPriority="65" w:unhideWhenUsed="0"/>
+    <w:lsdException w:name="Medium List 2 Accent 3" w:semiHidden="0" w:uiPriority="66" w:unhideWhenUsed="0"/>
+    <w:lsdException w:name="Medium Grid 1 Accent 3" w:semiHidden="0" w:uiPriority="67" w:unhideWhenUsed="0"/>
+    <w:lsdException w:name="Medium Grid 2 Accent 3" w:semiHidden="0" w:uiPriority="68" w:unhideWhenUsed="0"/>
+    <w:lsdException w:name="Medium Grid 3 Accent 3" w:semiHidden="0" w:uiPriority="69" w:unhideWhenUsed="0"/>
+    <w:lsdException w:name="Dark List Accent 3" w:semiHidden="0" w:uiPriority="70" w:unhideWhenUsed="0"/>
+    <w:lsdException w:name="Colorful Shading Accent 3" w:semiHidden="0" w:uiPriority="71" w:unhideWhenUsed="0"/>
+    <w:lsdException w:name="Colorful List Accent 3" w:semiHidden="0" w:uiPriority="72" w:unhideWhenUsed="0"/>
+    <w:lsdException w:name="Colorful Grid Accent 3" w:semiHidden="0" w:uiPriority="73" w:unhideWhenUsed="0"/>
+    <w:lsdException w:name="Light Shading Accent 4" w:semiHidden="0" w:uiPriority="60" w:unhideWhenUsed="0"/>
+    <w:lsdException w:name="Light List Accent 4" w:semiHidden="0" w:uiPriority="61" w:unhideWhenUsed="0"/>
+    <w:lsdException w:name="Light Grid Accent 4" w:semiHidden="0" w:uiPriority="62" w:unhideWhenUsed="0"/>
+    <w:lsdException w:name="Medium Shading 1 Accent 4" w:semiHidden="0" w:uiPriority="63" w:unhideWhenUsed="0"/>
+    <w:lsdException w:name="Medium Shading 2 Accent 4" w:semiHidden="0" w:uiPriority="64" w:unhideWhenUsed="0"/>
+    <w:lsdException w:name="Medium List 1 Accent 4" w:semiHidden="0" w:uiPriority="65" w:unhideWhenUsed="0"/>
+    <w:lsdException w:name="Medium List 2 Accent 4" w:semiHidden="0" w:uiPriority="66" w:unhideWhenUsed="0"/>
+    <w:lsdException w:name="Medium Grid 1 Accent 4" w:semiHidden="0" w:uiPriority="67" w:unhideWhenUsed="0"/>
+    <w:lsdException w:name="Medium Grid 2 Accent 4" w:semiHidden="0" w:uiPriority="68" w:unhideWhenUsed="0"/>
+    <w:lsdException w:name="Medium Grid 3 Accent 4" w:semiHidden="0" w:uiPriority="69" w:unhideWhenUsed="0"/>
+    <w:lsdException w:name="Dark List Accent 4" w:semiHidden="0" w:uiPriority="70" w:unhideWhenUsed="0"/>
+    <w:lsdException w:name="Colorful Shading Accent 4" w:semiHidden="0" w:uiPriority="71" w:unhideWhenUsed="0"/>
+    <w:lsdException w:name="Colorful List Accent 4" w:semiHidden="0" w:uiPriority="72" w:unhideWhenUsed="0"/>
+    <w:lsdException w:name="Colorful Grid Accent 4" w:semiHidden="0" w:uiPriority="73" w:unhideWhenUsed="0"/>
+    <w:lsdException w:name="Light Shading Accent 5" w:semiHidden="0" w:uiPriority="60" w:unhideWhenUsed="0"/>
+    <w:lsdException w:name="Light List Accent 5" w:semiHidden="0" w:uiPriority="61" w:unhideWhenUsed="0"/>
+    <w:lsdException w:name="Light Grid Accent 5" w:semiHidden="0" w:uiPriority="62" w:unhideWhenUsed="0"/>
+    <w:lsdException w:name="Medium Shading 1 Accent 5" w:semiHidden="0" w:uiPriority="63" w:unhideWhenUsed="0"/>
+    <w:lsdException w:name="Medium Shading 2 Accent 5" w:semiHidden="0" w:uiPriority="64" w:unhideWhenUsed="0"/>
+    <w:lsdException w:name="Medium List 1 Accent 5" w:semiHidden="0" w:uiPriority="65" w:unhideWhenUsed="0"/>
+    <w:lsdException w:name="Medium List 2 Accent 5" w:semiHidden="0" w:uiPriority="66" w:unhideWhenUsed="0"/>
+    <w:lsdException w:name="Medium Grid 1 Accent 5" w:semiHidden="0" w:uiPriority="67" w:unhideWhenUsed="0"/>
+    <w:lsdException w:name="Medium Grid 2 Accent 5" w:semiHidden="0" w:uiPriority="68" w:unhideWhenUsed="0"/>
+    <w:lsdException w:name="Medium Grid 3 Accent 5" w:semiHidden="0" w:uiPriority="69" w:unhideWhenUsed="0"/>
+    <w:lsdException w:name="Dark List Accent 5" w:semiHidden="0" w:uiPriority="70" w:unhideWhenUsed="0"/>
+    <w:lsdException w:name="Colorful Shading Accent 5" w:semiHidden="0" w:uiPriority="71" w:unhideWhenUsed="0"/>
+    <w:lsdException w:name="Colorful List Accent 5" w:semiHidden="0" w:uiPriority="72" w:unhideWhenUsed="0"/>
+    <w:lsdException w:name="Colorful Grid Accent 5" w:semiHidden="0" w:uiPriority="73" w:unhideWhenUsed="0"/>
+    <w:lsdException w:name="Light Shading Accent 6" w:semiHidden="0" w:uiPriority="60" w:unhideWhenUsed="0"/>
+    <w:lsdException w:name="Light List Accent 6" w:semiHidden="0" w:uiPriority="61" w:unhideWhenUsed="0"/>
+    <w:lsdException w:name="Light Grid Accent 6" w:semiHidden="0" w:uiPriority="62" w:unhideWhenUsed="0"/>
+    <w:lsdException w:name="Medium Shading 1 Accent 6" w:semiHidden="0" w:uiPriority="63" w:unhideWhenUsed="0"/>
+    <w:lsdException w:name="Medium Shading 2 Accent 6" w:semiHidden="0" w:uiPriority="64" w:unhideWhenUsed="0"/>
+    <w:lsdException w:name="Medium List 1 Accent 6" w:semiHidden="0" w:uiPriority="65" w:unhideWhenUsed="0"/>
+    <w:lsdException w:name="Medium List 2 Accent 6" w:semiHidden="0" w:uiPriority="66" w:unhideWhenUsed="0"/>
+    <w:lsdException w:name="Medium Grid 1 Accent 6" w:semiHidden="0" w:uiPriority="67" w:unhideWhenUsed="0"/>
+    <w:lsdException w:name="Medium Grid 2 Accent 6" w:semiHidden="0" w:uiPriority="68" w:unhideWhenUsed="0"/>
+    <w:lsdException w:name="Medium Grid 3 Accent 6" w:semiHidden="0" w:uiPriority="69" w:unhideWhenUsed="0"/>
+    <w:lsdException w:name="Dark List Accent 6" w:semiHidden="0" w:uiPriority="70" w:unhideWhenUsed="0"/>
+    <w:lsdException w:name="Colorful Shading Accent 6" w:semiHidden="0" w:uiPriority="71" w:unhideWhenUsed="0"/>
+    <w:lsdException w:name="Colorful List Accent 6" w:semiHidden="0" w:uiPriority="72" w:unhideWhenUsed="0"/>
+    <w:lsdException w:name="Colorful Grid Accent 6" w:semiHidden="0" w:uiPriority="73" w:unhideWhenUsed="0"/>
+    <w:lsdException w:name="Subtle Emphasis" w:semiHidden="0" w:uiPriority="19" w:unhideWhenUsed="0" w:qFormat="1"/>
+    <w:lsdException w:name="Intense Emphasis" w:semiHidden="0" w:uiPriority="21" w:unhideWhenUsed="0" w:qFormat="1"/>
+    <w:lsdException w:name="Subtle Reference" w:semiHidden="0" w:uiPriority="31" w:unhideWhenUsed="0" w:qFormat="1"/>
+    <w:lsdException w:name="Intense Reference" w:semiHidden="0" w:uiPriority="32" w:unhideWhenUsed="0" w:qFormat="1"/>
+    <w:lsdException w:name="Book Title" w:semiHidden="0" w:uiPriority="33" w:unhideWhenUsed="0" w:qFormat="1"/>
+    <w:lsdException w:name="Bibliography" w:uiPriority="37"/>
+    <w:lsdException w:name="TOC Heading" w:uiPriority="39" w:qFormat="1"/>
   </w:latentStyles>
   <w:style w:type="paragraph" w:default="1" w:styleId="Normal">
     <w:name w:val="Normal"/>
@@ -4109,7 +4532,7 @@
   <a:extraClrSchemeLst/>
   <a:extLst>
     <a:ext uri="{05A4C25C-085E-4340-85A3-A5531E510DB2}">
-      <thm15:themeFamily xmlns:thm15="http://schemas.microsoft.com/office/thememl/2012/main" name="Office Theme" id="{62F939B6-93AF-4DB8-9C6B-D6C7DFDC589F}" vid="{4A3C46E8-61CC-4603-A589-7422A47A8E4A}"/>
+      <thm15:themeFamily xmlns:thm15="http://schemas.microsoft.com/office/thememl/2012/main" xmlns="" name="Office Theme" id="{62F939B6-93AF-4DB8-9C6B-D6C7DFDC589F}" vid="{4A3C46E8-61CC-4603-A589-7422A47A8E4A}"/>
     </a:ext>
   </a:extLst>
 </a:theme>

</xml_diff>

<commit_message>
Worked on PEST Array substitution in boundary conditions. Updated documentation for EnhancedTemplateProcessor. Updated tests for EnhancedTemplateProcessor.
</commit_message>
<xml_diff>
--- a/EnhancedTemplateProcessor/doc/InputInstructions.docx
+++ b/EnhancedTemplateProcessor/doc/InputInstructions.docx
@@ -1,6 +1,6 @@
 
 <file path=word/document.xml><?xml version="1.0" encoding="utf-8"?>
-<w:document xmlns:wpc="http://schemas.microsoft.com/office/word/2010/wordprocessingCanvas" xmlns:mc="http://schemas.openxmlformats.org/markup-compatibility/2006" xmlns:o="urn:schemas-microsoft-com:office:office" xmlns:r="http://schemas.openxmlformats.org/officeDocument/2006/relationships" xmlns:m="http://schemas.openxmlformats.org/officeDocument/2006/math" xmlns:v="urn:schemas-microsoft-com:vml" xmlns:wp14="http://schemas.microsoft.com/office/word/2010/wordprocessingDrawing" xmlns:wp="http://schemas.openxmlformats.org/drawingml/2006/wordprocessingDrawing" xmlns:w10="urn:schemas-microsoft-com:office:word" xmlns:w="http://schemas.openxmlformats.org/wordprocessingml/2006/main" xmlns:w14="http://schemas.microsoft.com/office/word/2010/wordml" xmlns:wpg="http://schemas.microsoft.com/office/word/2010/wordprocessingGroup" xmlns:wpi="http://schemas.microsoft.com/office/word/2010/wordprocessingInk" xmlns:wne="http://schemas.microsoft.com/office/word/2006/wordml" xmlns:wps="http://schemas.microsoft.com/office/word/2010/wordprocessingShape" mc:Ignorable="w14 wp14">
+<w:document xmlns:wpc="http://schemas.microsoft.com/office/word/2010/wordprocessingCanvas" xmlns:cx="http://schemas.microsoft.com/office/drawing/2014/chartex" xmlns:cx1="http://schemas.microsoft.com/office/drawing/2015/9/8/chartex" xmlns:cx2="http://schemas.microsoft.com/office/drawing/2015/10/21/chartex" xmlns:cx3="http://schemas.microsoft.com/office/drawing/2016/5/9/chartex" xmlns:cx4="http://schemas.microsoft.com/office/drawing/2016/5/10/chartex" xmlns:cx5="http://schemas.microsoft.com/office/drawing/2016/5/11/chartex" xmlns:cx6="http://schemas.microsoft.com/office/drawing/2016/5/12/chartex" xmlns:cx7="http://schemas.microsoft.com/office/drawing/2016/5/13/chartex" xmlns:cx8="http://schemas.microsoft.com/office/drawing/2016/5/14/chartex" xmlns:mc="http://schemas.openxmlformats.org/markup-compatibility/2006" xmlns:aink="http://schemas.microsoft.com/office/drawing/2016/ink" xmlns:am3d="http://schemas.microsoft.com/office/drawing/2017/model3d" xmlns:o="urn:schemas-microsoft-com:office:office" xmlns:r="http://schemas.openxmlformats.org/officeDocument/2006/relationships" xmlns:m="http://schemas.openxmlformats.org/officeDocument/2006/math" xmlns:v="urn:schemas-microsoft-com:vml" xmlns:wp14="http://schemas.microsoft.com/office/word/2010/wordprocessingDrawing" xmlns:wp="http://schemas.openxmlformats.org/drawingml/2006/wordprocessingDrawing" xmlns:w10="urn:schemas-microsoft-com:office:word" xmlns:w="http://schemas.openxmlformats.org/wordprocessingml/2006/main" xmlns:w14="http://schemas.microsoft.com/office/word/2010/wordml" xmlns:w15="http://schemas.microsoft.com/office/word/2012/wordml" xmlns:w16cex="http://schemas.microsoft.com/office/word/2018/wordml/cex" xmlns:w16cid="http://schemas.microsoft.com/office/word/2016/wordml/cid" xmlns:w16="http://schemas.microsoft.com/office/word/2018/wordml" xmlns:w16se="http://schemas.microsoft.com/office/word/2015/wordml/symex" xmlns:wpg="http://schemas.microsoft.com/office/word/2010/wordprocessingGroup" xmlns:wpi="http://schemas.microsoft.com/office/word/2010/wordprocessingInk" xmlns:wne="http://schemas.microsoft.com/office/word/2006/wordml" xmlns:wps="http://schemas.microsoft.com/office/word/2010/wordprocessingShape" mc:Ignorable="w14 w15 w16se w16cid w16 w16cex wp14">
   <w:body>
     <w:p>
       <w:pPr>
@@ -11,21 +11,8 @@
       </w:r>
     </w:p>
     <w:p>
-      <w:proofErr w:type="spellStart"/>
-      <w:r>
-        <w:t>EnhancedTemplateProcessor</w:t>
-      </w:r>
-      <w:proofErr w:type="spellEnd"/>
-      <w:r>
-        <w:t xml:space="preserve"> is a tool for tool for creating model input files from a model based on a template. </w:t>
-      </w:r>
-      <w:proofErr w:type="spellStart"/>
-      <w:r>
-        <w:t>EnhancedTemplateProcessor</w:t>
-      </w:r>
-      <w:proofErr w:type="spellEnd"/>
-      <w:r>
-        <w:t xml:space="preserve"> can replace a formula in the template with the value derived by evaluating that formula. It can also optionally replace parameter names with the values associated with values associated with those names</w:t>
+      <w:r>
+        <w:t>EnhancedTemplateProcessor is a tool for tool for creating model input files from a model based on a template. EnhancedTemplateProcessor can replace a formula in the template with the value derived by evaluating that formula. It can also optionally replace parameter names with the values associated with values associated with those names</w:t>
       </w:r>
       <w:r>
         <w:t xml:space="preserve"> or replace a reference to an array with a value from an array</w:t>
@@ -49,24 +36,11 @@
       </w:r>
     </w:p>
     <w:p>
-      <w:proofErr w:type="spellStart"/>
-      <w:r>
-        <w:t>EnhancedTemplateProcessor</w:t>
-      </w:r>
-      <w:proofErr w:type="spellEnd"/>
-      <w:r>
-        <w:t xml:space="preserve"> &lt;template name&gt; [&lt;PVAL file name&gt;</w:t>
-      </w:r>
-      <w:proofErr w:type="gramStart"/>
-      <w:r>
-        <w:t>]</w:t>
-      </w:r>
-      <w:r>
-        <w:t>[</w:t>
-      </w:r>
-      <w:proofErr w:type="gramEnd"/>
-      <w:r>
-        <w:t>&lt;</w:t>
+      <w:r>
+        <w:t>EnhancedTemplateProcessor &lt;template name&gt; [&lt;PVAL file name&gt;]</w:t>
+      </w:r>
+      <w:r>
+        <w:t>[&lt;</w:t>
       </w:r>
       <w:r>
         <w:t>Arrays file name</w:t>
@@ -77,15 +51,7 @@
     </w:p>
     <w:p>
       <w:r>
-        <w:t xml:space="preserve">Run </w:t>
-      </w:r>
-      <w:proofErr w:type="spellStart"/>
-      <w:r>
-        <w:t>EnhancedTemplateProcessor</w:t>
-      </w:r>
-      <w:proofErr w:type="spellEnd"/>
-      <w:r>
-        <w:t xml:space="preserve"> from the command line followed by the name of a template file and (optionally) the name</w:t>
+        <w:t>Run EnhancedTemplateProcessor from the command line followed by the name of a template file and (optionally) the name</w:t>
       </w:r>
       <w:r>
         <w:t>s</w:t>
@@ -94,29 +60,13 @@
         <w:t xml:space="preserve"> of a PVAL file containing the names and values of the parameters that should be substituted into the file</w:t>
       </w:r>
       <w:r>
-        <w:t xml:space="preserve"> and </w:t>
-      </w:r>
-      <w:proofErr w:type="gramStart"/>
-      <w:r>
-        <w:t>a</w:t>
-      </w:r>
-      <w:proofErr w:type="gramEnd"/>
-      <w:r>
-        <w:t xml:space="preserve"> Arrays file name containing the names of arrays, their dimensions, and the names of files containing their data</w:t>
+        <w:t xml:space="preserve"> and a Arrays file name containing the names of arrays, their dimensions, and the names of files containing their data</w:t>
       </w:r>
       <w:r>
         <w:t xml:space="preserve">. If the file names contain whitespace, the names must be enclosed in quotation marks. If the file names do not contain whitespace, quotation marks around the file names are optional. </w:t>
       </w:r>
       <w:r>
-        <w:t xml:space="preserve">The template file name must contain an extension. The output of the program is a file with the same name as the template except that the extension will have been removed from the file name. The contents of the output file will be the </w:t>
-      </w:r>
-      <w:proofErr w:type="gramStart"/>
-      <w:r>
-        <w:t>contents</w:t>
-      </w:r>
-      <w:proofErr w:type="gramEnd"/>
-      <w:r>
-        <w:t xml:space="preserve"> of the input file after having been processed.</w:t>
+        <w:t>The template file name must contain an extension. The output of the program is a file with the same name as the template except that the extension will have been removed from the file name. The contents of the output file will be the contents of the input file after having been processed.</w:t>
       </w:r>
     </w:p>
     <w:p>
@@ -129,21 +79,8 @@
     </w:p>
     <w:p>
       <w:r>
-        <w:t xml:space="preserve">The PVAL file format is the same as documented for MODFLOW-2005. However, </w:t>
-      </w:r>
-      <w:proofErr w:type="gramStart"/>
-      <w:r>
-        <w:t>If</w:t>
-      </w:r>
-      <w:proofErr w:type="gramEnd"/>
-      <w:r>
-        <w:t xml:space="preserve"> a line starts with “#--“, the remainder of the line will be treated as defining a parameter for the purposes of </w:t>
-      </w:r>
-      <w:proofErr w:type="spellStart"/>
-      <w:r>
-        <w:t>EnhancedTemplateProcessor</w:t>
-      </w:r>
-      <w:proofErr w:type="spellEnd"/>
+        <w:t>The PVAL file format is the same as documented for MODFLOW-2005. However, If a line starts with “#--“, the remainder of the line will be treated as defining a parameter for the purposes of EnhancedTemplateProcessor</w:t>
+      </w:r>
       <w:r>
         <w:t>.</w:t>
       </w:r>
@@ -169,13 +106,64 @@
       <w:r>
         <w:t>The first line in the Arrays file must contain a single character that will be used to delineate array substitutions within the template.</w:t>
       </w:r>
+      <w:r>
+        <w:t xml:space="preserve"> It must not be the space character. It also must be different from the parameter delimiter and formula delimiter used in template files.</w:t>
+      </w:r>
     </w:p>
     <w:p>
       <w:r>
         <w:t>The remaining</w:t>
       </w:r>
       <w:r>
-        <w:t xml:space="preserve"> lines in the arrays file that are empty or start with the character “#” will be skipped. All other lines define three-dimensional arrays of real numbers. Each such line has the name of an array immediately followed by an open bracket character “[“. The open bracket character is followed by three positive integers and then a close bracket character “]”. The integers represent the number of layers, rows, and columns in the array. The array dimensions must be separated by commas and/or one or more spaces. Following the close bracket character is the name of a file containing the data for the array. Each line of this file must contain one or more or more values for the array. The values must be separated by commas and/or one or more space characters.</w:t>
+        <w:t xml:space="preserve"> lines in the arrays file that are empty or start with the character “#” will be skipped. All other lines define three-dimensional arrays of real numbers. Each such line has the name of an array immediately followed by an open bracket character “[“. The open bracket character is followed by three positive integers and then a close bracket character “]”. The integers represent the number of layers, rows, and columns in the array. The array dimensions must be separated by commas and/or one or more spaces. Following the close bracket character </w:t>
+      </w:r>
+      <w:r>
+        <w:t>are</w:t>
+      </w:r>
+      <w:r>
+        <w:t xml:space="preserve"> the name</w:t>
+      </w:r>
+      <w:r>
+        <w:t>s</w:t>
+      </w:r>
+      <w:r>
+        <w:t xml:space="preserve"> of </w:t>
+      </w:r>
+      <w:r>
+        <w:t>one or more</w:t>
+      </w:r>
+      <w:r>
+        <w:t xml:space="preserve"> file</w:t>
+      </w:r>
+      <w:r>
+        <w:t>s</w:t>
+      </w:r>
+      <w:r>
+        <w:t xml:space="preserve"> containing the data for the array.</w:t>
+      </w:r>
+      <w:r>
+        <w:t xml:space="preserve"> If the file names contain spaces, they must be enclosed in double quotation marks.</w:t>
+      </w:r>
+      <w:r>
+        <w:t xml:space="preserve"> Each line of th</w:t>
+      </w:r>
+      <w:r>
+        <w:t>e</w:t>
+      </w:r>
+      <w:r>
+        <w:t>s</w:t>
+      </w:r>
+      <w:r>
+        <w:t>e</w:t>
+      </w:r>
+      <w:r>
+        <w:t xml:space="preserve"> file</w:t>
+      </w:r>
+      <w:r>
+        <w:t>s</w:t>
+      </w:r>
+      <w:r>
+        <w:t xml:space="preserve"> must contain one or more or more values for the array. The values must be separated by commas and/or one or more space characters.</w:t>
       </w:r>
       <w:r>
         <w:t xml:space="preserve"> When reading the array values, the column index will be incremented most frequently and the layer index will be incremented least frequently. Array names are not case sensitive. Array names may consist only of the characters “A” through” Z”, “a” through “z”, “0” through”9” and “_”. </w:t>
@@ -186,137 +174,110 @@
         <w:pStyle w:val="Heading1"/>
       </w:pPr>
       <w:r>
+        <w:lastRenderedPageBreak/>
         <w:t>Template file format</w:t>
       </w:r>
     </w:p>
     <w:p>
       <w:r>
-        <w:t xml:space="preserve">In each line of a template file, the first operation to be performed is to replace </w:t>
-      </w:r>
-      <w:r>
-        <w:t xml:space="preserve">references to arrays with the array values. Each array reference must be preceded and followed by the array delineator defined on the first line of the array file. The number of spaces between the initial array delineator and the beginning of the array </w:t>
-      </w:r>
+        <w:t xml:space="preserve">Array used for substitution can be read in either of two ways. Either the name of an arrays file can be included on the command line after the PVAL file name or it can be read using an ReadArrays command included in the template. A </w:t>
+      </w:r>
+      <w:r>
+        <w:t>ReadArrays</w:t>
+      </w:r>
+      <w:r>
+        <w:t xml:space="preserve"> command must immediately follow the formula delimiter (see below). The ReadArrays command has a pair of parentheses enclosing the name of an arrays file. An example is shown below.</w:t>
+      </w:r>
+    </w:p>
+    <w:p>
+      <w:r>
+        <w:t>%ReadArrays(C:\ModelingTools\ModelMuse\PestTest\Drntest.drn.arrays)%</w:t>
+      </w:r>
+    </w:p>
+    <w:p>
+      <w:r>
+        <w:t xml:space="preserve">Any line containing the </w:t>
+      </w:r>
+      <w:r>
+        <w:t>ReadArrays</w:t>
+      </w:r>
+      <w:r>
+        <w:t xml:space="preserve"> command will be processed for one </w:t>
+      </w:r>
+      <w:r>
+        <w:t xml:space="preserve">arrays </w:t>
+      </w:r>
+      <w:r>
+        <w:t>file. No other operations will be performed on that line and the line will not be included in the final output file.</w:t>
+      </w:r>
+    </w:p>
+    <w:p>
+      <w:r>
+        <w:t>In each line of a template file</w:t>
+      </w:r>
+      <w:r>
+        <w:t xml:space="preserve"> that does not include a </w:t>
+      </w:r>
+      <w:r>
+        <w:t>ReadArrays</w:t>
+      </w:r>
+      <w:r>
+        <w:t xml:space="preserve"> command</w:t>
+      </w:r>
+      <w:r>
+        <w:t xml:space="preserve">, the first operation to be performed is to replace </w:t>
+      </w:r>
+      <w:r>
+        <w:t xml:space="preserve">references to arrays with the array values. Each array reference must be preceded and followed by the array delineator defined on the first line of the array file. The number of spaces between the initial array delineator and the beginning of the array name determines the number of characters used to print the array value. </w:t>
+      </w:r>
+      <w:r>
+        <w:t>In the text between the  array delineators, the array name must appear immediately followed by the an open bracket character, the layer, row, and column indices and the closed bracket character.</w:t>
+      </w:r>
+      <w:r>
+        <w:t xml:space="preserve"> The layer, row, and column indices must be greater than or equal to1 and less than or equal to the layer count, row count, or column count respectively.</w:t>
+      </w:r>
+      <w:r>
+        <w:t xml:space="preserve"> The corresponding value will be printed, right justified, in place of the text between the array delineators inclusive.</w:t>
+      </w:r>
+    </w:p>
+    <w:p>
+      <w:r>
+        <w:t xml:space="preserve">If parameter names are to be replaced by parameter values, the first line of the file must begin with either "ptf " or "jtf " followed by a single character. The character, known as the “parameter delimiter”, is used to specify locations in the file at which parameter names are replaced by parameter values. The parameter names must be surrounded by a pair of the parameter delimiters. Extra spaces area allowed and encouraged before and after the parameter name but within the pair of the parameter delimiters. When the parameter name is replaced, everything between the parameter delimiters and the delimiters themselves will be replaced by the parameter value. If the parameter value is too long to fit within the available space, it will be truncated to fit. </w:t>
+      </w:r>
+    </w:p>
+    <w:p>
+      <w:r>
+        <w:t xml:space="preserve">The next line of the template (or the first line if the parameter delimiter line is not included) must begin with "etf " followed by a single character. This character is the formula delimiter. It plays a role similar to the parameter delimiter. A formula should be included between a pair of formula delimiters. The formula delimiter must be different from the parameter delimiter. However, the width of the available space is indicated differently from how it is done with parameter delimiters. The available space extends from the first formula delimiter through the first character before the beginning of the formula. </w:t>
+      </w:r>
+    </w:p>
+    <w:p>
+      <w:r>
+        <w:t xml:space="preserve">The parameter delimiter must be different from the formula delimiter. </w:t>
+      </w:r>
+    </w:p>
+    <w:p>
+      <w:r>
+        <w:t>The parameter delimiter character can not occur anywhere in the template except where it functions as a parameter delimiter.</w:t>
+      </w:r>
+    </w:p>
+    <w:p>
+      <w:r>
+        <w:t>The formula delimiter character can not occur anywhere in the template except where it functions as a formula delimiter.</w:t>
+      </w:r>
+    </w:p>
+    <w:p>
+      <w:r>
+        <w:t>There is no restriction imposed by EnhancedTemplateProcessor on the length of lines in template or PVAL files.</w:t>
+      </w:r>
+    </w:p>
+    <w:p>
+      <w:r>
+        <w:t>There is no restriction imposed by EnhancedTemplateProcessor on the length of parameter names in PVAL files or template files.</w:t>
+      </w:r>
+    </w:p>
+    <w:p>
       <w:r>
         <w:lastRenderedPageBreak/>
-        <w:t xml:space="preserve">name determines the number of characters used to print the array value. </w:t>
-      </w:r>
-      <w:r>
-        <w:t xml:space="preserve">In the text between </w:t>
-      </w:r>
-      <w:proofErr w:type="gramStart"/>
-      <w:r>
-        <w:t>the  array</w:t>
-      </w:r>
-      <w:proofErr w:type="gramEnd"/>
-      <w:r>
-        <w:t xml:space="preserve"> delineators, the array name must appear immediately followed by the an open bracket character, the layer, row, and column indices and the closed bracket character. The corresponding value will be printed, right justified, in place of the text between the array delineators inclusive.</w:t>
-      </w:r>
-      <w:bookmarkStart w:id="0" w:name="_GoBack"/>
-      <w:bookmarkEnd w:id="0"/>
-    </w:p>
-    <w:p>
-      <w:r>
-        <w:t>If parameter names are to be replaced by parameter values, the first line of the file must begin with either "</w:t>
-      </w:r>
-      <w:proofErr w:type="spellStart"/>
-      <w:proofErr w:type="gramStart"/>
-      <w:r>
-        <w:t>ptf</w:t>
-      </w:r>
-      <w:proofErr w:type="spellEnd"/>
-      <w:r>
-        <w:t xml:space="preserve"> "</w:t>
-      </w:r>
-      <w:proofErr w:type="gramEnd"/>
-      <w:r>
-        <w:t xml:space="preserve"> or "</w:t>
-      </w:r>
-      <w:proofErr w:type="spellStart"/>
-      <w:r>
-        <w:t>jtf</w:t>
-      </w:r>
-      <w:proofErr w:type="spellEnd"/>
-      <w:r>
-        <w:t xml:space="preserve"> " followed by a single character. The character, known as the “parameter delimiter”, is used to specify locations in the file at which parameter names are replaced by parameter values. The parameter names must be surrounded by a pair of the parameter delimiters. Extra spaces area allowed and encouraged before and after the parameter name but within the pair of the parameter delimiters. When the parameter name is replaced, everything between the parameter delimiters and the delimiters themselves will be replaced by the parameter value. If the parameter value is too long to fit within the available space, it will be truncated to fit. </w:t>
-      </w:r>
-    </w:p>
-    <w:p>
-      <w:r>
-        <w:t>The next line of the template (or the first line, if the parameter delimiter line is not included) must begin with "</w:t>
-      </w:r>
-      <w:proofErr w:type="spellStart"/>
-      <w:proofErr w:type="gramStart"/>
-      <w:r>
-        <w:t>etf</w:t>
-      </w:r>
-      <w:proofErr w:type="spellEnd"/>
-      <w:r>
-        <w:t xml:space="preserve"> "</w:t>
-      </w:r>
-      <w:proofErr w:type="gramEnd"/>
-      <w:r>
-        <w:t xml:space="preserve"> followed by a single character. This character is the formula delimiter. It plays a role similar to the parameter delimiter. A formula should be included between a pair of formula delimiters. The formula delimiter must be different from the parameter delimiter. However, the width of the available space is indicated differently from how it is done with parameter delimiters. The available space extends from the first formula delimiter through the first character before the beginning of the formula. </w:t>
-      </w:r>
-    </w:p>
-    <w:p>
-      <w:r>
-        <w:t xml:space="preserve">The parameter delimiter must be different from the formula delimiter. </w:t>
-      </w:r>
-    </w:p>
-    <w:p>
-      <w:r>
-        <w:t xml:space="preserve">The parameter delimiter character </w:t>
-      </w:r>
-      <w:proofErr w:type="spellStart"/>
-      <w:r>
-        <w:t>can not</w:t>
-      </w:r>
-      <w:proofErr w:type="spellEnd"/>
-      <w:r>
-        <w:t xml:space="preserve"> occur anywhere in the template except where it functions as a parameter delimiter.</w:t>
-      </w:r>
-    </w:p>
-    <w:p>
-      <w:r>
-        <w:t xml:space="preserve">The formula delimiter character </w:t>
-      </w:r>
-      <w:proofErr w:type="spellStart"/>
-      <w:r>
-        <w:t>can not</w:t>
-      </w:r>
-      <w:proofErr w:type="spellEnd"/>
-      <w:r>
-        <w:t xml:space="preserve"> occur anywhere in the template except where it functions as a formula delimiter.</w:t>
-      </w:r>
-    </w:p>
-    <w:p>
-      <w:r>
-        <w:t xml:space="preserve">There is no restriction imposed by </w:t>
-      </w:r>
-      <w:proofErr w:type="spellStart"/>
-      <w:r>
-        <w:t>EnhancedTemplateProcessor</w:t>
-      </w:r>
-      <w:proofErr w:type="spellEnd"/>
-      <w:r>
-        <w:t xml:space="preserve"> on the length of lines in template or PVAL files.</w:t>
-      </w:r>
-    </w:p>
-    <w:p>
-      <w:r>
-        <w:t xml:space="preserve">There is no restriction imposed by </w:t>
-      </w:r>
-      <w:proofErr w:type="spellStart"/>
-      <w:r>
-        <w:t>EnhancedTemplateProcessor</w:t>
-      </w:r>
-      <w:proofErr w:type="spellEnd"/>
-      <w:r>
-        <w:t xml:space="preserve"> on the length of parameter names in PVAL files or template files.</w:t>
-      </w:r>
-    </w:p>
-    <w:p>
-      <w:r>
         <w:t>Parameter names must not include whitespace.</w:t>
       </w:r>
     </w:p>
@@ -347,19 +308,11 @@
       </w:r>
     </w:p>
     <w:p>
-      <w:proofErr w:type="gramStart"/>
       <w:r>
         <w:rPr>
           <w:rStyle w:val="ftablecaption"/>
         </w:rPr>
-        <w:t>Table 1.</w:t>
-      </w:r>
-      <w:proofErr w:type="gramEnd"/>
-      <w:r>
-        <w:rPr>
-          <w:rStyle w:val="ftablecaption"/>
-        </w:rPr>
-        <w:t xml:space="preserve"> Operators in ModelMuse Formulas</w:t>
+        <w:t>Table 1. Operators in ModelMuse Formulas</w:t>
       </w:r>
     </w:p>
     <w:tbl>
@@ -581,7 +534,6 @@
                 <w:sz w:val="24"/>
                 <w:szCs w:val="24"/>
               </w:rPr>
-              <w:lastRenderedPageBreak/>
               <w:t>=</w:t>
             </w:r>
           </w:p>
@@ -1392,7 +1344,6 @@
                 <w:szCs w:val="24"/>
               </w:rPr>
             </w:pPr>
-            <w:proofErr w:type="spellStart"/>
             <w:r>
               <w:rPr>
                 <w:rFonts w:ascii="Times New Roman" w:eastAsia="Times New Roman" w:hAnsi="Times New Roman" w:cs="Times New Roman"/>
@@ -1401,7 +1352,6 @@
               </w:rPr>
               <w:t>xor</w:t>
             </w:r>
-            <w:proofErr w:type="spellEnd"/>
           </w:p>
         </w:tc>
         <w:tc>
@@ -2424,23 +2374,13 @@
           <w:szCs w:val="24"/>
         </w:rPr>
       </w:pPr>
-      <w:proofErr w:type="gramStart"/>
       <w:r>
         <w:rPr>
           <w:rFonts w:ascii="Times New Roman" w:eastAsia="Times New Roman" w:hAnsi="Times New Roman" w:cs="Times New Roman"/>
           <w:sz w:val="24"/>
           <w:szCs w:val="24"/>
         </w:rPr>
-        <w:t>Table 2.</w:t>
-      </w:r>
-      <w:proofErr w:type="gramEnd"/>
-      <w:r>
-        <w:rPr>
-          <w:rFonts w:ascii="Times New Roman" w:eastAsia="Times New Roman" w:hAnsi="Times New Roman" w:cs="Times New Roman"/>
-          <w:sz w:val="24"/>
-          <w:szCs w:val="24"/>
-        </w:rPr>
-        <w:t xml:space="preserve"> Operator precedence rules </w:t>
+        <w:t xml:space="preserve">Table 2. Operator precedence rules </w:t>
       </w:r>
     </w:p>
     <w:tbl>
@@ -2539,6 +2479,7 @@
                 <w:sz w:val="24"/>
                 <w:szCs w:val="24"/>
               </w:rPr>
+              <w:lastRenderedPageBreak/>
               <w:t>( )</w:t>
             </w:r>
           </w:p>
@@ -2701,25 +2642,7 @@
                 <w:sz w:val="24"/>
                 <w:szCs w:val="24"/>
               </w:rPr>
-              <w:t xml:space="preserve">or, </w:t>
-            </w:r>
-            <w:proofErr w:type="spellStart"/>
-            <w:r>
-              <w:rPr>
-                <w:rFonts w:ascii="Times New Roman" w:eastAsia="Times New Roman" w:hAnsi="Times New Roman" w:cs="Times New Roman"/>
-                <w:sz w:val="24"/>
-                <w:szCs w:val="24"/>
-              </w:rPr>
-              <w:t>xor</w:t>
-            </w:r>
-            <w:proofErr w:type="spellEnd"/>
-            <w:r>
-              <w:rPr>
-                <w:rFonts w:ascii="Times New Roman" w:eastAsia="Times New Roman" w:hAnsi="Times New Roman" w:cs="Times New Roman"/>
-                <w:sz w:val="24"/>
-                <w:szCs w:val="24"/>
-              </w:rPr>
-              <w:t>, +, -</w:t>
+              <w:t>or, xor, +, -</w:t>
             </w:r>
           </w:p>
         </w:tc>
@@ -2822,15 +2745,7 @@
         <w:t xml:space="preserve">ame logical, math, text, and trigonometric functions available in </w:t>
       </w:r>
       <w:r>
-        <w:t xml:space="preserve">ModelMuse are also available in </w:t>
-      </w:r>
-      <w:proofErr w:type="spellStart"/>
-      <w:r>
-        <w:t>EnhancedTemplateProcessor</w:t>
-      </w:r>
-      <w:proofErr w:type="spellEnd"/>
-      <w:r>
-        <w:t>.</w:t>
+        <w:t>ModelMuse are also available in EnhancedTemplateProcessor.</w:t>
       </w:r>
     </w:p>
     <w:p>
@@ -2848,47 +2763,648 @@
       </w:r>
     </w:p>
     <w:p>
-      <w:proofErr w:type="spellStart"/>
-      <w:r>
-        <w:t>EnhancedTemplateProcessor</w:t>
-      </w:r>
-      <w:proofErr w:type="spellEnd"/>
-      <w:r>
-        <w:t xml:space="preserve"> reads the names of the template file and PVAL file from the command line. (The PVAL file is optional. It then reads the PVAL file, if specified, and associates each parameter name with a real-</w:t>
-      </w:r>
+      <w:r>
+        <w:t xml:space="preserve">EnhancedTemplateProcessor reads the names of the template file and PVAL file from the command line. (The PVAL file is optional. It then reads the PVAL file, if specified, and associates each parameter name with a real-number </w:t>
+      </w:r>
+      <w:r>
+        <w:t>v</w:t>
+      </w:r>
+      <w:r>
+        <w:t>alue.</w:t>
+      </w:r>
+      <w:r>
+        <w:t xml:space="preserve"> It then reads the template file and reads the parameter delimiter (if specified) and formula delimiter. It then reads the following lines one by one. In each line, it firsts replaces any parameter names enclosed within parameter delimiters by the associated values. It then reads any formulas in the line, evaluates them, and replaces the formulas with the evaluated value.</w:t>
+      </w:r>
+    </w:p>
+    <w:p>
+      <w:r>
+        <w:t>EnhancedTemplateProcessor does not have equivalents of the PRECIS or DPOINT variables in PEST.</w:t>
+      </w:r>
+    </w:p>
+    <w:p>
+      <w:pPr>
+        <w:pStyle w:val="Heading1"/>
+      </w:pPr>
+      <w:r>
+        <w:rPr>
+          <w:rStyle w:val="Heading1Char"/>
+        </w:rPr>
+        <w:t>Example</w:t>
+      </w:r>
+    </w:p>
+    <w:p>
+      <w:pPr>
+        <w:pStyle w:val="Heading2"/>
+      </w:pPr>
+      <w:r>
+        <w:t>Example Template</w:t>
+      </w:r>
+    </w:p>
+    <w:p>
+      <w:pPr>
+        <w:spacing w:after="0"/>
+        <w:rPr>
+          <w:rFonts w:ascii="Courier New" w:hAnsi="Courier New" w:cs="Courier New"/>
+          <w:sz w:val="16"/>
+          <w:szCs w:val="16"/>
+        </w:rPr>
+      </w:pPr>
+      <w:r>
+        <w:rPr>
+          <w:rFonts w:ascii="Courier New" w:hAnsi="Courier New" w:cs="Courier New"/>
+          <w:sz w:val="16"/>
+          <w:szCs w:val="16"/>
+        </w:rPr>
+        <w:t>ptf @</w:t>
+      </w:r>
+    </w:p>
+    <w:p>
+      <w:pPr>
+        <w:spacing w:after="0"/>
+        <w:rPr>
+          <w:rFonts w:ascii="Courier New" w:hAnsi="Courier New" w:cs="Courier New"/>
+          <w:sz w:val="16"/>
+          <w:szCs w:val="16"/>
+        </w:rPr>
+      </w:pPr>
+      <w:r>
+        <w:rPr>
+          <w:rFonts w:ascii="Courier New" w:hAnsi="Courier New" w:cs="Courier New"/>
+          <w:sz w:val="16"/>
+          <w:szCs w:val="16"/>
+        </w:rPr>
+        <w:t>etf !</w:t>
+      </w:r>
+    </w:p>
+    <w:p>
+      <w:pPr>
+        <w:spacing w:after="0"/>
+        <w:rPr>
+          <w:rFonts w:ascii="Courier New" w:hAnsi="Courier New" w:cs="Courier New"/>
+          <w:sz w:val="16"/>
+          <w:szCs w:val="16"/>
+        </w:rPr>
+      </w:pPr>
+      <w:r>
+        <w:rPr>
+          <w:rFonts w:ascii="Courier New" w:hAnsi="Courier New" w:cs="Courier New"/>
+          <w:sz w:val="16"/>
+          <w:szCs w:val="16"/>
+        </w:rPr>
+        <w:t>this is a line with nothing to replace in it.</w:t>
+      </w:r>
+    </w:p>
+    <w:p>
+      <w:pPr>
+        <w:spacing w:after="0"/>
+        <w:rPr>
+          <w:rFonts w:ascii="Courier New" w:hAnsi="Courier New" w:cs="Courier New"/>
+          <w:sz w:val="16"/>
+          <w:szCs w:val="16"/>
+        </w:rPr>
+      </w:pPr>
+      <w:r>
+        <w:rPr>
+          <w:rFonts w:ascii="Courier New" w:hAnsi="Courier New" w:cs="Courier New"/>
+          <w:sz w:val="16"/>
+          <w:szCs w:val="16"/>
+        </w:rPr>
+        <w:t>This is a line with a parameter value "@   HK1@"</w:t>
+      </w:r>
+    </w:p>
+    <w:p>
+      <w:pPr>
+        <w:spacing w:after="0"/>
+        <w:rPr>
+          <w:rFonts w:ascii="Courier New" w:hAnsi="Courier New" w:cs="Courier New"/>
+          <w:sz w:val="16"/>
+          <w:szCs w:val="16"/>
+        </w:rPr>
+      </w:pPr>
+      <w:r>
+        <w:rPr>
+          <w:rFonts w:ascii="Courier New" w:hAnsi="Courier New" w:cs="Courier New"/>
+          <w:sz w:val="16"/>
+          <w:szCs w:val="16"/>
+        </w:rPr>
+        <w:t>This is a line with a formula "!     2/3*100000!"</w:t>
+      </w:r>
+    </w:p>
+    <w:p>
+      <w:pPr>
+        <w:spacing w:after="0"/>
+        <w:rPr>
+          <w:rFonts w:ascii="Courier New" w:hAnsi="Courier New" w:cs="Courier New"/>
+          <w:sz w:val="16"/>
+          <w:szCs w:val="16"/>
+        </w:rPr>
+      </w:pPr>
+      <w:r>
+        <w:rPr>
+          <w:rFonts w:ascii="Courier New" w:hAnsi="Courier New" w:cs="Courier New"/>
+          <w:sz w:val="16"/>
+          <w:szCs w:val="16"/>
+        </w:rPr>
+        <w:t>This is a line with formula containing two parameters and a formula "!     @  HK2   @ + @   HK3  @!"</w:t>
+      </w:r>
+    </w:p>
+    <w:p>
+      <w:pPr>
+        <w:spacing w:after="0"/>
+        <w:rPr>
+          <w:rFonts w:ascii="Courier New" w:hAnsi="Courier New" w:cs="Courier New"/>
+          <w:sz w:val="16"/>
+          <w:szCs w:val="16"/>
+        </w:rPr>
+      </w:pPr>
+      <w:r>
+        <w:rPr>
+          <w:rFonts w:ascii="Courier New" w:hAnsi="Courier New" w:cs="Courier New"/>
+          <w:sz w:val="16"/>
+          <w:szCs w:val="16"/>
+        </w:rPr>
+        <w:t>This is a line with two array substitutions "~            Kx[1,5,5]~", "~            Kx[2,5,5]~"</w:t>
+      </w:r>
+    </w:p>
+    <w:p>
+      <w:pPr>
+        <w:spacing w:after="0"/>
+        <w:rPr>
+          <w:rFonts w:ascii="Courier New" w:hAnsi="Courier New" w:cs="Courier New"/>
+          <w:sz w:val="16"/>
+          <w:szCs w:val="16"/>
+        </w:rPr>
+      </w:pPr>
+      <w:r>
+        <w:rPr>
+          <w:rFonts w:ascii="Courier New" w:hAnsi="Courier New" w:cs="Courier New"/>
+          <w:sz w:val="16"/>
+          <w:szCs w:val="16"/>
+        </w:rPr>
+        <w:t>Array</w:t>
+      </w:r>
+      <w:r>
+        <w:rPr>
+          <w:rFonts w:ascii="Courier New" w:hAnsi="Courier New" w:cs="Courier New"/>
+          <w:sz w:val="16"/>
+          <w:szCs w:val="16"/>
+        </w:rPr>
+        <w:t xml:space="preserve"> substitution and a parameter inside a formula "!~            Kx[1,5,5]~ + @  HK1   @ !"</w:t>
+      </w:r>
+    </w:p>
+    <w:p>
+      <w:pPr>
+        <w:pStyle w:val="Heading2"/>
+      </w:pPr>
+      <w:r>
+        <w:t xml:space="preserve">Example PVAL </w:t>
+      </w:r>
+      <w:r>
+        <w:t>F</w:t>
+      </w:r>
+      <w:r>
+        <w:t>ile</w:t>
+      </w:r>
+    </w:p>
+    <w:p>
+      <w:pPr>
+        <w:spacing w:after="0"/>
+        <w:rPr>
+          <w:rFonts w:ascii="Courier New" w:hAnsi="Courier New" w:cs="Courier New"/>
+          <w:sz w:val="16"/>
+          <w:szCs w:val="16"/>
+        </w:rPr>
+      </w:pPr>
+      <w:r>
+        <w:rPr>
+          <w:rFonts w:ascii="Courier New" w:hAnsi="Courier New" w:cs="Courier New"/>
+          <w:sz w:val="16"/>
+          <w:szCs w:val="16"/>
+        </w:rPr>
+        <w:t># PVAL file created on 8/26/2009 by ModelMuse version 2.0.0.26.</w:t>
+      </w:r>
+    </w:p>
+    <w:p>
+      <w:pPr>
+        <w:spacing w:after="0"/>
+        <w:rPr>
+          <w:rFonts w:ascii="Courier New" w:hAnsi="Courier New" w:cs="Courier New"/>
+          <w:sz w:val="16"/>
+          <w:szCs w:val="16"/>
+          <w:lang w:val="es-ES"/>
+        </w:rPr>
+      </w:pPr>
+      <w:r>
+        <w:rPr>
+          <w:rFonts w:ascii="Courier New" w:hAnsi="Courier New" w:cs="Courier New"/>
+          <w:sz w:val="16"/>
+          <w:szCs w:val="16"/>
+          <w:lang w:val="es-ES"/>
+        </w:rPr>
+        <w:t>18</w:t>
+      </w:r>
+    </w:p>
+    <w:p>
+      <w:pPr>
+        <w:spacing w:after="0"/>
+        <w:rPr>
+          <w:rFonts w:ascii="Courier New" w:hAnsi="Courier New" w:cs="Courier New"/>
+          <w:sz w:val="16"/>
+          <w:szCs w:val="16"/>
+          <w:lang w:val="es-ES"/>
+        </w:rPr>
+      </w:pPr>
+      <w:r>
+        <w:rPr>
+          <w:rFonts w:ascii="Courier New" w:hAnsi="Courier New" w:cs="Courier New"/>
+          <w:sz w:val="16"/>
+          <w:szCs w:val="16"/>
+          <w:lang w:val="es-ES"/>
+        </w:rPr>
+        <w:t>HK1        1</w:t>
+      </w:r>
+    </w:p>
+    <w:p>
+      <w:pPr>
+        <w:spacing w:after="0"/>
+        <w:rPr>
+          <w:rFonts w:ascii="Courier New" w:hAnsi="Courier New" w:cs="Courier New"/>
+          <w:sz w:val="16"/>
+          <w:szCs w:val="16"/>
+          <w:lang w:val="es-ES"/>
+        </w:rPr>
+      </w:pPr>
+      <w:r>
+        <w:rPr>
+          <w:rFonts w:ascii="Courier New" w:hAnsi="Courier New" w:cs="Courier New"/>
+          <w:sz w:val="16"/>
+          <w:szCs w:val="16"/>
+          <w:lang w:val="es-ES"/>
+        </w:rPr>
+        <w:t>HK2        0.01</w:t>
+      </w:r>
+    </w:p>
+    <w:p>
+      <w:pPr>
+        <w:spacing w:after="0"/>
+        <w:rPr>
+          <w:rFonts w:ascii="Courier New" w:hAnsi="Courier New" w:cs="Courier New"/>
+          <w:sz w:val="16"/>
+          <w:szCs w:val="16"/>
+          <w:lang w:val="es-ES"/>
+        </w:rPr>
+      </w:pPr>
+      <w:r>
+        <w:rPr>
+          <w:rFonts w:ascii="Courier New" w:hAnsi="Courier New" w:cs="Courier New"/>
+          <w:sz w:val="16"/>
+          <w:szCs w:val="16"/>
+          <w:lang w:val="es-ES"/>
+        </w:rPr>
+        <w:t>HK3        0.0001</w:t>
+      </w:r>
+    </w:p>
+    <w:p>
+      <w:pPr>
+        <w:spacing w:after="0"/>
+        <w:rPr>
+          <w:rFonts w:ascii="Courier New" w:hAnsi="Courier New" w:cs="Courier New"/>
+          <w:sz w:val="16"/>
+          <w:szCs w:val="16"/>
+          <w:lang w:val="es-ES"/>
+        </w:rPr>
+      </w:pPr>
+      <w:r>
+        <w:rPr>
+          <w:rFonts w:ascii="Courier New" w:hAnsi="Courier New" w:cs="Courier New"/>
+          <w:sz w:val="16"/>
+          <w:szCs w:val="16"/>
+          <w:lang w:val="es-ES"/>
+        </w:rPr>
+        <w:t>HK4        1E-6</w:t>
+      </w:r>
+    </w:p>
+    <w:p>
+      <w:pPr>
+        <w:spacing w:after="0"/>
+        <w:rPr>
+          <w:rFonts w:ascii="Courier New" w:hAnsi="Courier New" w:cs="Courier New"/>
+          <w:sz w:val="16"/>
+          <w:szCs w:val="16"/>
+          <w:lang w:val="es-ES"/>
+        </w:rPr>
+      </w:pPr>
+      <w:r>
+        <w:rPr>
+          <w:rFonts w:ascii="Courier New" w:hAnsi="Courier New" w:cs="Courier New"/>
+          <w:sz w:val="16"/>
+          <w:szCs w:val="16"/>
+          <w:lang w:val="es-ES"/>
+        </w:rPr>
+        <w:t>VKA12_1    0.25</w:t>
+      </w:r>
+    </w:p>
+    <w:p>
+      <w:pPr>
+        <w:spacing w:after="0"/>
+        <w:rPr>
+          <w:rFonts w:ascii="Courier New" w:hAnsi="Courier New" w:cs="Courier New"/>
+          <w:sz w:val="16"/>
+          <w:szCs w:val="16"/>
+          <w:lang w:val="es-ES"/>
+        </w:rPr>
+      </w:pPr>
+      <w:r>
+        <w:rPr>
+          <w:rFonts w:ascii="Courier New" w:hAnsi="Courier New" w:cs="Courier New"/>
+          <w:sz w:val="16"/>
+          <w:szCs w:val="16"/>
+          <w:lang w:val="es-ES"/>
+        </w:rPr>
+        <w:t>VKA12_2    0.0025</w:t>
+      </w:r>
+    </w:p>
+    <w:p>
+      <w:pPr>
+        <w:spacing w:after="0"/>
+        <w:rPr>
+          <w:rFonts w:ascii="Courier New" w:hAnsi="Courier New" w:cs="Courier New"/>
+          <w:sz w:val="16"/>
+          <w:szCs w:val="16"/>
+          <w:lang w:val="es-ES"/>
+        </w:rPr>
+      </w:pPr>
+      <w:r>
+        <w:rPr>
+          <w:rFonts w:ascii="Courier New" w:hAnsi="Courier New" w:cs="Courier New"/>
+          <w:sz w:val="16"/>
+          <w:szCs w:val="16"/>
+          <w:lang w:val="es-ES"/>
+        </w:rPr>
+        <w:t>VKA12_3    2.5E-5</w:t>
+      </w:r>
+    </w:p>
+    <w:p>
+      <w:pPr>
+        <w:spacing w:after="0"/>
+        <w:rPr>
+          <w:rFonts w:ascii="Courier New" w:hAnsi="Courier New" w:cs="Courier New"/>
+          <w:sz w:val="16"/>
+          <w:szCs w:val="16"/>
+          <w:lang w:val="es-ES"/>
+        </w:rPr>
+      </w:pPr>
+      <w:r>
+        <w:rPr>
+          <w:rFonts w:ascii="Courier New" w:hAnsi="Courier New" w:cs="Courier New"/>
+          <w:sz w:val="16"/>
+          <w:szCs w:val="16"/>
+          <w:lang w:val="es-ES"/>
+        </w:rPr>
+        <w:t>VKA12_4    2.5E-7</w:t>
+      </w:r>
+    </w:p>
+    <w:p>
+      <w:pPr>
+        <w:spacing w:after="0"/>
+        <w:rPr>
+          <w:rFonts w:ascii="Courier New" w:hAnsi="Courier New" w:cs="Courier New"/>
+          <w:sz w:val="16"/>
+          <w:szCs w:val="16"/>
+          <w:lang w:val="es-ES"/>
+        </w:rPr>
+      </w:pPr>
+      <w:r>
+        <w:rPr>
+          <w:rFonts w:ascii="Courier New" w:hAnsi="Courier New" w:cs="Courier New"/>
+          <w:sz w:val="16"/>
+          <w:szCs w:val="16"/>
+          <w:lang w:val="es-ES"/>
+        </w:rPr>
+        <w:t>VKA3_1     1</w:t>
+      </w:r>
+    </w:p>
+    <w:p>
+      <w:pPr>
+        <w:spacing w:after="0"/>
+        <w:rPr>
+          <w:rFonts w:ascii="Courier New" w:hAnsi="Courier New" w:cs="Courier New"/>
+          <w:sz w:val="16"/>
+          <w:szCs w:val="16"/>
+          <w:lang w:val="es-ES"/>
+        </w:rPr>
+      </w:pPr>
+      <w:r>
+        <w:rPr>
+          <w:rFonts w:ascii="Courier New" w:hAnsi="Courier New" w:cs="Courier New"/>
+          <w:sz w:val="16"/>
+          <w:szCs w:val="16"/>
+          <w:lang w:val="es-ES"/>
+        </w:rPr>
+        <w:t>VKA3_2     0.01</w:t>
+      </w:r>
+    </w:p>
+    <w:p>
+      <w:pPr>
+        <w:spacing w:after="0"/>
+        <w:rPr>
+          <w:rFonts w:ascii="Courier New" w:hAnsi="Courier New" w:cs="Courier New"/>
+          <w:sz w:val="16"/>
+          <w:szCs w:val="16"/>
+          <w:lang w:val="es-ES"/>
+        </w:rPr>
+      </w:pPr>
+      <w:r>
+        <w:rPr>
+          <w:rFonts w:ascii="Courier New" w:hAnsi="Courier New" w:cs="Courier New"/>
+          <w:sz w:val="16"/>
+          <w:szCs w:val="16"/>
+          <w:lang w:val="es-ES"/>
+        </w:rPr>
+        <w:t>VKA3_3     0.0001</w:t>
+      </w:r>
+    </w:p>
+    <w:p>
+      <w:pPr>
+        <w:spacing w:after="0"/>
+        <w:rPr>
+          <w:rFonts w:ascii="Courier New" w:hAnsi="Courier New" w:cs="Courier New"/>
+          <w:sz w:val="16"/>
+          <w:szCs w:val="16"/>
+          <w:lang w:val="es-ES"/>
+        </w:rPr>
+      </w:pPr>
+      <w:r>
+        <w:rPr>
+          <w:rFonts w:ascii="Courier New" w:hAnsi="Courier New" w:cs="Courier New"/>
+          <w:sz w:val="16"/>
+          <w:szCs w:val="16"/>
+          <w:lang w:val="es-ES"/>
+        </w:rPr>
+        <w:t>VKA3_4     1E-6</w:t>
+      </w:r>
+    </w:p>
+    <w:p>
+      <w:pPr>
+        <w:spacing w:after="0"/>
+        <w:rPr>
+          <w:rFonts w:ascii="Courier New" w:hAnsi="Courier New" w:cs="Courier New"/>
+          <w:sz w:val="16"/>
+          <w:szCs w:val="16"/>
+          <w:lang w:val="es-ES"/>
+        </w:rPr>
+      </w:pPr>
+      <w:r>
+        <w:rPr>
+          <w:rFonts w:ascii="Courier New" w:hAnsi="Courier New" w:cs="Courier New"/>
+          <w:sz w:val="16"/>
+          <w:szCs w:val="16"/>
+          <w:lang w:val="es-ES"/>
+        </w:rPr>
+        <w:t>KDEP_Par1  0.9</w:t>
+      </w:r>
+    </w:p>
+    <w:p>
+      <w:pPr>
+        <w:spacing w:after="0"/>
+        <w:rPr>
+          <w:rFonts w:ascii="Courier New" w:hAnsi="Courier New" w:cs="Courier New"/>
+          <w:sz w:val="16"/>
+          <w:szCs w:val="16"/>
+          <w:lang w:val="es-ES"/>
+        </w:rPr>
+      </w:pPr>
+      <w:r>
+        <w:rPr>
+          <w:rFonts w:ascii="Courier New" w:hAnsi="Courier New" w:cs="Courier New"/>
+          <w:sz w:val="16"/>
+          <w:szCs w:val="16"/>
+          <w:lang w:val="es-ES"/>
+        </w:rPr>
+        <w:t>LVDA_Par1 1</w:t>
+      </w:r>
+    </w:p>
+    <w:p>
+      <w:pPr>
+        <w:spacing w:after="0"/>
+        <w:rPr>
+          <w:rFonts w:ascii="Courier New" w:hAnsi="Courier New" w:cs="Courier New"/>
+          <w:sz w:val="16"/>
+          <w:szCs w:val="16"/>
+          <w:lang w:val="es-ES"/>
+        </w:rPr>
+      </w:pPr>
+      <w:r>
+        <w:rPr>
+          <w:rFonts w:ascii="Courier New" w:hAnsi="Courier New" w:cs="Courier New"/>
+          <w:sz w:val="16"/>
+          <w:szCs w:val="16"/>
+          <w:lang w:val="es-ES"/>
+        </w:rPr>
+        <w:t>GHB 1</w:t>
+      </w:r>
+    </w:p>
+    <w:p>
+      <w:pPr>
+        <w:spacing w:after="0"/>
+        <w:rPr>
+          <w:rFonts w:ascii="Courier New" w:hAnsi="Courier New" w:cs="Courier New"/>
+          <w:sz w:val="16"/>
+          <w:szCs w:val="16"/>
+        </w:rPr>
+      </w:pPr>
+      <w:r>
+        <w:rPr>
+          <w:rFonts w:ascii="Courier New" w:hAnsi="Courier New" w:cs="Courier New"/>
+          <w:sz w:val="16"/>
+          <w:szCs w:val="16"/>
+        </w:rPr>
+        <w:t>DRAIN 1</w:t>
+      </w:r>
+    </w:p>
+    <w:p>
+      <w:pPr>
+        <w:spacing w:after="0"/>
+        <w:rPr>
+          <w:rFonts w:ascii="Courier New" w:hAnsi="Courier New" w:cs="Courier New"/>
+          <w:sz w:val="16"/>
+          <w:szCs w:val="16"/>
+        </w:rPr>
+      </w:pPr>
+      <w:r>
+        <w:rPr>
+          <w:rFonts w:ascii="Courier New" w:hAnsi="Courier New" w:cs="Courier New"/>
+          <w:sz w:val="16"/>
+          <w:szCs w:val="16"/>
+        </w:rPr>
+        <w:t>RCH 0.00031</w:t>
+      </w:r>
+    </w:p>
+    <w:p>
+      <w:pPr>
+        <w:spacing w:after="0"/>
+        <w:rPr>
+          <w:rFonts w:ascii="Courier New" w:hAnsi="Courier New" w:cs="Courier New"/>
+          <w:sz w:val="16"/>
+          <w:szCs w:val="16"/>
+        </w:rPr>
+      </w:pPr>
+      <w:r>
+        <w:rPr>
+          <w:rFonts w:ascii="Courier New" w:hAnsi="Courier New" w:cs="Courier New"/>
+          <w:sz w:val="16"/>
+          <w:szCs w:val="16"/>
+        </w:rPr>
+        <w:t>ETM 0.0004</w:t>
+      </w:r>
+    </w:p>
+    <w:p>
+      <w:pPr>
+        <w:pStyle w:val="Heading2"/>
+      </w:pPr>
       <w:r>
         <w:lastRenderedPageBreak/>
-        <w:t xml:space="preserve">number </w:t>
-      </w:r>
-      <w:r>
-        <w:t>v</w:t>
-      </w:r>
-      <w:r>
-        <w:t>alue.</w:t>
-      </w:r>
-      <w:r>
-        <w:t xml:space="preserve"> It then reads the template file and reads the parameter delimiter (if specified) and formula delimiter. It then reads the following lines one by one. In each line, it firsts replaces any parameter names enclosed within parameter delimiters by the associated values. It then reads any formulas in the line, evaluates them, and replaces the formulas with the evaluated value.</w:t>
-      </w:r>
-    </w:p>
-    <w:p>
-      <w:proofErr w:type="spellStart"/>
-      <w:r>
-        <w:t>EnhancedTemplateProcessor</w:t>
-      </w:r>
-      <w:proofErr w:type="spellEnd"/>
-      <w:r>
-        <w:t xml:space="preserve"> does not have equivalents of the PRECIS or DPOINT variables in PEST.</w:t>
-      </w:r>
-    </w:p>
-    <w:p>
-      <w:pPr>
-        <w:pStyle w:val="Heading1"/>
-      </w:pPr>
-      <w:r>
-        <w:rPr>
-          <w:rStyle w:val="Heading1Char"/>
-        </w:rPr>
-        <w:t>Example</w:t>
+        <w:t>Example Arrays File</w:t>
+      </w:r>
+    </w:p>
+    <w:p>
+      <w:pPr>
+        <w:spacing w:after="0"/>
+        <w:rPr>
+          <w:rFonts w:ascii="Courier New" w:hAnsi="Courier New" w:cs="Courier New"/>
+          <w:sz w:val="16"/>
+          <w:szCs w:val="16"/>
+          <w:lang w:val="es-ES"/>
+        </w:rPr>
+      </w:pPr>
+      <w:r>
+        <w:rPr>
+          <w:rFonts w:ascii="Courier New" w:hAnsi="Courier New" w:cs="Courier New"/>
+          <w:sz w:val="16"/>
+          <w:szCs w:val="16"/>
+          <w:lang w:val="es-ES"/>
+        </w:rPr>
+        <w:t>~</w:t>
+      </w:r>
+    </w:p>
+    <w:p>
+      <w:pPr>
+        <w:spacing w:after="0"/>
+        <w:rPr>
+          <w:rFonts w:ascii="Courier New" w:hAnsi="Courier New" w:cs="Courier New"/>
+          <w:sz w:val="16"/>
+          <w:szCs w:val="16"/>
+          <w:lang w:val="es-ES"/>
+        </w:rPr>
+      </w:pPr>
+      <w:r>
+        <w:rPr>
+          <w:rFonts w:ascii="Courier New" w:hAnsi="Courier New" w:cs="Courier New"/>
+          <w:sz w:val="16"/>
+          <w:szCs w:val="16"/>
+          <w:lang w:val="es-ES"/>
+        </w:rPr>
+        <w:t>Kx[3, 10, 10] "Drn test.lpf.Kx_1.txt", "Drn test.lpf.Kx_2.txt" "Drn test.lpf.Kx_3.txt"</w:t>
       </w:r>
     </w:p>
     <w:p>
@@ -2896,7 +3412,13 @@
         <w:pStyle w:val="Heading2"/>
       </w:pPr>
       <w:r>
-        <w:t>Example Template</w:t>
+        <w:t xml:space="preserve">Example Output </w:t>
+      </w:r>
+      <w:r>
+        <w:t>F</w:t>
+      </w:r>
+      <w:r>
+        <w:t>ile</w:t>
       </w:r>
     </w:p>
     <w:p>
@@ -2908,25 +3430,13 @@
           <w:szCs w:val="16"/>
         </w:rPr>
       </w:pPr>
-      <w:proofErr w:type="spellStart"/>
-      <w:proofErr w:type="gramStart"/>
-      <w:r>
-        <w:rPr>
-          <w:rFonts w:ascii="Courier New" w:hAnsi="Courier New" w:cs="Courier New"/>
-          <w:sz w:val="16"/>
-          <w:szCs w:val="16"/>
-        </w:rPr>
-        <w:t>ptf</w:t>
-      </w:r>
-      <w:proofErr w:type="spellEnd"/>
-      <w:proofErr w:type="gramEnd"/>
-      <w:r>
-        <w:rPr>
-          <w:rFonts w:ascii="Courier New" w:hAnsi="Courier New" w:cs="Courier New"/>
-          <w:sz w:val="16"/>
-          <w:szCs w:val="16"/>
-        </w:rPr>
-        <w:t xml:space="preserve"> @</w:t>
+      <w:r>
+        <w:rPr>
+          <w:rFonts w:ascii="Courier New" w:hAnsi="Courier New" w:cs="Courier New"/>
+          <w:sz w:val="16"/>
+          <w:szCs w:val="16"/>
+        </w:rPr>
+        <w:t>this is a line with nothing to replace in it.</w:t>
       </w:r>
     </w:p>
     <w:p>
@@ -2938,26 +3448,14 @@
           <w:szCs w:val="16"/>
         </w:rPr>
       </w:pPr>
-      <w:proofErr w:type="spellStart"/>
-      <w:proofErr w:type="gramStart"/>
-      <w:r>
-        <w:rPr>
-          <w:rFonts w:ascii="Courier New" w:hAnsi="Courier New" w:cs="Courier New"/>
-          <w:sz w:val="16"/>
-          <w:szCs w:val="16"/>
-        </w:rPr>
-        <w:t>etf</w:t>
-      </w:r>
-      <w:proofErr w:type="spellEnd"/>
-      <w:r>
-        <w:rPr>
-          <w:rFonts w:ascii="Courier New" w:hAnsi="Courier New" w:cs="Courier New"/>
-          <w:sz w:val="16"/>
-          <w:szCs w:val="16"/>
-        </w:rPr>
-        <w:t xml:space="preserve"> !</w:t>
-      </w:r>
-      <w:proofErr w:type="gramEnd"/>
+      <w:r>
+        <w:rPr>
+          <w:rFonts w:ascii="Courier New" w:hAnsi="Courier New" w:cs="Courier New"/>
+          <w:sz w:val="16"/>
+          <w:szCs w:val="16"/>
+        </w:rPr>
+        <w:t>This is a line with a parameter value "       1"</w:t>
+      </w:r>
     </w:p>
     <w:p>
       <w:pPr>
@@ -2968,39 +3466,13 @@
           <w:szCs w:val="16"/>
         </w:rPr>
       </w:pPr>
-      <w:proofErr w:type="gramStart"/>
-      <w:r>
-        <w:rPr>
-          <w:rFonts w:ascii="Courier New" w:hAnsi="Courier New" w:cs="Courier New"/>
-          <w:sz w:val="16"/>
-          <w:szCs w:val="16"/>
-        </w:rPr>
-        <w:t>this</w:t>
-      </w:r>
-      <w:proofErr w:type="gramEnd"/>
-      <w:r>
-        <w:rPr>
-          <w:rFonts w:ascii="Courier New" w:hAnsi="Courier New" w:cs="Courier New"/>
-          <w:sz w:val="16"/>
-          <w:szCs w:val="16"/>
-        </w:rPr>
-        <w:t xml:space="preserve"> is a line with nothing </w:t>
-      </w:r>
-      <w:r>
-        <w:rPr>
-          <w:rFonts w:ascii="Courier New" w:hAnsi="Courier New" w:cs="Courier New"/>
-          <w:sz w:val="16"/>
-          <w:szCs w:val="16"/>
-        </w:rPr>
-        <w:t xml:space="preserve">to replace </w:t>
-      </w:r>
-      <w:r>
-        <w:rPr>
-          <w:rFonts w:ascii="Courier New" w:hAnsi="Courier New" w:cs="Courier New"/>
-          <w:sz w:val="16"/>
-          <w:szCs w:val="16"/>
-        </w:rPr>
-        <w:t>in it.</w:t>
+      <w:r>
+        <w:rPr>
+          <w:rFonts w:ascii="Courier New" w:hAnsi="Courier New" w:cs="Courier New"/>
+          <w:sz w:val="16"/>
+          <w:szCs w:val="16"/>
+        </w:rPr>
+        <w:t>This is a line with a formula "66666."</w:t>
       </w:r>
     </w:p>
     <w:p>
@@ -3018,7 +3490,7 @@
           <w:sz w:val="16"/>
           <w:szCs w:val="16"/>
         </w:rPr>
-        <w:t>This is a line with a parameter value "@   HK1@"</w:t>
+        <w:t>This is a line with formula containing two parameters and a formula "0.0101"</w:t>
       </w:r>
     </w:p>
     <w:p>
@@ -3036,18 +3508,8 @@
           <w:sz w:val="16"/>
           <w:szCs w:val="16"/>
         </w:rPr>
-        <w:t xml:space="preserve">This is a line with a formula "!     </w:t>
-      </w:r>
-      <w:proofErr w:type="gramStart"/>
-      <w:r>
-        <w:rPr>
-          <w:rFonts w:ascii="Courier New" w:hAnsi="Courier New" w:cs="Courier New"/>
-          <w:sz w:val="16"/>
-          <w:szCs w:val="16"/>
-        </w:rPr>
-        <w:t>2/3*100000!"</w:t>
-      </w:r>
-      <w:proofErr w:type="gramEnd"/>
+        <w:t>This is a line with two array substitutions "       0.044", "       0.144"</w:t>
+      </w:r>
     </w:p>
     <w:p>
       <w:pPr>
@@ -3064,515 +3526,7 @@
           <w:sz w:val="16"/>
           <w:szCs w:val="16"/>
         </w:rPr>
-        <w:t xml:space="preserve">This is a line with formula containing two parameters and a formula "!     </w:t>
-      </w:r>
-      <w:proofErr w:type="gramStart"/>
-      <w:r>
-        <w:rPr>
-          <w:rFonts w:ascii="Courier New" w:hAnsi="Courier New" w:cs="Courier New"/>
-          <w:sz w:val="16"/>
-          <w:szCs w:val="16"/>
-        </w:rPr>
-        <w:t>@  HK2</w:t>
-      </w:r>
-      <w:proofErr w:type="gramEnd"/>
-      <w:r>
-        <w:rPr>
-          <w:rFonts w:ascii="Courier New" w:hAnsi="Courier New" w:cs="Courier New"/>
-          <w:sz w:val="16"/>
-          <w:szCs w:val="16"/>
-        </w:rPr>
-        <w:t xml:space="preserve">   @ + @   HK3  @!"</w:t>
-      </w:r>
-    </w:p>
-    <w:p>
-      <w:pPr>
-        <w:pStyle w:val="Heading2"/>
-      </w:pPr>
-      <w:r>
-        <w:t>Example PVAL file</w:t>
-      </w:r>
-    </w:p>
-    <w:p>
-      <w:pPr>
-        <w:spacing w:after="0"/>
-        <w:rPr>
-          <w:rFonts w:ascii="Courier New" w:hAnsi="Courier New" w:cs="Courier New"/>
-          <w:sz w:val="16"/>
-          <w:szCs w:val="16"/>
-        </w:rPr>
-      </w:pPr>
-      <w:r>
-        <w:rPr>
-          <w:rFonts w:ascii="Courier New" w:hAnsi="Courier New" w:cs="Courier New"/>
-          <w:sz w:val="16"/>
-          <w:szCs w:val="16"/>
-        </w:rPr>
-        <w:t># PVAL file created on 8/26/2009 by ModelMuse version 2.0.0.26.</w:t>
-      </w:r>
-    </w:p>
-    <w:p>
-      <w:pPr>
-        <w:spacing w:after="0"/>
-        <w:rPr>
-          <w:rFonts w:ascii="Courier New" w:hAnsi="Courier New" w:cs="Courier New"/>
-          <w:sz w:val="16"/>
-          <w:szCs w:val="16"/>
-          <w:lang w:val="es-ES"/>
-        </w:rPr>
-      </w:pPr>
-      <w:r>
-        <w:rPr>
-          <w:rFonts w:ascii="Courier New" w:hAnsi="Courier New" w:cs="Courier New"/>
-          <w:sz w:val="16"/>
-          <w:szCs w:val="16"/>
-          <w:lang w:val="es-ES"/>
-        </w:rPr>
-        <w:t>18</w:t>
-      </w:r>
-    </w:p>
-    <w:p>
-      <w:pPr>
-        <w:spacing w:after="0"/>
-        <w:rPr>
-          <w:rFonts w:ascii="Courier New" w:hAnsi="Courier New" w:cs="Courier New"/>
-          <w:sz w:val="16"/>
-          <w:szCs w:val="16"/>
-          <w:lang w:val="es-ES"/>
-        </w:rPr>
-      </w:pPr>
-      <w:r>
-        <w:rPr>
-          <w:rFonts w:ascii="Courier New" w:hAnsi="Courier New" w:cs="Courier New"/>
-          <w:sz w:val="16"/>
-          <w:szCs w:val="16"/>
-          <w:lang w:val="es-ES"/>
-        </w:rPr>
-        <w:t>HK1        1</w:t>
-      </w:r>
-    </w:p>
-    <w:p>
-      <w:pPr>
-        <w:spacing w:after="0"/>
-        <w:rPr>
-          <w:rFonts w:ascii="Courier New" w:hAnsi="Courier New" w:cs="Courier New"/>
-          <w:sz w:val="16"/>
-          <w:szCs w:val="16"/>
-          <w:lang w:val="es-ES"/>
-        </w:rPr>
-      </w:pPr>
-      <w:r>
-        <w:rPr>
-          <w:rFonts w:ascii="Courier New" w:hAnsi="Courier New" w:cs="Courier New"/>
-          <w:sz w:val="16"/>
-          <w:szCs w:val="16"/>
-          <w:lang w:val="es-ES"/>
-        </w:rPr>
-        <w:t>HK2        0.01</w:t>
-      </w:r>
-    </w:p>
-    <w:p>
-      <w:pPr>
-        <w:spacing w:after="0"/>
-        <w:rPr>
-          <w:rFonts w:ascii="Courier New" w:hAnsi="Courier New" w:cs="Courier New"/>
-          <w:sz w:val="16"/>
-          <w:szCs w:val="16"/>
-          <w:lang w:val="es-ES"/>
-        </w:rPr>
-      </w:pPr>
-      <w:r>
-        <w:rPr>
-          <w:rFonts w:ascii="Courier New" w:hAnsi="Courier New" w:cs="Courier New"/>
-          <w:sz w:val="16"/>
-          <w:szCs w:val="16"/>
-          <w:lang w:val="es-ES"/>
-        </w:rPr>
-        <w:t>HK3        0.0001</w:t>
-      </w:r>
-    </w:p>
-    <w:p>
-      <w:pPr>
-        <w:spacing w:after="0"/>
-        <w:rPr>
-          <w:rFonts w:ascii="Courier New" w:hAnsi="Courier New" w:cs="Courier New"/>
-          <w:sz w:val="16"/>
-          <w:szCs w:val="16"/>
-          <w:lang w:val="es-ES"/>
-        </w:rPr>
-      </w:pPr>
-      <w:r>
-        <w:rPr>
-          <w:rFonts w:ascii="Courier New" w:hAnsi="Courier New" w:cs="Courier New"/>
-          <w:sz w:val="16"/>
-          <w:szCs w:val="16"/>
-          <w:lang w:val="es-ES"/>
-        </w:rPr>
-        <w:t>HK4        1E-6</w:t>
-      </w:r>
-    </w:p>
-    <w:p>
-      <w:pPr>
-        <w:spacing w:after="0"/>
-        <w:rPr>
-          <w:rFonts w:ascii="Courier New" w:hAnsi="Courier New" w:cs="Courier New"/>
-          <w:sz w:val="16"/>
-          <w:szCs w:val="16"/>
-          <w:lang w:val="es-ES"/>
-        </w:rPr>
-      </w:pPr>
-      <w:r>
-        <w:rPr>
-          <w:rFonts w:ascii="Courier New" w:hAnsi="Courier New" w:cs="Courier New"/>
-          <w:sz w:val="16"/>
-          <w:szCs w:val="16"/>
-          <w:lang w:val="es-ES"/>
-        </w:rPr>
-        <w:t>VKA12_1    0.25</w:t>
-      </w:r>
-    </w:p>
-    <w:p>
-      <w:pPr>
-        <w:spacing w:after="0"/>
-        <w:rPr>
-          <w:rFonts w:ascii="Courier New" w:hAnsi="Courier New" w:cs="Courier New"/>
-          <w:sz w:val="16"/>
-          <w:szCs w:val="16"/>
-          <w:lang w:val="es-ES"/>
-        </w:rPr>
-      </w:pPr>
-      <w:r>
-        <w:rPr>
-          <w:rFonts w:ascii="Courier New" w:hAnsi="Courier New" w:cs="Courier New"/>
-          <w:sz w:val="16"/>
-          <w:szCs w:val="16"/>
-          <w:lang w:val="es-ES"/>
-        </w:rPr>
-        <w:t>VKA12_2    0.0025</w:t>
-      </w:r>
-    </w:p>
-    <w:p>
-      <w:pPr>
-        <w:spacing w:after="0"/>
-        <w:rPr>
-          <w:rFonts w:ascii="Courier New" w:hAnsi="Courier New" w:cs="Courier New"/>
-          <w:sz w:val="16"/>
-          <w:szCs w:val="16"/>
-          <w:lang w:val="es-ES"/>
-        </w:rPr>
-      </w:pPr>
-      <w:r>
-        <w:rPr>
-          <w:rFonts w:ascii="Courier New" w:hAnsi="Courier New" w:cs="Courier New"/>
-          <w:sz w:val="16"/>
-          <w:szCs w:val="16"/>
-          <w:lang w:val="es-ES"/>
-        </w:rPr>
-        <w:t>VKA12_3    2.5E-5</w:t>
-      </w:r>
-    </w:p>
-    <w:p>
-      <w:pPr>
-        <w:spacing w:after="0"/>
-        <w:rPr>
-          <w:rFonts w:ascii="Courier New" w:hAnsi="Courier New" w:cs="Courier New"/>
-          <w:sz w:val="16"/>
-          <w:szCs w:val="16"/>
-          <w:lang w:val="es-ES"/>
-        </w:rPr>
-      </w:pPr>
-      <w:r>
-        <w:rPr>
-          <w:rFonts w:ascii="Courier New" w:hAnsi="Courier New" w:cs="Courier New"/>
-          <w:sz w:val="16"/>
-          <w:szCs w:val="16"/>
-          <w:lang w:val="es-ES"/>
-        </w:rPr>
-        <w:t>VKA12_4    2.5E-7</w:t>
-      </w:r>
-    </w:p>
-    <w:p>
-      <w:pPr>
-        <w:spacing w:after="0"/>
-        <w:rPr>
-          <w:rFonts w:ascii="Courier New" w:hAnsi="Courier New" w:cs="Courier New"/>
-          <w:sz w:val="16"/>
-          <w:szCs w:val="16"/>
-          <w:lang w:val="es-ES"/>
-        </w:rPr>
-      </w:pPr>
-      <w:r>
-        <w:rPr>
-          <w:rFonts w:ascii="Courier New" w:hAnsi="Courier New" w:cs="Courier New"/>
-          <w:sz w:val="16"/>
-          <w:szCs w:val="16"/>
-          <w:lang w:val="es-ES"/>
-        </w:rPr>
-        <w:t>VKA3_1     1</w:t>
-      </w:r>
-    </w:p>
-    <w:p>
-      <w:pPr>
-        <w:spacing w:after="0"/>
-        <w:rPr>
-          <w:rFonts w:ascii="Courier New" w:hAnsi="Courier New" w:cs="Courier New"/>
-          <w:sz w:val="16"/>
-          <w:szCs w:val="16"/>
-          <w:lang w:val="es-ES"/>
-        </w:rPr>
-      </w:pPr>
-      <w:r>
-        <w:rPr>
-          <w:rFonts w:ascii="Courier New" w:hAnsi="Courier New" w:cs="Courier New"/>
-          <w:sz w:val="16"/>
-          <w:szCs w:val="16"/>
-          <w:lang w:val="es-ES"/>
-        </w:rPr>
-        <w:t>VKA3_2     0.01</w:t>
-      </w:r>
-    </w:p>
-    <w:p>
-      <w:pPr>
-        <w:spacing w:after="0"/>
-        <w:rPr>
-          <w:rFonts w:ascii="Courier New" w:hAnsi="Courier New" w:cs="Courier New"/>
-          <w:sz w:val="16"/>
-          <w:szCs w:val="16"/>
-          <w:lang w:val="es-ES"/>
-        </w:rPr>
-      </w:pPr>
-      <w:r>
-        <w:rPr>
-          <w:rFonts w:ascii="Courier New" w:hAnsi="Courier New" w:cs="Courier New"/>
-          <w:sz w:val="16"/>
-          <w:szCs w:val="16"/>
-          <w:lang w:val="es-ES"/>
-        </w:rPr>
-        <w:t>VKA3_3     0.0001</w:t>
-      </w:r>
-    </w:p>
-    <w:p>
-      <w:pPr>
-        <w:spacing w:after="0"/>
-        <w:rPr>
-          <w:rFonts w:ascii="Courier New" w:hAnsi="Courier New" w:cs="Courier New"/>
-          <w:sz w:val="16"/>
-          <w:szCs w:val="16"/>
-          <w:lang w:val="es-ES"/>
-        </w:rPr>
-      </w:pPr>
-      <w:r>
-        <w:rPr>
-          <w:rFonts w:ascii="Courier New" w:hAnsi="Courier New" w:cs="Courier New"/>
-          <w:sz w:val="16"/>
-          <w:szCs w:val="16"/>
-          <w:lang w:val="es-ES"/>
-        </w:rPr>
-        <w:t>VKA3_4     1E-6</w:t>
-      </w:r>
-    </w:p>
-    <w:p>
-      <w:pPr>
-        <w:spacing w:after="0"/>
-        <w:rPr>
-          <w:rFonts w:ascii="Courier New" w:hAnsi="Courier New" w:cs="Courier New"/>
-          <w:sz w:val="16"/>
-          <w:szCs w:val="16"/>
-          <w:lang w:val="es-ES"/>
-        </w:rPr>
-      </w:pPr>
-      <w:r>
-        <w:rPr>
-          <w:rFonts w:ascii="Courier New" w:hAnsi="Courier New" w:cs="Courier New"/>
-          <w:sz w:val="16"/>
-          <w:szCs w:val="16"/>
-          <w:lang w:val="es-ES"/>
-        </w:rPr>
-        <w:t>KDEP_Par1  0.9</w:t>
-      </w:r>
-    </w:p>
-    <w:p>
-      <w:pPr>
-        <w:spacing w:after="0"/>
-        <w:rPr>
-          <w:rFonts w:ascii="Courier New" w:hAnsi="Courier New" w:cs="Courier New"/>
-          <w:sz w:val="16"/>
-          <w:szCs w:val="16"/>
-          <w:lang w:val="es-ES"/>
-        </w:rPr>
-      </w:pPr>
-      <w:r>
-        <w:rPr>
-          <w:rFonts w:ascii="Courier New" w:hAnsi="Courier New" w:cs="Courier New"/>
-          <w:sz w:val="16"/>
-          <w:szCs w:val="16"/>
-          <w:lang w:val="es-ES"/>
-        </w:rPr>
-        <w:t>LVDA_Par1 1</w:t>
-      </w:r>
-    </w:p>
-    <w:p>
-      <w:pPr>
-        <w:spacing w:after="0"/>
-        <w:rPr>
-          <w:rFonts w:ascii="Courier New" w:hAnsi="Courier New" w:cs="Courier New"/>
-          <w:sz w:val="16"/>
-          <w:szCs w:val="16"/>
-          <w:lang w:val="es-ES"/>
-        </w:rPr>
-      </w:pPr>
-      <w:r>
-        <w:rPr>
-          <w:rFonts w:ascii="Courier New" w:hAnsi="Courier New" w:cs="Courier New"/>
-          <w:sz w:val="16"/>
-          <w:szCs w:val="16"/>
-          <w:lang w:val="es-ES"/>
-        </w:rPr>
-        <w:t>GHB 1</w:t>
-      </w:r>
-    </w:p>
-    <w:p>
-      <w:pPr>
-        <w:spacing w:after="0"/>
-        <w:rPr>
-          <w:rFonts w:ascii="Courier New" w:hAnsi="Courier New" w:cs="Courier New"/>
-          <w:sz w:val="16"/>
-          <w:szCs w:val="16"/>
-        </w:rPr>
-      </w:pPr>
-      <w:r>
-        <w:rPr>
-          <w:rFonts w:ascii="Courier New" w:hAnsi="Courier New" w:cs="Courier New"/>
-          <w:sz w:val="16"/>
-          <w:szCs w:val="16"/>
-        </w:rPr>
-        <w:t>DRAIN 1</w:t>
-      </w:r>
-    </w:p>
-    <w:p>
-      <w:pPr>
-        <w:spacing w:after="0"/>
-        <w:rPr>
-          <w:rFonts w:ascii="Courier New" w:hAnsi="Courier New" w:cs="Courier New"/>
-          <w:sz w:val="16"/>
-          <w:szCs w:val="16"/>
-        </w:rPr>
-      </w:pPr>
-      <w:r>
-        <w:rPr>
-          <w:rFonts w:ascii="Courier New" w:hAnsi="Courier New" w:cs="Courier New"/>
-          <w:sz w:val="16"/>
-          <w:szCs w:val="16"/>
-        </w:rPr>
-        <w:t>RCH 0.00031</w:t>
-      </w:r>
-    </w:p>
-    <w:p>
-      <w:pPr>
-        <w:spacing w:after="0"/>
-        <w:rPr>
-          <w:rFonts w:ascii="Courier New" w:hAnsi="Courier New" w:cs="Courier New"/>
-          <w:sz w:val="16"/>
-          <w:szCs w:val="16"/>
-        </w:rPr>
-      </w:pPr>
-      <w:r>
-        <w:rPr>
-          <w:rFonts w:ascii="Courier New" w:hAnsi="Courier New" w:cs="Courier New"/>
-          <w:sz w:val="16"/>
-          <w:szCs w:val="16"/>
-        </w:rPr>
-        <w:t>ETM 0.0004</w:t>
-      </w:r>
-    </w:p>
-    <w:p>
-      <w:pPr>
-        <w:pStyle w:val="Heading2"/>
-      </w:pPr>
-      <w:r>
-        <w:t>Example Output file</w:t>
-      </w:r>
-    </w:p>
-    <w:p>
-      <w:pPr>
-        <w:spacing w:after="0"/>
-        <w:rPr>
-          <w:rFonts w:ascii="Courier New" w:hAnsi="Courier New" w:cs="Courier New"/>
-          <w:sz w:val="16"/>
-          <w:szCs w:val="16"/>
-        </w:rPr>
-      </w:pPr>
-      <w:proofErr w:type="gramStart"/>
-      <w:r>
-        <w:rPr>
-          <w:rFonts w:ascii="Courier New" w:hAnsi="Courier New" w:cs="Courier New"/>
-          <w:sz w:val="16"/>
-          <w:szCs w:val="16"/>
-        </w:rPr>
-        <w:t>this</w:t>
-      </w:r>
-      <w:proofErr w:type="gramEnd"/>
-      <w:r>
-        <w:rPr>
-          <w:rFonts w:ascii="Courier New" w:hAnsi="Courier New" w:cs="Courier New"/>
-          <w:sz w:val="16"/>
-          <w:szCs w:val="16"/>
-        </w:rPr>
-        <w:t xml:space="preserve"> is a line with nothing to replace in it.</w:t>
-      </w:r>
-    </w:p>
-    <w:p>
-      <w:pPr>
-        <w:spacing w:after="0"/>
-        <w:rPr>
-          <w:rFonts w:ascii="Courier New" w:hAnsi="Courier New" w:cs="Courier New"/>
-          <w:sz w:val="16"/>
-          <w:szCs w:val="16"/>
-        </w:rPr>
-      </w:pPr>
-      <w:r>
-        <w:rPr>
-          <w:rFonts w:ascii="Courier New" w:hAnsi="Courier New" w:cs="Courier New"/>
-          <w:sz w:val="16"/>
-          <w:szCs w:val="16"/>
-        </w:rPr>
-        <w:t>This is a line with a parameter value "       1"</w:t>
-      </w:r>
-    </w:p>
-    <w:p>
-      <w:pPr>
-        <w:spacing w:after="0"/>
-        <w:rPr>
-          <w:rFonts w:ascii="Courier New" w:hAnsi="Courier New" w:cs="Courier New"/>
-          <w:sz w:val="16"/>
-          <w:szCs w:val="16"/>
-        </w:rPr>
-      </w:pPr>
-      <w:r>
-        <w:rPr>
-          <w:rFonts w:ascii="Courier New" w:hAnsi="Courier New" w:cs="Courier New"/>
-          <w:sz w:val="16"/>
-          <w:szCs w:val="16"/>
-        </w:rPr>
-        <w:t>This is a line with a formula "6.66E4"</w:t>
-      </w:r>
-    </w:p>
-    <w:p>
-      <w:pPr>
-        <w:spacing w:after="0"/>
-        <w:rPr>
-          <w:rFonts w:ascii="Courier New" w:hAnsi="Courier New" w:cs="Courier New"/>
-          <w:sz w:val="16"/>
-          <w:szCs w:val="16"/>
-        </w:rPr>
-      </w:pPr>
-      <w:r>
-        <w:rPr>
-          <w:rFonts w:ascii="Courier New" w:hAnsi="Courier New" w:cs="Courier New"/>
-          <w:sz w:val="16"/>
-          <w:szCs w:val="16"/>
-        </w:rPr>
-        <w:t>This is a line with formula containing two parameters and a formula "0.0101"</w:t>
+        <w:t>Array substitution and a parameter inside a formula "   1.044"</w:t>
       </w:r>
     </w:p>
     <w:sectPr>
@@ -3586,7 +3540,7 @@
 </file>
 
 <file path=word/styles.xml><?xml version="1.0" encoding="utf-8"?>
-<w:styles xmlns:mc="http://schemas.openxmlformats.org/markup-compatibility/2006" xmlns:r="http://schemas.openxmlformats.org/officeDocument/2006/relationships" xmlns:w="http://schemas.openxmlformats.org/wordprocessingml/2006/main" xmlns:w14="http://schemas.microsoft.com/office/word/2010/wordml" mc:Ignorable="w14">
+<w:styles xmlns:mc="http://schemas.openxmlformats.org/markup-compatibility/2006" xmlns:r="http://schemas.openxmlformats.org/officeDocument/2006/relationships" xmlns:w="http://schemas.openxmlformats.org/wordprocessingml/2006/main" xmlns:w14="http://schemas.microsoft.com/office/word/2010/wordml" xmlns:w15="http://schemas.microsoft.com/office/word/2012/wordml" xmlns:w16cex="http://schemas.microsoft.com/office/word/2018/wordml/cex" xmlns:w16cid="http://schemas.microsoft.com/office/word/2016/wordml/cid" xmlns:w16="http://schemas.microsoft.com/office/word/2018/wordml" xmlns:w16se="http://schemas.microsoft.com/office/word/2015/wordml/symex" mc:Ignorable="w14 w15 w16se w16cid w16 w16cex">
   <w:docDefaults>
     <w:rPrDefault>
       <w:rPr>
@@ -3602,473 +3556,383 @@
       </w:pPr>
     </w:pPrDefault>
   </w:docDefaults>
-  <w:latentStyles w:defLockedState="0" w:defUIPriority="99" w:defSemiHidden="1" w:defUnhideWhenUsed="1" w:defQFormat="0" w:count="267">
-    <w:lsdException w:name="Normal" w:semiHidden="0" w:uiPriority="0" w:unhideWhenUsed="0" w:qFormat="1"/>
-    <w:lsdException w:name="heading 1" w:semiHidden="0" w:uiPriority="9" w:unhideWhenUsed="0" w:qFormat="1"/>
-    <w:lsdException w:name="heading 2" w:uiPriority="9" w:qFormat="1"/>
-    <w:lsdException w:name="heading 3" w:uiPriority="9" w:qFormat="1"/>
-    <w:lsdException w:name="heading 4" w:uiPriority="9" w:qFormat="1"/>
-    <w:lsdException w:name="heading 5" w:uiPriority="9" w:qFormat="1"/>
-    <w:lsdException w:name="heading 6" w:uiPriority="9" w:qFormat="1"/>
-    <w:lsdException w:name="heading 7" w:uiPriority="9" w:qFormat="1"/>
-    <w:lsdException w:name="heading 8" w:uiPriority="9" w:qFormat="1"/>
-    <w:lsdException w:name="heading 9" w:uiPriority="9" w:qFormat="1"/>
-    <w:lsdException w:name="toc 1" w:uiPriority="39"/>
-    <w:lsdException w:name="toc 2" w:uiPriority="39"/>
-    <w:lsdException w:name="toc 3" w:uiPriority="39"/>
-    <w:lsdException w:name="toc 4" w:uiPriority="39"/>
-    <w:lsdException w:name="toc 5" w:uiPriority="39"/>
-    <w:lsdException w:name="toc 6" w:uiPriority="39"/>
-    <w:lsdException w:name="toc 7" w:uiPriority="39"/>
-    <w:lsdException w:name="toc 8" w:uiPriority="39"/>
-    <w:lsdException w:name="toc 9" w:uiPriority="39"/>
-    <w:lsdException w:name="caption" w:uiPriority="35" w:qFormat="1"/>
-    <w:lsdException w:name="Title" w:semiHidden="0" w:uiPriority="10" w:unhideWhenUsed="0" w:qFormat="1"/>
-    <w:lsdException w:name="Default Paragraph Font" w:uiPriority="1"/>
-    <w:lsdException w:name="Subtitle" w:semiHidden="0" w:uiPriority="11" w:unhideWhenUsed="0" w:qFormat="1"/>
-    <w:lsdException w:name="Strong" w:semiHidden="0" w:uiPriority="22" w:unhideWhenUsed="0" w:qFormat="1"/>
-    <w:lsdException w:name="Emphasis" w:semiHidden="0" w:uiPriority="20" w:unhideWhenUsed="0" w:qFormat="1"/>
-    <w:lsdException w:name="Table Grid" w:semiHidden="0" w:uiPriority="39" w:unhideWhenUsed="0"/>
-    <w:lsdException w:name="Placeholder Text" w:unhideWhenUsed="0"/>
-    <w:lsdException w:name="No Spacing" w:semiHidden="0" w:uiPriority="1" w:unhideWhenUsed="0" w:qFormat="1"/>
-    <w:lsdException w:name="Light Shading" w:semiHidden="0" w:uiPriority="60" w:unhideWhenUsed="0"/>
-    <w:lsdException w:name="Light List" w:semiHidden="0" w:uiPriority="61" w:unhideWhenUsed="0"/>
-    <w:lsdException w:name="Light Grid" w:semiHidden="0" w:uiPriority="62" w:unhideWhenUsed="0"/>
-    <w:lsdException w:name="Medium Shading 1" w:semiHidden="0" w:uiPriority="63" w:unhideWhenUsed="0"/>
-    <w:lsdException w:name="Medium Shading 2" w:semiHidden="0" w:uiPriority="64" w:unhideWhenUsed="0"/>
-    <w:lsdException w:name="Medium List 1" w:semiHidden="0" w:uiPriority="65" w:unhideWhenUsed="0"/>
-    <w:lsdException w:name="Medium List 2" w:semiHidden="0" w:uiPriority="66" w:unhideWhenUsed="0"/>
-    <w:lsdException w:name="Medium Grid 1" w:semiHidden="0" w:uiPriority="67" w:unhideWhenUsed="0"/>
-    <w:lsdException w:name="Medium Grid 2" w:semiHidden="0" w:uiPriority="68" w:unhideWhenUsed="0"/>
-    <w:lsdException w:name="Medium Grid 3" w:semiHidden="0" w:uiPriority="69" w:unhideWhenUsed="0"/>
-    <w:lsdException w:name="Dark List" w:semiHidden="0" w:uiPriority="70" w:unhideWhenUsed="0"/>
-    <w:lsdException w:name="Colorful Shading" w:semiHidden="0" w:uiPriority="71" w:unhideWhenUsed="0"/>
-    <w:lsdException w:name="Colorful List" w:semiHidden="0" w:uiPriority="72" w:unhideWhenUsed="0"/>
-    <w:lsdException w:name="Colorful Grid" w:semiHidden="0" w:uiPriority="73" w:unhideWhenUsed="0"/>
-    <w:lsdException w:name="Light Shading Accent 1" w:semiHidden="0" w:uiPriority="60" w:unhideWhenUsed="0"/>
-    <w:lsdException w:name="Light List Accent 1" w:semiHidden="0" w:uiPriority="61" w:unhideWhenUsed="0"/>
-    <w:lsdException w:name="Light Grid Accent 1" w:semiHidden="0" w:uiPriority="62" w:unhideWhenUsed="0"/>
-    <w:lsdException w:name="Medium Shading 1 Accent 1" w:semiHidden="0" w:uiPriority="63" w:unhideWhenUsed="0"/>
-    <w:lsdException w:name="Medium Shading 2 Accent 1" w:semiHidden="0" w:uiPriority="64" w:unhideWhenUsed="0"/>
-    <w:lsdException w:name="Medium List 1 Accent 1" w:semiHidden="0" w:uiPriority="65" w:unhideWhenUsed="0"/>
-    <w:lsdException w:name="Revision" w:unhideWhenUsed="0"/>
-    <w:lsdException w:name="List Paragraph" w:semiHidden="0" w:uiPriority="34" w:unhideWhenUsed="0" w:qFormat="1"/>
-    <w:lsdException w:name="Quote" w:semiHidden="0" w:uiPriority="29" w:unhideWhenUsed="0" w:qFormat="1"/>
-    <w:lsdException w:name="Intense Quote" w:semiHidden="0" w:uiPriority="30" w:unhideWhenUsed="0" w:qFormat="1"/>
-    <w:lsdException w:name="Medium List 2 Accent 1" w:semiHidden="0" w:uiPriority="66" w:unhideWhenUsed="0"/>
-    <w:lsdException w:name="Medium Grid 1 Accent 1" w:semiHidden="0" w:uiPriority="67" w:unhideWhenUsed="0"/>
-    <w:lsdException w:name="Medium Grid 2 Accent 1" w:semiHidden="0" w:uiPriority="68" w:unhideWhenUsed="0"/>
-    <w:lsdException w:name="Medium Grid 3 Accent 1" w:semiHidden="0" w:uiPriority="69" w:unhideWhenUsed="0"/>
-    <w:lsdException w:name="Dark List Accent 1" w:semiHidden="0" w:uiPriority="70" w:unhideWhenUsed="0"/>
-    <w:lsdException w:name="Colorful Shading Accent 1" w:semiHidden="0" w:uiPriority="71" w:unhideWhenUsed="0"/>
-    <w:lsdException w:name="Colorful List Accent 1" w:semiHidden="0" w:uiPriority="72" w:unhideWhenUsed="0"/>
-    <w:lsdException w:name="Colorful Grid Accent 1" w:semiHidden="0" w:uiPriority="73" w:unhideWhenUsed="0"/>
-    <w:lsdException w:name="Light Shading Accent 2" w:semiHidden="0" w:uiPriority="60" w:unhideWhenUsed="0"/>
-    <w:lsdException w:name="Light List Accent 2" w:semiHidden="0" w:uiPriority="61" w:unhideWhenUsed="0"/>
-    <w:lsdException w:name="Light Grid Accent 2" w:semiHidden="0" w:uiPriority="62" w:unhideWhenUsed="0"/>
-    <w:lsdException w:name="Medium Shading 1 Accent 2" w:semiHidden="0" w:uiPriority="63" w:unhideWhenUsed="0"/>
-    <w:lsdException w:name="Medium Shading 2 Accent 2" w:semiHidden="0" w:uiPriority="64" w:unhideWhenUsed="0"/>
-    <w:lsdException w:name="Medium List 1 Accent 2" w:semiHidden="0" w:uiPriority="65" w:unhideWhenUsed="0"/>
-    <w:lsdException w:name="Medium List 2 Accent 2" w:semiHidden="0" w:uiPriority="66" w:unhideWhenUsed="0"/>
-    <w:lsdException w:name="Medium Grid 1 Accent 2" w:semiHidden="0" w:uiPriority="67" w:unhideWhenUsed="0"/>
-    <w:lsdException w:name="Medium Grid 2 Accent 2" w:semiHidden="0" w:uiPriority="68" w:unhideWhenUsed="0"/>
-    <w:lsdException w:name="Medium Grid 3 Accent 2" w:semiHidden="0" w:uiPriority="69" w:unhideWhenUsed="0"/>
-    <w:lsdException w:name="Dark List Accent 2" w:semiHidden="0" w:uiPriority="70" w:unhideWhenUsed="0"/>
-    <w:lsdException w:name="Colorful Shading Accent 2" w:semiHidden="0" w:uiPriority="71" w:unhideWhenUsed="0"/>
-    <w:lsdException w:name="Colorful List Accent 2" w:semiHidden="0" w:uiPriority="72" w:unhideWhenUsed="0"/>
-    <w:lsdException w:name="Colorful Grid Accent 2" w:semiHidden="0" w:uiPriority="73" w:unhideWhenUsed="0"/>
-    <w:lsdException w:name="Light Shading Accent 3" w:semiHidden="0" w:uiPriority="60" w:unhideWhenUsed="0"/>
-    <w:lsdException w:name="Light List Accent 3" w:semiHidden="0" w:uiPriority="61" w:unhideWhenUsed="0"/>
-    <w:lsdException w:name="Light Grid Accent 3" w:semiHidden="0" w:uiPriority="62" w:unhideWhenUsed="0"/>
-    <w:lsdException w:name="Medium Shading 1 Accent 3" w:semiHidden="0" w:uiPriority="63" w:unhideWhenUsed="0"/>
-    <w:lsdException w:name="Medium Shading 2 Accent 3" w:semiHidden="0" w:uiPriority="64" w:unhideWhenUsed="0"/>
-    <w:lsdException w:name="Medium List 1 Accent 3" w:semiHidden="0" w:uiPriority="65" w:unhideWhenUsed="0"/>
-    <w:lsdException w:name="Medium List 2 Accent 3" w:semiHidden="0" w:uiPriority="66" w:unhideWhenUsed="0"/>
-    <w:lsdException w:name="Medium Grid 1 Accent 3" w:semiHidden="0" w:uiPriority="67" w:unhideWhenUsed="0"/>
-    <w:lsdException w:name="Medium Grid 2 Accent 3" w:semiHidden="0" w:uiPriority="68" w:unhideWhenUsed="0"/>
-    <w:lsdException w:name="Medium Grid 3 Accent 3" w:semiHidden="0" w:uiPriority="69" w:unhideWhenUsed="0"/>
-    <w:lsdException w:name="Dark List Accent 3" w:semiHidden="0" w:uiPriority="70" w:unhideWhenUsed="0"/>
-    <w:lsdException w:name="Colorful Shading Accent 3" w:semiHidden="0" w:uiPriority="71" w:unhideWhenUsed="0"/>
-    <w:lsdException w:name="Colorful List Accent 3" w:semiHidden="0" w:uiPriority="72" w:unhideWhenUsed="0"/>
-    <w:lsdException w:name="Colorful Grid Accent 3" w:semiHidden="0" w:uiPriority="73" w:unhideWhenUsed="0"/>
-    <w:lsdException w:name="Light Shading Accent 4" w:semiHidden="0" w:uiPriority="60" w:unhideWhenUsed="0"/>
-    <w:lsdException w:name="Light List Accent 4" w:semiHidden="0" w:uiPriority="61" w:unhideWhenUsed="0"/>
-    <w:lsdException w:name="Light Grid Accent 4" w:semiHidden="0" w:uiPriority="62" w:unhideWhenUsed="0"/>
-    <w:lsdException w:name="Medium Shading 1 Accent 4" w:semiHidden="0" w:uiPriority="63" w:unhideWhenUsed="0"/>
-    <w:lsdException w:name="Medium Shading 2 Accent 4" w:semiHidden="0" w:uiPriority="64" w:unhideWhenUsed="0"/>
-    <w:lsdException w:name="Medium List 1 Accent 4" w:semiHidden="0" w:uiPriority="65" w:unhideWhenUsed="0"/>
-    <w:lsdException w:name="Medium List 2 Accent 4" w:semiHidden="0" w:uiPriority="66" w:unhideWhenUsed="0"/>
-    <w:lsdException w:name="Medium Grid 1 Accent 4" w:semiHidden="0" w:uiPriority="67" w:unhideWhenUsed="0"/>
-    <w:lsdException w:name="Medium Grid 2 Accent 4" w:semiHidden="0" w:uiPriority="68" w:unhideWhenUsed="0"/>
-    <w:lsdException w:name="Medium Grid 3 Accent 4" w:semiHidden="0" w:uiPriority="69" w:unhideWhenUsed="0"/>
-    <w:lsdException w:name="Dark List Accent 4" w:semiHidden="0" w:uiPriority="70" w:unhideWhenUsed="0"/>
-    <w:lsdException w:name="Colorful Shading Accent 4" w:semiHidden="0" w:uiPriority="71" w:unhideWhenUsed="0"/>
-    <w:lsdException w:name="Colorful List Accent 4" w:semiHidden="0" w:uiPriority="72" w:unhideWhenUsed="0"/>
-    <w:lsdException w:name="Colorful Grid Accent 4" w:semiHidden="0" w:uiPriority="73" w:unhideWhenUsed="0"/>
-    <w:lsdException w:name="Light Shading Accent 5" w:semiHidden="0" w:uiPriority="60" w:unhideWhenUsed="0"/>
-    <w:lsdException w:name="Light List Accent 5" w:semiHidden="0" w:uiPriority="61" w:unhideWhenUsed="0"/>
-    <w:lsdException w:name="Light Grid Accent 5" w:semiHidden="0" w:uiPriority="62" w:unhideWhenUsed="0"/>
-    <w:lsdException w:name="Medium Shading 1 Accent 5" w:semiHidden="0" w:uiPriority="63" w:unhideWhenUsed="0"/>
-    <w:lsdException w:name="Medium Shading 2 Accent 5" w:semiHidden="0" w:uiPriority="64" w:unhideWhenUsed="0"/>
-    <w:lsdException w:name="Medium List 1 Accent 5" w:semiHidden="0" w:uiPriority="65" w:unhideWhenUsed="0"/>
-    <w:lsdException w:name="Medium List 2 Accent 5" w:semiHidden="0" w:uiPriority="66" w:unhideWhenUsed="0"/>
-    <w:lsdException w:name="Medium Grid 1 Accent 5" w:semiHidden="0" w:uiPriority="67" w:unhideWhenUsed="0"/>
-    <w:lsdException w:name="Medium Grid 2 Accent 5" w:semiHidden="0" w:uiPriority="68" w:unhideWhenUsed="0"/>
-    <w:lsdException w:name="Medium Grid 3 Accent 5" w:semiHidden="0" w:uiPriority="69" w:unhideWhenUsed="0"/>
-    <w:lsdException w:name="Dark List Accent 5" w:semiHidden="0" w:uiPriority="70" w:unhideWhenUsed="0"/>
-    <w:lsdException w:name="Colorful Shading Accent 5" w:semiHidden="0" w:uiPriority="71" w:unhideWhenUsed="0"/>
-    <w:lsdException w:name="Colorful List Accent 5" w:semiHidden="0" w:uiPriority="72" w:unhideWhenUsed="0"/>
-    <w:lsdException w:name="Colorful Grid Accent 5" w:semiHidden="0" w:uiPriority="73" w:unhideWhenUsed="0"/>
-    <w:lsdException w:name="Light Shading Accent 6" w:semiHidden="0" w:uiPriority="60" w:unhideWhenUsed="0"/>
-    <w:lsdException w:name="Light List Accent 6" w:semiHidden="0" w:uiPriority="61" w:unhideWhenUsed="0"/>
-    <w:lsdException w:name="Light Grid Accent 6" w:semiHidden="0" w:uiPriority="62" w:unhideWhenUsed="0"/>
-    <w:lsdException w:name="Medium Shading 1 Accent 6" w:semiHidden="0" w:uiPriority="63" w:unhideWhenUsed="0"/>
-    <w:lsdException w:name="Medium Shading 2 Accent 6" w:semiHidden="0" w:uiPriority="64" w:unhideWhenUsed="0"/>
-    <w:lsdException w:name="Medium List 1 Accent 6" w:semiHidden="0" w:uiPriority="65" w:unhideWhenUsed="0"/>
-    <w:lsdException w:name="Medium List 2 Accent 6" w:semiHidden="0" w:uiPriority="66" w:unhideWhenUsed="0"/>
-    <w:lsdException w:name="Medium Grid 1 Accent 6" w:semiHidden="0" w:uiPriority="67" w:unhideWhenUsed="0"/>
-    <w:lsdException w:name="Medium Grid 2 Accent 6" w:semiHidden="0" w:uiPriority="68" w:unhideWhenUsed="0"/>
-    <w:lsdException w:name="Medium Grid 3 Accent 6" w:semiHidden="0" w:uiPriority="69" w:unhideWhenUsed="0"/>
-    <w:lsdException w:name="Dark List Accent 6" w:semiHidden="0" w:uiPriority="70" w:unhideWhenUsed="0"/>
-    <w:lsdException w:name="Colorful Shading Accent 6" w:semiHidden="0" w:uiPriority="71" w:unhideWhenUsed="0"/>
-    <w:lsdException w:name="Colorful List Accent 6" w:semiHidden="0" w:uiPriority="72" w:unhideWhenUsed="0"/>
-    <w:lsdException w:name="Colorful Grid Accent 6" w:semiHidden="0" w:uiPriority="73" w:unhideWhenUsed="0"/>
-    <w:lsdException w:name="Subtle Emphasis" w:semiHidden="0" w:uiPriority="19" w:unhideWhenUsed="0" w:qFormat="1"/>
-    <w:lsdException w:name="Intense Emphasis" w:semiHidden="0" w:uiPriority="21" w:unhideWhenUsed="0" w:qFormat="1"/>
-    <w:lsdException w:name="Subtle Reference" w:semiHidden="0" w:uiPriority="31" w:unhideWhenUsed="0" w:qFormat="1"/>
-    <w:lsdException w:name="Intense Reference" w:semiHidden="0" w:uiPriority="32" w:unhideWhenUsed="0" w:qFormat="1"/>
-    <w:lsdException w:name="Book Title" w:semiHidden="0" w:uiPriority="33" w:unhideWhenUsed="0" w:qFormat="1"/>
-    <w:lsdException w:name="Bibliography" w:uiPriority="37"/>
-    <w:lsdException w:name="TOC Heading" w:uiPriority="39" w:qFormat="1"/>
-  </w:latentStyles>
-  <w:style w:type="paragraph" w:default="1" w:styleId="Normal">
-    <w:name w:val="Normal"/>
-    <w:qFormat/>
-  </w:style>
-  <w:style w:type="paragraph" w:styleId="Heading1">
-    <w:name w:val="heading 1"/>
-    <w:basedOn w:val="Normal"/>
-    <w:next w:val="Normal"/>
-    <w:link w:val="Heading1Char"/>
-    <w:uiPriority w:val="9"/>
-    <w:qFormat/>
-    <w:rsid w:val="002C3032"/>
-    <w:pPr>
-      <w:keepNext/>
-      <w:keepLines/>
-      <w:spacing w:before="240" w:after="0"/>
-      <w:outlineLvl w:val="0"/>
-    </w:pPr>
-    <w:rPr>
-      <w:rFonts w:asciiTheme="majorHAnsi" w:eastAsiaTheme="majorEastAsia" w:hAnsiTheme="majorHAnsi" w:cstheme="majorBidi"/>
-      <w:color w:val="2F5496" w:themeColor="accent1" w:themeShade="BF"/>
-      <w:sz w:val="32"/>
-      <w:szCs w:val="32"/>
-    </w:rPr>
-  </w:style>
-  <w:style w:type="paragraph" w:styleId="Heading2">
-    <w:name w:val="heading 2"/>
-    <w:basedOn w:val="Normal"/>
-    <w:next w:val="Normal"/>
-    <w:link w:val="Heading2Char"/>
-    <w:uiPriority w:val="9"/>
-    <w:unhideWhenUsed/>
-    <w:qFormat/>
-    <w:rsid w:val="002C3032"/>
-    <w:pPr>
-      <w:keepNext/>
-      <w:keepLines/>
-      <w:spacing w:before="40" w:after="0"/>
-      <w:outlineLvl w:val="1"/>
-    </w:pPr>
-    <w:rPr>
-      <w:rFonts w:asciiTheme="majorHAnsi" w:eastAsiaTheme="majorEastAsia" w:hAnsiTheme="majorHAnsi" w:cstheme="majorBidi"/>
-      <w:color w:val="2F5496" w:themeColor="accent1" w:themeShade="BF"/>
-      <w:sz w:val="26"/>
-      <w:szCs w:val="26"/>
-    </w:rPr>
-  </w:style>
-  <w:style w:type="character" w:default="1" w:styleId="DefaultParagraphFont">
-    <w:name w:val="Default Paragraph Font"/>
-    <w:uiPriority w:val="1"/>
-    <w:semiHidden/>
-    <w:unhideWhenUsed/>
-  </w:style>
-  <w:style w:type="table" w:default="1" w:styleId="TableNormal">
-    <w:name w:val="Normal Table"/>
-    <w:uiPriority w:val="99"/>
-    <w:semiHidden/>
-    <w:unhideWhenUsed/>
-    <w:tblPr>
-      <w:tblInd w:w="0" w:type="dxa"/>
-      <w:tblCellMar>
-        <w:top w:w="0" w:type="dxa"/>
-        <w:left w:w="108" w:type="dxa"/>
-        <w:bottom w:w="0" w:type="dxa"/>
-        <w:right w:w="108" w:type="dxa"/>
-      </w:tblCellMar>
-    </w:tblPr>
-  </w:style>
-  <w:style w:type="numbering" w:default="1" w:styleId="NoList">
-    <w:name w:val="No List"/>
-    <w:uiPriority w:val="99"/>
-    <w:semiHidden/>
-    <w:unhideWhenUsed/>
-  </w:style>
-  <w:style w:type="paragraph" w:customStyle="1" w:styleId="ptableheader">
-    <w:name w:val="p_tableheader"/>
-    <w:basedOn w:val="Normal"/>
-    <w:rsid w:val="00846311"/>
-    <w:pPr>
-      <w:spacing w:before="100" w:beforeAutospacing="1" w:after="100" w:afterAutospacing="1" w:line="240" w:lineRule="auto"/>
-    </w:pPr>
-    <w:rPr>
-      <w:rFonts w:ascii="Times New Roman" w:eastAsia="Times New Roman" w:hAnsi="Times New Roman" w:cs="Times New Roman"/>
-      <w:sz w:val="24"/>
-      <w:szCs w:val="24"/>
-    </w:rPr>
-  </w:style>
-  <w:style w:type="character" w:customStyle="1" w:styleId="ftableheader">
-    <w:name w:val="f_tableheader"/>
-    <w:basedOn w:val="DefaultParagraphFont"/>
-    <w:rsid w:val="00846311"/>
-  </w:style>
-  <w:style w:type="paragraph" w:styleId="NormalWeb">
-    <w:name w:val="Normal (Web)"/>
-    <w:basedOn w:val="Normal"/>
-    <w:uiPriority w:val="99"/>
-    <w:semiHidden/>
-    <w:unhideWhenUsed/>
-    <w:rsid w:val="00846311"/>
-    <w:pPr>
-      <w:spacing w:before="100" w:beforeAutospacing="1" w:after="100" w:afterAutospacing="1" w:line="240" w:lineRule="auto"/>
-    </w:pPr>
-    <w:rPr>
-      <w:rFonts w:ascii="Times New Roman" w:eastAsia="Times New Roman" w:hAnsi="Times New Roman" w:cs="Times New Roman"/>
-      <w:sz w:val="24"/>
-      <w:szCs w:val="24"/>
-    </w:rPr>
-  </w:style>
-  <w:style w:type="paragraph" w:customStyle="1" w:styleId="ptablecell">
-    <w:name w:val="p_tablecell"/>
-    <w:basedOn w:val="Normal"/>
-    <w:rsid w:val="00846311"/>
-    <w:pPr>
-      <w:spacing w:before="100" w:beforeAutospacing="1" w:after="100" w:afterAutospacing="1" w:line="240" w:lineRule="auto"/>
-    </w:pPr>
-    <w:rPr>
-      <w:rFonts w:ascii="Times New Roman" w:eastAsia="Times New Roman" w:hAnsi="Times New Roman" w:cs="Times New Roman"/>
-      <w:sz w:val="24"/>
-      <w:szCs w:val="24"/>
-    </w:rPr>
-  </w:style>
-  <w:style w:type="character" w:customStyle="1" w:styleId="ftablecell">
-    <w:name w:val="f_tablecell"/>
-    <w:basedOn w:val="DefaultParagraphFont"/>
-    <w:rsid w:val="00846311"/>
-  </w:style>
-  <w:style w:type="paragraph" w:customStyle="1" w:styleId="ptablecaption">
-    <w:name w:val="p_tablecaption"/>
-    <w:basedOn w:val="Normal"/>
-    <w:rsid w:val="00846311"/>
-    <w:pPr>
-      <w:spacing w:before="100" w:beforeAutospacing="1" w:after="100" w:afterAutospacing="1" w:line="240" w:lineRule="auto"/>
-    </w:pPr>
-    <w:rPr>
-      <w:rFonts w:ascii="Times New Roman" w:eastAsia="Times New Roman" w:hAnsi="Times New Roman" w:cs="Times New Roman"/>
-      <w:sz w:val="24"/>
-      <w:szCs w:val="24"/>
-    </w:rPr>
-  </w:style>
-  <w:style w:type="character" w:customStyle="1" w:styleId="ftablecaption">
-    <w:name w:val="f_tablecaption"/>
-    <w:basedOn w:val="DefaultParagraphFont"/>
-    <w:rsid w:val="00846311"/>
-  </w:style>
-  <w:style w:type="character" w:customStyle="1" w:styleId="Heading1Char">
-    <w:name w:val="Heading 1 Char"/>
-    <w:basedOn w:val="DefaultParagraphFont"/>
-    <w:link w:val="Heading1"/>
-    <w:uiPriority w:val="9"/>
-    <w:rsid w:val="002C3032"/>
-    <w:rPr>
-      <w:rFonts w:asciiTheme="majorHAnsi" w:eastAsiaTheme="majorEastAsia" w:hAnsiTheme="majorHAnsi" w:cstheme="majorBidi"/>
-      <w:color w:val="2F5496" w:themeColor="accent1" w:themeShade="BF"/>
-      <w:sz w:val="32"/>
-      <w:szCs w:val="32"/>
-    </w:rPr>
-  </w:style>
-  <w:style w:type="character" w:customStyle="1" w:styleId="Heading2Char">
-    <w:name w:val="Heading 2 Char"/>
-    <w:basedOn w:val="DefaultParagraphFont"/>
-    <w:link w:val="Heading2"/>
-    <w:uiPriority w:val="9"/>
-    <w:rsid w:val="002C3032"/>
-    <w:rPr>
-      <w:rFonts w:asciiTheme="majorHAnsi" w:eastAsiaTheme="majorEastAsia" w:hAnsiTheme="majorHAnsi" w:cstheme="majorBidi"/>
-      <w:color w:val="2F5496" w:themeColor="accent1" w:themeShade="BF"/>
-      <w:sz w:val="26"/>
-      <w:szCs w:val="26"/>
-    </w:rPr>
-  </w:style>
-</w:styles>
-</file>
-
-<file path=word/stylesWithEffects.xml><?xml version="1.0" encoding="utf-8"?>
-<w:styles xmlns:wpc="http://schemas.microsoft.com/office/word/2010/wordprocessingCanvas" xmlns:mc="http://schemas.openxmlformats.org/markup-compatibility/2006" xmlns:o="urn:schemas-microsoft-com:office:office" xmlns:r="http://schemas.openxmlformats.org/officeDocument/2006/relationships" xmlns:m="http://schemas.openxmlformats.org/officeDocument/2006/math" xmlns:v="urn:schemas-microsoft-com:vml" xmlns:wp14="http://schemas.microsoft.com/office/word/2010/wordprocessingDrawing" xmlns:wp="http://schemas.openxmlformats.org/drawingml/2006/wordprocessingDrawing" xmlns:w10="urn:schemas-microsoft-com:office:word" xmlns:w="http://schemas.openxmlformats.org/wordprocessingml/2006/main" xmlns:w14="http://schemas.microsoft.com/office/word/2010/wordml" xmlns:wpg="http://schemas.microsoft.com/office/word/2010/wordprocessingGroup" xmlns:wpi="http://schemas.microsoft.com/office/word/2010/wordprocessingInk" xmlns:wne="http://schemas.microsoft.com/office/word/2006/wordml" xmlns:wps="http://schemas.microsoft.com/office/word/2010/wordprocessingShape" mc:Ignorable="w14 wp14">
-  <w:docDefaults>
-    <w:rPrDefault>
-      <w:rPr>
-        <w:rFonts w:asciiTheme="minorHAnsi" w:eastAsiaTheme="minorHAnsi" w:hAnsiTheme="minorHAnsi" w:cstheme="minorBidi"/>
-        <w:sz w:val="22"/>
-        <w:szCs w:val="22"/>
-        <w:lang w:val="en-US" w:eastAsia="en-US" w:bidi="ar-SA"/>
-      </w:rPr>
-    </w:rPrDefault>
-    <w:pPrDefault>
-      <w:pPr>
-        <w:spacing w:after="160" w:line="259" w:lineRule="auto"/>
-      </w:pPr>
-    </w:pPrDefault>
-  </w:docDefaults>
-  <w:latentStyles w:defLockedState="0" w:defUIPriority="99" w:defSemiHidden="1" w:defUnhideWhenUsed="1" w:defQFormat="0" w:count="267">
-    <w:lsdException w:name="Normal" w:semiHidden="0" w:uiPriority="0" w:unhideWhenUsed="0" w:qFormat="1"/>
-    <w:lsdException w:name="heading 1" w:semiHidden="0" w:uiPriority="9" w:unhideWhenUsed="0" w:qFormat="1"/>
-    <w:lsdException w:name="heading 2" w:uiPriority="9" w:qFormat="1"/>
-    <w:lsdException w:name="heading 3" w:uiPriority="9" w:qFormat="1"/>
-    <w:lsdException w:name="heading 4" w:uiPriority="9" w:qFormat="1"/>
-    <w:lsdException w:name="heading 5" w:uiPriority="9" w:qFormat="1"/>
-    <w:lsdException w:name="heading 6" w:uiPriority="9" w:qFormat="1"/>
-    <w:lsdException w:name="heading 7" w:uiPriority="9" w:qFormat="1"/>
-    <w:lsdException w:name="heading 8" w:uiPriority="9" w:qFormat="1"/>
-    <w:lsdException w:name="heading 9" w:uiPriority="9" w:qFormat="1"/>
-    <w:lsdException w:name="toc 1" w:uiPriority="39"/>
-    <w:lsdException w:name="toc 2" w:uiPriority="39"/>
-    <w:lsdException w:name="toc 3" w:uiPriority="39"/>
-    <w:lsdException w:name="toc 4" w:uiPriority="39"/>
-    <w:lsdException w:name="toc 5" w:uiPriority="39"/>
-    <w:lsdException w:name="toc 6" w:uiPriority="39"/>
-    <w:lsdException w:name="toc 7" w:uiPriority="39"/>
-    <w:lsdException w:name="toc 8" w:uiPriority="39"/>
-    <w:lsdException w:name="toc 9" w:uiPriority="39"/>
-    <w:lsdException w:name="caption" w:uiPriority="35" w:qFormat="1"/>
-    <w:lsdException w:name="Title" w:semiHidden="0" w:uiPriority="10" w:unhideWhenUsed="0" w:qFormat="1"/>
-    <w:lsdException w:name="Default Paragraph Font" w:uiPriority="1"/>
-    <w:lsdException w:name="Subtitle" w:semiHidden="0" w:uiPriority="11" w:unhideWhenUsed="0" w:qFormat="1"/>
-    <w:lsdException w:name="Strong" w:semiHidden="0" w:uiPriority="22" w:unhideWhenUsed="0" w:qFormat="1"/>
-    <w:lsdException w:name="Emphasis" w:semiHidden="0" w:uiPriority="20" w:unhideWhenUsed="0" w:qFormat="1"/>
-    <w:lsdException w:name="Table Grid" w:semiHidden="0" w:uiPriority="39" w:unhideWhenUsed="0"/>
-    <w:lsdException w:name="Placeholder Text" w:unhideWhenUsed="0"/>
-    <w:lsdException w:name="No Spacing" w:semiHidden="0" w:uiPriority="1" w:unhideWhenUsed="0" w:qFormat="1"/>
-    <w:lsdException w:name="Light Shading" w:semiHidden="0" w:uiPriority="60" w:unhideWhenUsed="0"/>
-    <w:lsdException w:name="Light List" w:semiHidden="0" w:uiPriority="61" w:unhideWhenUsed="0"/>
-    <w:lsdException w:name="Light Grid" w:semiHidden="0" w:uiPriority="62" w:unhideWhenUsed="0"/>
-    <w:lsdException w:name="Medium Shading 1" w:semiHidden="0" w:uiPriority="63" w:unhideWhenUsed="0"/>
-    <w:lsdException w:name="Medium Shading 2" w:semiHidden="0" w:uiPriority="64" w:unhideWhenUsed="0"/>
-    <w:lsdException w:name="Medium List 1" w:semiHidden="0" w:uiPriority="65" w:unhideWhenUsed="0"/>
-    <w:lsdException w:name="Medium List 2" w:semiHidden="0" w:uiPriority="66" w:unhideWhenUsed="0"/>
-    <w:lsdException w:name="Medium Grid 1" w:semiHidden="0" w:uiPriority="67" w:unhideWhenUsed="0"/>
-    <w:lsdException w:name="Medium Grid 2" w:semiHidden="0" w:uiPriority="68" w:unhideWhenUsed="0"/>
-    <w:lsdException w:name="Medium Grid 3" w:semiHidden="0" w:uiPriority="69" w:unhideWhenUsed="0"/>
-    <w:lsdException w:name="Dark List" w:semiHidden="0" w:uiPriority="70" w:unhideWhenUsed="0"/>
-    <w:lsdException w:name="Colorful Shading" w:semiHidden="0" w:uiPriority="71" w:unhideWhenUsed="0"/>
-    <w:lsdException w:name="Colorful List" w:semiHidden="0" w:uiPriority="72" w:unhideWhenUsed="0"/>
-    <w:lsdException w:name="Colorful Grid" w:semiHidden="0" w:uiPriority="73" w:unhideWhenUsed="0"/>
-    <w:lsdException w:name="Light Shading Accent 1" w:semiHidden="0" w:uiPriority="60" w:unhideWhenUsed="0"/>
-    <w:lsdException w:name="Light List Accent 1" w:semiHidden="0" w:uiPriority="61" w:unhideWhenUsed="0"/>
-    <w:lsdException w:name="Light Grid Accent 1" w:semiHidden="0" w:uiPriority="62" w:unhideWhenUsed="0"/>
-    <w:lsdException w:name="Medium Shading 1 Accent 1" w:semiHidden="0" w:uiPriority="63" w:unhideWhenUsed="0"/>
-    <w:lsdException w:name="Medium Shading 2 Accent 1" w:semiHidden="0" w:uiPriority="64" w:unhideWhenUsed="0"/>
-    <w:lsdException w:name="Medium List 1 Accent 1" w:semiHidden="0" w:uiPriority="65" w:unhideWhenUsed="0"/>
-    <w:lsdException w:name="Revision" w:unhideWhenUsed="0"/>
-    <w:lsdException w:name="List Paragraph" w:semiHidden="0" w:uiPriority="34" w:unhideWhenUsed="0" w:qFormat="1"/>
-    <w:lsdException w:name="Quote" w:semiHidden="0" w:uiPriority="29" w:unhideWhenUsed="0" w:qFormat="1"/>
-    <w:lsdException w:name="Intense Quote" w:semiHidden="0" w:uiPriority="30" w:unhideWhenUsed="0" w:qFormat="1"/>
-    <w:lsdException w:name="Medium List 2 Accent 1" w:semiHidden="0" w:uiPriority="66" w:unhideWhenUsed="0"/>
-    <w:lsdException w:name="Medium Grid 1 Accent 1" w:semiHidden="0" w:uiPriority="67" w:unhideWhenUsed="0"/>
-    <w:lsdException w:name="Medium Grid 2 Accent 1" w:semiHidden="0" w:uiPriority="68" w:unhideWhenUsed="0"/>
-    <w:lsdException w:name="Medium Grid 3 Accent 1" w:semiHidden="0" w:uiPriority="69" w:unhideWhenUsed="0"/>
-    <w:lsdException w:name="Dark List Accent 1" w:semiHidden="0" w:uiPriority="70" w:unhideWhenUsed="0"/>
-    <w:lsdException w:name="Colorful Shading Accent 1" w:semiHidden="0" w:uiPriority="71" w:unhideWhenUsed="0"/>
-    <w:lsdException w:name="Colorful List Accent 1" w:semiHidden="0" w:uiPriority="72" w:unhideWhenUsed="0"/>
-    <w:lsdException w:name="Colorful Grid Accent 1" w:semiHidden="0" w:uiPriority="73" w:unhideWhenUsed="0"/>
-    <w:lsdException w:name="Light Shading Accent 2" w:semiHidden="0" w:uiPriority="60" w:unhideWhenUsed="0"/>
-    <w:lsdException w:name="Light List Accent 2" w:semiHidden="0" w:uiPriority="61" w:unhideWhenUsed="0"/>
-    <w:lsdException w:name="Light Grid Accent 2" w:semiHidden="0" w:uiPriority="62" w:unhideWhenUsed="0"/>
-    <w:lsdException w:name="Medium Shading 1 Accent 2" w:semiHidden="0" w:uiPriority="63" w:unhideWhenUsed="0"/>
-    <w:lsdException w:name="Medium Shading 2 Accent 2" w:semiHidden="0" w:uiPriority="64" w:unhideWhenUsed="0"/>
-    <w:lsdException w:name="Medium List 1 Accent 2" w:semiHidden="0" w:uiPriority="65" w:unhideWhenUsed="0"/>
-    <w:lsdException w:name="Medium List 2 Accent 2" w:semiHidden="0" w:uiPriority="66" w:unhideWhenUsed="0"/>
-    <w:lsdException w:name="Medium Grid 1 Accent 2" w:semiHidden="0" w:uiPriority="67" w:unhideWhenUsed="0"/>
-    <w:lsdException w:name="Medium Grid 2 Accent 2" w:semiHidden="0" w:uiPriority="68" w:unhideWhenUsed="0"/>
-    <w:lsdException w:name="Medium Grid 3 Accent 2" w:semiHidden="0" w:uiPriority="69" w:unhideWhenUsed="0"/>
-    <w:lsdException w:name="Dark List Accent 2" w:semiHidden="0" w:uiPriority="70" w:unhideWhenUsed="0"/>
-    <w:lsdException w:name="Colorful Shading Accent 2" w:semiHidden="0" w:uiPriority="71" w:unhideWhenUsed="0"/>
-    <w:lsdException w:name="Colorful List Accent 2" w:semiHidden="0" w:uiPriority="72" w:unhideWhenUsed="0"/>
-    <w:lsdException w:name="Colorful Grid Accent 2" w:semiHidden="0" w:uiPriority="73" w:unhideWhenUsed="0"/>
-    <w:lsdException w:name="Light Shading Accent 3" w:semiHidden="0" w:uiPriority="60" w:unhideWhenUsed="0"/>
-    <w:lsdException w:name="Light List Accent 3" w:semiHidden="0" w:uiPriority="61" w:unhideWhenUsed="0"/>
-    <w:lsdException w:name="Light Grid Accent 3" w:semiHidden="0" w:uiPriority="62" w:unhideWhenUsed="0"/>
-    <w:lsdException w:name="Medium Shading 1 Accent 3" w:semiHidden="0" w:uiPriority="63" w:unhideWhenUsed="0"/>
-    <w:lsdException w:name="Medium Shading 2 Accent 3" w:semiHidden="0" w:uiPriority="64" w:unhideWhenUsed="0"/>
-    <w:lsdException w:name="Medium List 1 Accent 3" w:semiHidden="0" w:uiPriority="65" w:unhideWhenUsed="0"/>
-    <w:lsdException w:name="Medium List 2 Accent 3" w:semiHidden="0" w:uiPriority="66" w:unhideWhenUsed="0"/>
-    <w:lsdException w:name="Medium Grid 1 Accent 3" w:semiHidden="0" w:uiPriority="67" w:unhideWhenUsed="0"/>
-    <w:lsdException w:name="Medium Grid 2 Accent 3" w:semiHidden="0" w:uiPriority="68" w:unhideWhenUsed="0"/>
-    <w:lsdException w:name="Medium Grid 3 Accent 3" w:semiHidden="0" w:uiPriority="69" w:unhideWhenUsed="0"/>
-    <w:lsdException w:name="Dark List Accent 3" w:semiHidden="0" w:uiPriority="70" w:unhideWhenUsed="0"/>
-    <w:lsdException w:name="Colorful Shading Accent 3" w:semiHidden="0" w:uiPriority="71" w:unhideWhenUsed="0"/>
-    <w:lsdException w:name="Colorful List Accent 3" w:semiHidden="0" w:uiPriority="72" w:unhideWhenUsed="0"/>
-    <w:lsdException w:name="Colorful Grid Accent 3" w:semiHidden="0" w:uiPriority="73" w:unhideWhenUsed="0"/>
-    <w:lsdException w:name="Light Shading Accent 4" w:semiHidden="0" w:uiPriority="60" w:unhideWhenUsed="0"/>
-    <w:lsdException w:name="Light List Accent 4" w:semiHidden="0" w:uiPriority="61" w:unhideWhenUsed="0"/>
-    <w:lsdException w:name="Light Grid Accent 4" w:semiHidden="0" w:uiPriority="62" w:unhideWhenUsed="0"/>
-    <w:lsdException w:name="Medium Shading 1 Accent 4" w:semiHidden="0" w:uiPriority="63" w:unhideWhenUsed="0"/>
-    <w:lsdException w:name="Medium Shading 2 Accent 4" w:semiHidden="0" w:uiPriority="64" w:unhideWhenUsed="0"/>
-    <w:lsdException w:name="Medium List 1 Accent 4" w:semiHidden="0" w:uiPriority="65" w:unhideWhenUsed="0"/>
-    <w:lsdException w:name="Medium List 2 Accent 4" w:semiHidden="0" w:uiPriority="66" w:unhideWhenUsed="0"/>
-    <w:lsdException w:name="Medium Grid 1 Accent 4" w:semiHidden="0" w:uiPriority="67" w:unhideWhenUsed="0"/>
-    <w:lsdException w:name="Medium Grid 2 Accent 4" w:semiHidden="0" w:uiPriority="68" w:unhideWhenUsed="0"/>
-    <w:lsdException w:name="Medium Grid 3 Accent 4" w:semiHidden="0" w:uiPriority="69" w:unhideWhenUsed="0"/>
-    <w:lsdException w:name="Dark List Accent 4" w:semiHidden="0" w:uiPriority="70" w:unhideWhenUsed="0"/>
-    <w:lsdException w:name="Colorful Shading Accent 4" w:semiHidden="0" w:uiPriority="71" w:unhideWhenUsed="0"/>
-    <w:lsdException w:name="Colorful List Accent 4" w:semiHidden="0" w:uiPriority="72" w:unhideWhenUsed="0"/>
-    <w:lsdException w:name="Colorful Grid Accent 4" w:semiHidden="0" w:uiPriority="73" w:unhideWhenUsed="0"/>
-    <w:lsdException w:name="Light Shading Accent 5" w:semiHidden="0" w:uiPriority="60" w:unhideWhenUsed="0"/>
-    <w:lsdException w:name="Light List Accent 5" w:semiHidden="0" w:uiPriority="61" w:unhideWhenUsed="0"/>
-    <w:lsdException w:name="Light Grid Accent 5" w:semiHidden="0" w:uiPriority="62" w:unhideWhenUsed="0"/>
-    <w:lsdException w:name="Medium Shading 1 Accent 5" w:semiHidden="0" w:uiPriority="63" w:unhideWhenUsed="0"/>
-    <w:lsdException w:name="Medium Shading 2 Accent 5" w:semiHidden="0" w:uiPriority="64" w:unhideWhenUsed="0"/>
-    <w:lsdException w:name="Medium List 1 Accent 5" w:semiHidden="0" w:uiPriority="65" w:unhideWhenUsed="0"/>
-    <w:lsdException w:name="Medium List 2 Accent 5" w:semiHidden="0" w:uiPriority="66" w:unhideWhenUsed="0"/>
-    <w:lsdException w:name="Medium Grid 1 Accent 5" w:semiHidden="0" w:uiPriority="67" w:unhideWhenUsed="0"/>
-    <w:lsdException w:name="Medium Grid 2 Accent 5" w:semiHidden="0" w:uiPriority="68" w:unhideWhenUsed="0"/>
-    <w:lsdException w:name="Medium Grid 3 Accent 5" w:semiHidden="0" w:uiPriority="69" w:unhideWhenUsed="0"/>
-    <w:lsdException w:name="Dark List Accent 5" w:semiHidden="0" w:uiPriority="70" w:unhideWhenUsed="0"/>
-    <w:lsdException w:name="Colorful Shading Accent 5" w:semiHidden="0" w:uiPriority="71" w:unhideWhenUsed="0"/>
-    <w:lsdException w:name="Colorful List Accent 5" w:semiHidden="0" w:uiPriority="72" w:unhideWhenUsed="0"/>
-    <w:lsdException w:name="Colorful Grid Accent 5" w:semiHidden="0" w:uiPriority="73" w:unhideWhenUsed="0"/>
-    <w:lsdException w:name="Light Shading Accent 6" w:semiHidden="0" w:uiPriority="60" w:unhideWhenUsed="0"/>
-    <w:lsdException w:name="Light List Accent 6" w:semiHidden="0" w:uiPriority="61" w:unhideWhenUsed="0"/>
-    <w:lsdException w:name="Light Grid Accent 6" w:semiHidden="0" w:uiPriority="62" w:unhideWhenUsed="0"/>
-    <w:lsdException w:name="Medium Shading 1 Accent 6" w:semiHidden="0" w:uiPriority="63" w:unhideWhenUsed="0"/>
-    <w:lsdException w:name="Medium Shading 2 Accent 6" w:semiHidden="0" w:uiPriority="64" w:unhideWhenUsed="0"/>
-    <w:lsdException w:name="Medium List 1 Accent 6" w:semiHidden="0" w:uiPriority="65" w:unhideWhenUsed="0"/>
-    <w:lsdException w:name="Medium List 2 Accent 6" w:semiHidden="0" w:uiPriority="66" w:unhideWhenUsed="0"/>
-    <w:lsdException w:name="Medium Grid 1 Accent 6" w:semiHidden="0" w:uiPriority="67" w:unhideWhenUsed="0"/>
-    <w:lsdException w:name="Medium Grid 2 Accent 6" w:semiHidden="0" w:uiPriority="68" w:unhideWhenUsed="0"/>
-    <w:lsdException w:name="Medium Grid 3 Accent 6" w:semiHidden="0" w:uiPriority="69" w:unhideWhenUsed="0"/>
-    <w:lsdException w:name="Dark List Accent 6" w:semiHidden="0" w:uiPriority="70" w:unhideWhenUsed="0"/>
-    <w:lsdException w:name="Colorful Shading Accent 6" w:semiHidden="0" w:uiPriority="71" w:unhideWhenUsed="0"/>
-    <w:lsdException w:name="Colorful List Accent 6" w:semiHidden="0" w:uiPriority="72" w:unhideWhenUsed="0"/>
-    <w:lsdException w:name="Colorful Grid Accent 6" w:semiHidden="0" w:uiPriority="73" w:unhideWhenUsed="0"/>
-    <w:lsdException w:name="Subtle Emphasis" w:semiHidden="0" w:uiPriority="19" w:unhideWhenUsed="0" w:qFormat="1"/>
-    <w:lsdException w:name="Intense Emphasis" w:semiHidden="0" w:uiPriority="21" w:unhideWhenUsed="0" w:qFormat="1"/>
-    <w:lsdException w:name="Subtle Reference" w:semiHidden="0" w:uiPriority="31" w:unhideWhenUsed="0" w:qFormat="1"/>
-    <w:lsdException w:name="Intense Reference" w:semiHidden="0" w:uiPriority="32" w:unhideWhenUsed="0" w:qFormat="1"/>
-    <w:lsdException w:name="Book Title" w:semiHidden="0" w:uiPriority="33" w:unhideWhenUsed="0" w:qFormat="1"/>
-    <w:lsdException w:name="Bibliography" w:uiPriority="37"/>
-    <w:lsdException w:name="TOC Heading" w:uiPriority="39" w:qFormat="1"/>
+  <w:latentStyles w:defLockedState="0" w:defUIPriority="99" w:defSemiHidden="0" w:defUnhideWhenUsed="0" w:defQFormat="0" w:count="376">
+    <w:lsdException w:name="Normal" w:uiPriority="0" w:qFormat="1"/>
+    <w:lsdException w:name="heading 1" w:uiPriority="9" w:qFormat="1"/>
+    <w:lsdException w:name="heading 2" w:semiHidden="1" w:uiPriority="9" w:unhideWhenUsed="1" w:qFormat="1"/>
+    <w:lsdException w:name="heading 3" w:semiHidden="1" w:uiPriority="9" w:unhideWhenUsed="1" w:qFormat="1"/>
+    <w:lsdException w:name="heading 4" w:semiHidden="1" w:uiPriority="9" w:unhideWhenUsed="1" w:qFormat="1"/>
+    <w:lsdException w:name="heading 5" w:semiHidden="1" w:uiPriority="9" w:unhideWhenUsed="1" w:qFormat="1"/>
+    <w:lsdException w:name="heading 6" w:semiHidden="1" w:uiPriority="9" w:unhideWhenUsed="1" w:qFormat="1"/>
+    <w:lsdException w:name="heading 7" w:semiHidden="1" w:uiPriority="9" w:unhideWhenUsed="1" w:qFormat="1"/>
+    <w:lsdException w:name="heading 8" w:semiHidden="1" w:uiPriority="9" w:unhideWhenUsed="1" w:qFormat="1"/>
+    <w:lsdException w:name="heading 9" w:semiHidden="1" w:uiPriority="9" w:unhideWhenUsed="1" w:qFormat="1"/>
+    <w:lsdException w:name="index 1" w:semiHidden="1" w:unhideWhenUsed="1"/>
+    <w:lsdException w:name="index 2" w:semiHidden="1" w:unhideWhenUsed="1"/>
+    <w:lsdException w:name="index 3" w:semiHidden="1" w:unhideWhenUsed="1"/>
+    <w:lsdException w:name="index 4" w:semiHidden="1" w:unhideWhenUsed="1"/>
+    <w:lsdException w:name="index 5" w:semiHidden="1" w:unhideWhenUsed="1"/>
+    <w:lsdException w:name="index 6" w:semiHidden="1" w:unhideWhenUsed="1"/>
+    <w:lsdException w:name="index 7" w:semiHidden="1" w:unhideWhenUsed="1"/>
+    <w:lsdException w:name="index 8" w:semiHidden="1" w:unhideWhenUsed="1"/>
+    <w:lsdException w:name="index 9" w:semiHidden="1" w:unhideWhenUsed="1"/>
+    <w:lsdException w:name="toc 1" w:semiHidden="1" w:uiPriority="39" w:unhideWhenUsed="1"/>
+    <w:lsdException w:name="toc 2" w:semiHidden="1" w:uiPriority="39" w:unhideWhenUsed="1"/>
+    <w:lsdException w:name="toc 3" w:semiHidden="1" w:uiPriority="39" w:unhideWhenUsed="1"/>
+    <w:lsdException w:name="toc 4" w:semiHidden="1" w:uiPriority="39" w:unhideWhenUsed="1"/>
+    <w:lsdException w:name="toc 5" w:semiHidden="1" w:uiPriority="39" w:unhideWhenUsed="1"/>
+    <w:lsdException w:name="toc 6" w:semiHidden="1" w:uiPriority="39" w:unhideWhenUsed="1"/>
+    <w:lsdException w:name="toc 7" w:semiHidden="1" w:uiPriority="39" w:unhideWhenUsed="1"/>
+    <w:lsdException w:name="toc 8" w:semiHidden="1" w:uiPriority="39" w:unhideWhenUsed="1"/>
+    <w:lsdException w:name="toc 9" w:semiHidden="1" w:uiPriority="39" w:unhideWhenUsed="1"/>
+    <w:lsdException w:name="Normal Indent" w:semiHidden="1" w:unhideWhenUsed="1"/>
+    <w:lsdException w:name="footnote text" w:semiHidden="1" w:unhideWhenUsed="1"/>
+    <w:lsdException w:name="annotation text" w:semiHidden="1" w:unhideWhenUsed="1"/>
+    <w:lsdException w:name="header" w:semiHidden="1" w:unhideWhenUsed="1"/>
+    <w:lsdException w:name="footer" w:semiHidden="1" w:unhideWhenUsed="1"/>
+    <w:lsdException w:name="index heading" w:semiHidden="1" w:unhideWhenUsed="1"/>
+    <w:lsdException w:name="caption" w:semiHidden="1" w:uiPriority="35" w:unhideWhenUsed="1" w:qFormat="1"/>
+    <w:lsdException w:name="table of figures" w:semiHidden="1" w:unhideWhenUsed="1"/>
+    <w:lsdException w:name="envelope address" w:semiHidden="1" w:unhideWhenUsed="1"/>
+    <w:lsdException w:name="envelope return" w:semiHidden="1" w:unhideWhenUsed="1"/>
+    <w:lsdException w:name="footnote reference" w:semiHidden="1" w:unhideWhenUsed="1"/>
+    <w:lsdException w:name="annotation reference" w:semiHidden="1" w:unhideWhenUsed="1"/>
+    <w:lsdException w:name="line number" w:semiHidden="1" w:unhideWhenUsed="1"/>
+    <w:lsdException w:name="page number" w:semiHidden="1" w:unhideWhenUsed="1"/>
+    <w:lsdException w:name="endnote reference" w:semiHidden="1" w:unhideWhenUsed="1"/>
+    <w:lsdException w:name="endnote text" w:semiHidden="1" w:unhideWhenUsed="1"/>
+    <w:lsdException w:name="table of authorities" w:semiHidden="1" w:unhideWhenUsed="1"/>
+    <w:lsdException w:name="macro" w:semiHidden="1" w:unhideWhenUsed="1"/>
+    <w:lsdException w:name="toa heading" w:semiHidden="1" w:unhideWhenUsed="1"/>
+    <w:lsdException w:name="List" w:semiHidden="1" w:unhideWhenUsed="1"/>
+    <w:lsdException w:name="List Bullet" w:semiHidden="1" w:unhideWhenUsed="1"/>
+    <w:lsdException w:name="List Number" w:semiHidden="1" w:unhideWhenUsed="1"/>
+    <w:lsdException w:name="List 2" w:semiHidden="1" w:unhideWhenUsed="1"/>
+    <w:lsdException w:name="List 3" w:semiHidden="1" w:unhideWhenUsed="1"/>
+    <w:lsdException w:name="List 4" w:semiHidden="1" w:unhideWhenUsed="1"/>
+    <w:lsdException w:name="List 5" w:semiHidden="1" w:unhideWhenUsed="1"/>
+    <w:lsdException w:name="List Bullet 2" w:semiHidden="1" w:unhideWhenUsed="1"/>
+    <w:lsdException w:name="List Bullet 3" w:semiHidden="1" w:unhideWhenUsed="1"/>
+    <w:lsdException w:name="List Bullet 4" w:semiHidden="1" w:unhideWhenUsed="1"/>
+    <w:lsdException w:name="List Bullet 5" w:semiHidden="1" w:unhideWhenUsed="1"/>
+    <w:lsdException w:name="List Number 2" w:semiHidden="1" w:unhideWhenUsed="1"/>
+    <w:lsdException w:name="List Number 3" w:semiHidden="1" w:unhideWhenUsed="1"/>
+    <w:lsdException w:name="List Number 4" w:semiHidden="1" w:unhideWhenUsed="1"/>
+    <w:lsdException w:name="List Number 5" w:semiHidden="1" w:unhideWhenUsed="1"/>
+    <w:lsdException w:name="Title" w:uiPriority="10" w:qFormat="1"/>
+    <w:lsdException w:name="Closing" w:semiHidden="1" w:unhideWhenUsed="1"/>
+    <w:lsdException w:name="Signature" w:semiHidden="1" w:unhideWhenUsed="1"/>
+    <w:lsdException w:name="Default Paragraph Font" w:semiHidden="1" w:uiPriority="1" w:unhideWhenUsed="1"/>
+    <w:lsdException w:name="Body Text" w:semiHidden="1" w:unhideWhenUsed="1"/>
+    <w:lsdException w:name="Body Text Indent" w:semiHidden="1" w:unhideWhenUsed="1"/>
+    <w:lsdException w:name="List Continue" w:semiHidden="1" w:unhideWhenUsed="1"/>
+    <w:lsdException w:name="List Continue 2" w:semiHidden="1" w:unhideWhenUsed="1"/>
+    <w:lsdException w:name="List Continue 3" w:semiHidden="1" w:unhideWhenUsed="1"/>
+    <w:lsdException w:name="List Continue 4" w:semiHidden="1" w:unhideWhenUsed="1"/>
+    <w:lsdException w:name="List Continue 5" w:semiHidden="1" w:unhideWhenUsed="1"/>
+    <w:lsdException w:name="Message Header" w:semiHidden="1" w:unhideWhenUsed="1"/>
+    <w:lsdException w:name="Subtitle" w:uiPriority="11" w:qFormat="1"/>
+    <w:lsdException w:name="Salutation" w:semiHidden="1" w:unhideWhenUsed="1"/>
+    <w:lsdException w:name="Date" w:semiHidden="1" w:unhideWhenUsed="1"/>
+    <w:lsdException w:name="Body Text First Indent" w:semiHidden="1" w:unhideWhenUsed="1"/>
+    <w:lsdException w:name="Body Text First Indent 2" w:semiHidden="1" w:unhideWhenUsed="1"/>
+    <w:lsdException w:name="Note Heading" w:semiHidden="1" w:unhideWhenUsed="1"/>
+    <w:lsdException w:name="Body Text 2" w:semiHidden="1" w:unhideWhenUsed="1"/>
+    <w:lsdException w:name="Body Text 3" w:semiHidden="1" w:unhideWhenUsed="1"/>
+    <w:lsdException w:name="Body Text Indent 2" w:semiHidden="1" w:unhideWhenUsed="1"/>
+    <w:lsdException w:name="Body Text Indent 3" w:semiHidden="1" w:unhideWhenUsed="1"/>
+    <w:lsdException w:name="Block Text" w:semiHidden="1" w:unhideWhenUsed="1"/>
+    <w:lsdException w:name="Hyperlink" w:semiHidden="1" w:unhideWhenUsed="1"/>
+    <w:lsdException w:name="FollowedHyperlink" w:semiHidden="1" w:unhideWhenUsed="1"/>
+    <w:lsdException w:name="Strong" w:uiPriority="22" w:qFormat="1"/>
+    <w:lsdException w:name="Emphasis" w:uiPriority="20" w:qFormat="1"/>
+    <w:lsdException w:name="Document Map" w:semiHidden="1" w:unhideWhenUsed="1"/>
+    <w:lsdException w:name="Plain Text" w:semiHidden="1" w:unhideWhenUsed="1"/>
+    <w:lsdException w:name="E-mail Signature" w:semiHidden="1" w:unhideWhenUsed="1"/>
+    <w:lsdException w:name="HTML Top of Form" w:semiHidden="1" w:unhideWhenUsed="1"/>
+    <w:lsdException w:name="HTML Bottom of Form" w:semiHidden="1" w:unhideWhenUsed="1"/>
+    <w:lsdException w:name="Normal (Web)" w:semiHidden="1" w:unhideWhenUsed="1"/>
+    <w:lsdException w:name="HTML Acronym" w:semiHidden="1" w:unhideWhenUsed="1"/>
+    <w:lsdException w:name="HTML Address" w:semiHidden="1" w:unhideWhenUsed="1"/>
+    <w:lsdException w:name="HTML Cite" w:semiHidden="1" w:unhideWhenUsed="1"/>
+    <w:lsdException w:name="HTML Code" w:semiHidden="1" w:unhideWhenUsed="1"/>
+    <w:lsdException w:name="HTML Definition" w:semiHidden="1" w:unhideWhenUsed="1"/>
+    <w:lsdException w:name="HTML Keyboard" w:semiHidden="1" w:unhideWhenUsed="1"/>
+    <w:lsdException w:name="HTML Preformatted" w:semiHidden="1" w:unhideWhenUsed="1"/>
+    <w:lsdException w:name="HTML Sample" w:semiHidden="1" w:unhideWhenUsed="1"/>
+    <w:lsdException w:name="HTML Typewriter" w:semiHidden="1" w:unhideWhenUsed="1"/>
+    <w:lsdException w:name="HTML Variable" w:semiHidden="1" w:unhideWhenUsed="1"/>
+    <w:lsdException w:name="Normal Table" w:semiHidden="1" w:unhideWhenUsed="1"/>
+    <w:lsdException w:name="annotation subject" w:semiHidden="1" w:unhideWhenUsed="1"/>
+    <w:lsdException w:name="No List" w:semiHidden="1" w:unhideWhenUsed="1"/>
+    <w:lsdException w:name="Outline List 1" w:semiHidden="1" w:unhideWhenUsed="1"/>
+    <w:lsdException w:name="Outline List 2" w:semiHidden="1" w:unhideWhenUsed="1"/>
+    <w:lsdException w:name="Outline List 3" w:semiHidden="1" w:unhideWhenUsed="1"/>
+    <w:lsdException w:name="Table Simple 1" w:semiHidden="1" w:unhideWhenUsed="1"/>
+    <w:lsdException w:name="Table Simple 2" w:semiHidden="1" w:unhideWhenUsed="1"/>
+    <w:lsdException w:name="Table Simple 3" w:semiHidden="1" w:unhideWhenUsed="1"/>
+    <w:lsdException w:name="Table Classic 1" w:semiHidden="1" w:unhideWhenUsed="1"/>
+    <w:lsdException w:name="Table Classic 2" w:semiHidden="1" w:unhideWhenUsed="1"/>
+    <w:lsdException w:name="Table Classic 3" w:semiHidden="1" w:unhideWhenUsed="1"/>
+    <w:lsdException w:name="Table Classic 4" w:semiHidden="1" w:unhideWhenUsed="1"/>
+    <w:lsdException w:name="Table Colorful 1" w:semiHidden="1" w:unhideWhenUsed="1"/>
+    <w:lsdException w:name="Table Colorful 2" w:semiHidden="1" w:unhideWhenUsed="1"/>
+    <w:lsdException w:name="Table Colorful 3" w:semiHidden="1" w:unhideWhenUsed="1"/>
+    <w:lsdException w:name="Table Columns 1" w:semiHidden="1" w:unhideWhenUsed="1"/>
+    <w:lsdException w:name="Table Columns 2" w:semiHidden="1" w:unhideWhenUsed="1"/>
+    <w:lsdException w:name="Table Columns 3" w:semiHidden="1" w:unhideWhenUsed="1"/>
+    <w:lsdException w:name="Table Columns 4" w:semiHidden="1" w:unhideWhenUsed="1"/>
+    <w:lsdException w:name="Table Columns 5" w:semiHidden="1" w:unhideWhenUsed="1"/>
+    <w:lsdException w:name="Table Grid 1" w:semiHidden="1" w:unhideWhenUsed="1"/>
+    <w:lsdException w:name="Table Grid 2" w:semiHidden="1" w:unhideWhenUsed="1"/>
+    <w:lsdException w:name="Table Grid 3" w:semiHidden="1" w:unhideWhenUsed="1"/>
+    <w:lsdException w:name="Table Grid 4" w:semiHidden="1" w:unhideWhenUsed="1"/>
+    <w:lsdException w:name="Table Grid 5" w:semiHidden="1" w:unhideWhenUsed="1"/>
+    <w:lsdException w:name="Table Grid 6" w:semiHidden="1" w:unhideWhenUsed="1"/>
+    <w:lsdException w:name="Table Grid 7" w:semiHidden="1" w:unhideWhenUsed="1"/>
+    <w:lsdException w:name="Table Grid 8" w:semiHidden="1" w:unhideWhenUsed="1"/>
+    <w:lsdException w:name="Table List 1" w:semiHidden="1" w:unhideWhenUsed="1"/>
+    <w:lsdException w:name="Table List 2" w:semiHidden="1" w:unhideWhenUsed="1"/>
+    <w:lsdException w:name="Table List 3" w:semiHidden="1" w:unhideWhenUsed="1"/>
+    <w:lsdException w:name="Table List 4" w:semiHidden="1" w:unhideWhenUsed="1"/>
+    <w:lsdException w:name="Table List 5" w:semiHidden="1" w:unhideWhenUsed="1"/>
+    <w:lsdException w:name="Table List 6" w:semiHidden="1" w:unhideWhenUsed="1"/>
+    <w:lsdException w:name="Table List 7" w:semiHidden="1" w:unhideWhenUsed="1"/>
+    <w:lsdException w:name="Table List 8" w:semiHidden="1" w:unhideWhenUsed="1"/>
+    <w:lsdException w:name="Table 3D effects 1" w:semiHidden="1" w:unhideWhenUsed="1"/>
+    <w:lsdException w:name="Table 3D effects 2" w:semiHidden="1" w:unhideWhenUsed="1"/>
+    <w:lsdException w:name="Table 3D effects 3" w:semiHidden="1" w:unhideWhenUsed="1"/>
+    <w:lsdException w:name="Table Contemporary" w:semiHidden="1" w:unhideWhenUsed="1"/>
+    <w:lsdException w:name="Table Elegant" w:semiHidden="1" w:unhideWhenUsed="1"/>
+    <w:lsdException w:name="Table Professional" w:semiHidden="1" w:unhideWhenUsed="1"/>
+    <w:lsdException w:name="Table Subtle 1" w:semiHidden="1" w:unhideWhenUsed="1"/>
+    <w:lsdException w:name="Table Subtle 2" w:semiHidden="1" w:unhideWhenUsed="1"/>
+    <w:lsdException w:name="Table Web 1" w:semiHidden="1" w:unhideWhenUsed="1"/>
+    <w:lsdException w:name="Table Web 2" w:semiHidden="1" w:unhideWhenUsed="1"/>
+    <w:lsdException w:name="Table Web 3" w:semiHidden="1" w:unhideWhenUsed="1"/>
+    <w:lsdException w:name="Balloon Text" w:semiHidden="1" w:unhideWhenUsed="1"/>
+    <w:lsdException w:name="Table Grid" w:uiPriority="39"/>
+    <w:lsdException w:name="Table Theme" w:semiHidden="1" w:unhideWhenUsed="1"/>
+    <w:lsdException w:name="Placeholder Text" w:semiHidden="1"/>
+    <w:lsdException w:name="No Spacing" w:uiPriority="1" w:qFormat="1"/>
+    <w:lsdException w:name="Light Shading" w:uiPriority="60"/>
+    <w:lsdException w:name="Light List" w:uiPriority="61"/>
+    <w:lsdException w:name="Light Grid" w:uiPriority="62"/>
+    <w:lsdException w:name="Medium Shading 1" w:uiPriority="63"/>
+    <w:lsdException w:name="Medium Shading 2" w:uiPriority="64"/>
+    <w:lsdException w:name="Medium List 1" w:uiPriority="65"/>
+    <w:lsdException w:name="Medium List 2" w:uiPriority="66"/>
+    <w:lsdException w:name="Medium Grid 1" w:uiPriority="67"/>
+    <w:lsdException w:name="Medium Grid 2" w:uiPriority="68"/>
+    <w:lsdException w:name="Medium Grid 3" w:uiPriority="69"/>
+    <w:lsdException w:name="Dark List" w:uiPriority="70"/>
+    <w:lsdException w:name="Colorful Shading" w:uiPriority="71"/>
+    <w:lsdException w:name="Colorful List" w:uiPriority="72"/>
+    <w:lsdException w:name="Colorful Grid" w:uiPriority="73"/>
+    <w:lsdException w:name="Light Shading Accent 1" w:uiPriority="60"/>
+    <w:lsdException w:name="Light List Accent 1" w:uiPriority="61"/>
+    <w:lsdException w:name="Light Grid Accent 1" w:uiPriority="62"/>
+    <w:lsdException w:name="Medium Shading 1 Accent 1" w:uiPriority="63"/>
+    <w:lsdException w:name="Medium Shading 2 Accent 1" w:uiPriority="64"/>
+    <w:lsdException w:name="Medium List 1 Accent 1" w:uiPriority="65"/>
+    <w:lsdException w:name="Revision" w:semiHidden="1"/>
+    <w:lsdException w:name="List Paragraph" w:uiPriority="34" w:qFormat="1"/>
+    <w:lsdException w:name="Quote" w:uiPriority="29" w:qFormat="1"/>
+    <w:lsdException w:name="Intense Quote" w:uiPriority="30" w:qFormat="1"/>
+    <w:lsdException w:name="Medium List 2 Accent 1" w:uiPriority="66"/>
+    <w:lsdException w:name="Medium Grid 1 Accent 1" w:uiPriority="67"/>
+    <w:lsdException w:name="Medium Grid 2 Accent 1" w:uiPriority="68"/>
+    <w:lsdException w:name="Medium Grid 3 Accent 1" w:uiPriority="69"/>
+    <w:lsdException w:name="Dark List Accent 1" w:uiPriority="70"/>
+    <w:lsdException w:name="Colorful Shading Accent 1" w:uiPriority="71"/>
+    <w:lsdException w:name="Colorful List Accent 1" w:uiPriority="72"/>
+    <w:lsdException w:name="Colorful Grid Accent 1" w:uiPriority="73"/>
+    <w:lsdException w:name="Light Shading Accent 2" w:uiPriority="60"/>
+    <w:lsdException w:name="Light List Accent 2" w:uiPriority="61"/>
+    <w:lsdException w:name="Light Grid Accent 2" w:uiPriority="62"/>
+    <w:lsdException w:name="Medium Shading 1 Accent 2" w:uiPriority="63"/>
+    <w:lsdException w:name="Medium Shading 2 Accent 2" w:uiPriority="64"/>
+    <w:lsdException w:name="Medium List 1 Accent 2" w:uiPriority="65"/>
+    <w:lsdException w:name="Medium List 2 Accent 2" w:uiPriority="66"/>
+    <w:lsdException w:name="Medium Grid 1 Accent 2" w:uiPriority="67"/>
+    <w:lsdException w:name="Medium Grid 2 Accent 2" w:uiPriority="68"/>
+    <w:lsdException w:name="Medium Grid 3 Accent 2" w:uiPriority="69"/>
+    <w:lsdException w:name="Dark List Accent 2" w:uiPriority="70"/>
+    <w:lsdException w:name="Colorful Shading Accent 2" w:uiPriority="71"/>
+    <w:lsdException w:name="Colorful List Accent 2" w:uiPriority="72"/>
+    <w:lsdException w:name="Colorful Grid Accent 2" w:uiPriority="73"/>
+    <w:lsdException w:name="Light Shading Accent 3" w:uiPriority="60"/>
+    <w:lsdException w:name="Light List Accent 3" w:uiPriority="61"/>
+    <w:lsdException w:name="Light Grid Accent 3" w:uiPriority="62"/>
+    <w:lsdException w:name="Medium Shading 1 Accent 3" w:uiPriority="63"/>
+    <w:lsdException w:name="Medium Shading 2 Accent 3" w:uiPriority="64"/>
+    <w:lsdException w:name="Medium List 1 Accent 3" w:uiPriority="65"/>
+    <w:lsdException w:name="Medium List 2 Accent 3" w:uiPriority="66"/>
+    <w:lsdException w:name="Medium Grid 1 Accent 3" w:uiPriority="67"/>
+    <w:lsdException w:name="Medium Grid 2 Accent 3" w:uiPriority="68"/>
+    <w:lsdException w:name="Medium Grid 3 Accent 3" w:uiPriority="69"/>
+    <w:lsdException w:name="Dark List Accent 3" w:uiPriority="70"/>
+    <w:lsdException w:name="Colorful Shading Accent 3" w:uiPriority="71"/>
+    <w:lsdException w:name="Colorful List Accent 3" w:uiPriority="72"/>
+    <w:lsdException w:name="Colorful Grid Accent 3" w:uiPriority="73"/>
+    <w:lsdException w:name="Light Shading Accent 4" w:uiPriority="60"/>
+    <w:lsdException w:name="Light List Accent 4" w:uiPriority="61"/>
+    <w:lsdException w:name="Light Grid Accent 4" w:uiPriority="62"/>
+    <w:lsdException w:name="Medium Shading 1 Accent 4" w:uiPriority="63"/>
+    <w:lsdException w:name="Medium Shading 2 Accent 4" w:uiPriority="64"/>
+    <w:lsdException w:name="Medium List 1 Accent 4" w:uiPriority="65"/>
+    <w:lsdException w:name="Medium List 2 Accent 4" w:uiPriority="66"/>
+    <w:lsdException w:name="Medium Grid 1 Accent 4" w:uiPriority="67"/>
+    <w:lsdException w:name="Medium Grid 2 Accent 4" w:uiPriority="68"/>
+    <w:lsdException w:name="Medium Grid 3 Accent 4" w:uiPriority="69"/>
+    <w:lsdException w:name="Dark List Accent 4" w:uiPriority="70"/>
+    <w:lsdException w:name="Colorful Shading Accent 4" w:uiPriority="71"/>
+    <w:lsdException w:name="Colorful List Accent 4" w:uiPriority="72"/>
+    <w:lsdException w:name="Colorful Grid Accent 4" w:uiPriority="73"/>
+    <w:lsdException w:name="Light Shading Accent 5" w:uiPriority="60"/>
+    <w:lsdException w:name="Light List Accent 5" w:uiPriority="61"/>
+    <w:lsdException w:name="Light Grid Accent 5" w:uiPriority="62"/>
+    <w:lsdException w:name="Medium Shading 1 Accent 5" w:uiPriority="63"/>
+    <w:lsdException w:name="Medium Shading 2 Accent 5" w:uiPriority="64"/>
+    <w:lsdException w:name="Medium List 1 Accent 5" w:uiPriority="65"/>
+    <w:lsdException w:name="Medium List 2 Accent 5" w:uiPriority="66"/>
+    <w:lsdException w:name="Medium Grid 1 Accent 5" w:uiPriority="67"/>
+    <w:lsdException w:name="Medium Grid 2 Accent 5" w:uiPriority="68"/>
+    <w:lsdException w:name="Medium Grid 3 Accent 5" w:uiPriority="69"/>
+    <w:lsdException w:name="Dark List Accent 5" w:uiPriority="70"/>
+    <w:lsdException w:name="Colorful Shading Accent 5" w:uiPriority="71"/>
+    <w:lsdException w:name="Colorful List Accent 5" w:uiPriority="72"/>
+    <w:lsdException w:name="Colorful Grid Accent 5" w:uiPriority="73"/>
+    <w:lsdException w:name="Light Shading Accent 6" w:uiPriority="60"/>
+    <w:lsdException w:name="Light List Accent 6" w:uiPriority="61"/>
+    <w:lsdException w:name="Light Grid Accent 6" w:uiPriority="62"/>
+    <w:lsdException w:name="Medium Shading 1 Accent 6" w:uiPriority="63"/>
+    <w:lsdException w:name="Medium Shading 2 Accent 6" w:uiPriority="64"/>
+    <w:lsdException w:name="Medium List 1 Accent 6" w:uiPriority="65"/>
+    <w:lsdException w:name="Medium List 2 Accent 6" w:uiPriority="66"/>
+    <w:lsdException w:name="Medium Grid 1 Accent 6" w:uiPriority="67"/>
+    <w:lsdException w:name="Medium Grid 2 Accent 6" w:uiPriority="68"/>
+    <w:lsdException w:name="Medium Grid 3 Accent 6" w:uiPriority="69"/>
+    <w:lsdException w:name="Dark List Accent 6" w:uiPriority="70"/>
+    <w:lsdException w:name="Colorful Shading Accent 6" w:uiPriority="71"/>
+    <w:lsdException w:name="Colorful List Accent 6" w:uiPriority="72"/>
+    <w:lsdException w:name="Colorful Grid Accent 6" w:uiPriority="73"/>
+    <w:lsdException w:name="Subtle Emphasis" w:uiPriority="19" w:qFormat="1"/>
+    <w:lsdException w:name="Intense Emphasis" w:uiPriority="21" w:qFormat="1"/>
+    <w:lsdException w:name="Subtle Reference" w:uiPriority="31" w:qFormat="1"/>
+    <w:lsdException w:name="Intense Reference" w:uiPriority="32" w:qFormat="1"/>
+    <w:lsdException w:name="Book Title" w:uiPriority="33" w:qFormat="1"/>
+    <w:lsdException w:name="Bibliography" w:semiHidden="1" w:uiPriority="37" w:unhideWhenUsed="1"/>
+    <w:lsdException w:name="TOC Heading" w:semiHidden="1" w:uiPriority="39" w:unhideWhenUsed="1" w:qFormat="1"/>
+    <w:lsdException w:name="Plain Table 1" w:uiPriority="41"/>
+    <w:lsdException w:name="Plain Table 2" w:uiPriority="42"/>
+    <w:lsdException w:name="Plain Table 3" w:uiPriority="43"/>
+    <w:lsdException w:name="Plain Table 4" w:uiPriority="44"/>
+    <w:lsdException w:name="Plain Table 5" w:uiPriority="45"/>
+    <w:lsdException w:name="Grid Table Light" w:uiPriority="40"/>
+    <w:lsdException w:name="Grid Table 1 Light" w:uiPriority="46"/>
+    <w:lsdException w:name="Grid Table 2" w:uiPriority="47"/>
+    <w:lsdException w:name="Grid Table 3" w:uiPriority="48"/>
+    <w:lsdException w:name="Grid Table 4" w:uiPriority="49"/>
+    <w:lsdException w:name="Grid Table 5 Dark" w:uiPriority="50"/>
+    <w:lsdException w:name="Grid Table 6 Colorful" w:uiPriority="51"/>
+    <w:lsdException w:name="Grid Table 7 Colorful" w:uiPriority="52"/>
+    <w:lsdException w:name="Grid Table 1 Light Accent 1" w:uiPriority="46"/>
+    <w:lsdException w:name="Grid Table 2 Accent 1" w:uiPriority="47"/>
+    <w:lsdException w:name="Grid Table 3 Accent 1" w:uiPriority="48"/>
+    <w:lsdException w:name="Grid Table 4 Accent 1" w:uiPriority="49"/>
+    <w:lsdException w:name="Grid Table 5 Dark Accent 1" w:uiPriority="50"/>
+    <w:lsdException w:name="Grid Table 6 Colorful Accent 1" w:uiPriority="51"/>
+    <w:lsdException w:name="Grid Table 7 Colorful Accent 1" w:uiPriority="52"/>
+    <w:lsdException w:name="Grid Table 1 Light Accent 2" w:uiPriority="46"/>
+    <w:lsdException w:name="Grid Table 2 Accent 2" w:uiPriority="47"/>
+    <w:lsdException w:name="Grid Table 3 Accent 2" w:uiPriority="48"/>
+    <w:lsdException w:name="Grid Table 4 Accent 2" w:uiPriority="49"/>
+    <w:lsdException w:name="Grid Table 5 Dark Accent 2" w:uiPriority="50"/>
+    <w:lsdException w:name="Grid Table 6 Colorful Accent 2" w:uiPriority="51"/>
+    <w:lsdException w:name="Grid Table 7 Colorful Accent 2" w:uiPriority="52"/>
+    <w:lsdException w:name="Grid Table 1 Light Accent 3" w:uiPriority="46"/>
+    <w:lsdException w:name="Grid Table 2 Accent 3" w:uiPriority="47"/>
+    <w:lsdException w:name="Grid Table 3 Accent 3" w:uiPriority="48"/>
+    <w:lsdException w:name="Grid Table 4 Accent 3" w:uiPriority="49"/>
+    <w:lsdException w:name="Grid Table 5 Dark Accent 3" w:uiPriority="50"/>
+    <w:lsdException w:name="Grid Table 6 Colorful Accent 3" w:uiPriority="51"/>
+    <w:lsdException w:name="Grid Table 7 Colorful Accent 3" w:uiPriority="52"/>
+    <w:lsdException w:name="Grid Table 1 Light Accent 4" w:uiPriority="46"/>
+    <w:lsdException w:name="Grid Table 2 Accent 4" w:uiPriority="47"/>
+    <w:lsdException w:name="Grid Table 3 Accent 4" w:uiPriority="48"/>
+    <w:lsdException w:name="Grid Table 4 Accent 4" w:uiPriority="49"/>
+    <w:lsdException w:name="Grid Table 5 Dark Accent 4" w:uiPriority="50"/>
+    <w:lsdException w:name="Grid Table 6 Colorful Accent 4" w:uiPriority="51"/>
+    <w:lsdException w:name="Grid Table 7 Colorful Accent 4" w:uiPriority="52"/>
+    <w:lsdException w:name="Grid Table 1 Light Accent 5" w:uiPriority="46"/>
+    <w:lsdException w:name="Grid Table 2 Accent 5" w:uiPriority="47"/>
+    <w:lsdException w:name="Grid Table 3 Accent 5" w:uiPriority="48"/>
+    <w:lsdException w:name="Grid Table 4 Accent 5" w:uiPriority="49"/>
+    <w:lsdException w:name="Grid Table 5 Dark Accent 5" w:uiPriority="50"/>
+    <w:lsdException w:name="Grid Table 6 Colorful Accent 5" w:uiPriority="51"/>
+    <w:lsdException w:name="Grid Table 7 Colorful Accent 5" w:uiPriority="52"/>
+    <w:lsdException w:name="Grid Table 1 Light Accent 6" w:uiPriority="46"/>
+    <w:lsdException w:name="Grid Table 2 Accent 6" w:uiPriority="47"/>
+    <w:lsdException w:name="Grid Table 3 Accent 6" w:uiPriority="48"/>
+    <w:lsdException w:name="Grid Table 4 Accent 6" w:uiPriority="49"/>
+    <w:lsdException w:name="Grid Table 5 Dark Accent 6" w:uiPriority="50"/>
+    <w:lsdException w:name="Grid Table 6 Colorful Accent 6" w:uiPriority="51"/>
+    <w:lsdException w:name="Grid Table 7 Colorful Accent 6" w:uiPriority="52"/>
+    <w:lsdException w:name="List Table 1 Light" w:uiPriority="46"/>
+    <w:lsdException w:name="List Table 2" w:uiPriority="47"/>
+    <w:lsdException w:name="List Table 3" w:uiPriority="48"/>
+    <w:lsdException w:name="List Table 4" w:uiPriority="49"/>
+    <w:lsdException w:name="List Table 5 Dark" w:uiPriority="50"/>
+    <w:lsdException w:name="List Table 6 Colorful" w:uiPriority="51"/>
+    <w:lsdException w:name="List Table 7 Colorful" w:uiPriority="52"/>
+    <w:lsdException w:name="List Table 1 Light Accent 1" w:uiPriority="46"/>
+    <w:lsdException w:name="List Table 2 Accent 1" w:uiPriority="47"/>
+    <w:lsdException w:name="List Table 3 Accent 1" w:uiPriority="48"/>
+    <w:lsdException w:name="List Table 4 Accent 1" w:uiPriority="49"/>
+    <w:lsdException w:name="List Table 5 Dark Accent 1" w:uiPriority="50"/>
+    <w:lsdException w:name="List Table 6 Colorful Accent 1" w:uiPriority="51"/>
+    <w:lsdException w:name="List Table 7 Colorful Accent 1" w:uiPriority="52"/>
+    <w:lsdException w:name="List Table 1 Light Accent 2" w:uiPriority="46"/>
+    <w:lsdException w:name="List Table 2 Accent 2" w:uiPriority="47"/>
+    <w:lsdException w:name="List Table 3 Accent 2" w:uiPriority="48"/>
+    <w:lsdException w:name="List Table 4 Accent 2" w:uiPriority="49"/>
+    <w:lsdException w:name="List Table 5 Dark Accent 2" w:uiPriority="50"/>
+    <w:lsdException w:name="List Table 6 Colorful Accent 2" w:uiPriority="51"/>
+    <w:lsdException w:name="List Table 7 Colorful Accent 2" w:uiPriority="52"/>
+    <w:lsdException w:name="List Table 1 Light Accent 3" w:uiPriority="46"/>
+    <w:lsdException w:name="List Table 2 Accent 3" w:uiPriority="47"/>
+    <w:lsdException w:name="List Table 3 Accent 3" w:uiPriority="48"/>
+    <w:lsdException w:name="List Table 4 Accent 3" w:uiPriority="49"/>
+    <w:lsdException w:name="List Table 5 Dark Accent 3" w:uiPriority="50"/>
+    <w:lsdException w:name="List Table 6 Colorful Accent 3" w:uiPriority="51"/>
+    <w:lsdException w:name="List Table 7 Colorful Accent 3" w:uiPriority="52"/>
+    <w:lsdException w:name="List Table 1 Light Accent 4" w:uiPriority="46"/>
+    <w:lsdException w:name="List Table 2 Accent 4" w:uiPriority="47"/>
+    <w:lsdException w:name="List Table 3 Accent 4" w:uiPriority="48"/>
+    <w:lsdException w:name="List Table 4 Accent 4" w:uiPriority="49"/>
+    <w:lsdException w:name="List Table 5 Dark Accent 4" w:uiPriority="50"/>
+    <w:lsdException w:name="List Table 6 Colorful Accent 4" w:uiPriority="51"/>
+    <w:lsdException w:name="List Table 7 Colorful Accent 4" w:uiPriority="52"/>
+    <w:lsdException w:name="List Table 1 Light Accent 5" w:uiPriority="46"/>
+    <w:lsdException w:name="List Table 2 Accent 5" w:uiPriority="47"/>
+    <w:lsdException w:name="List Table 3 Accent 5" w:uiPriority="48"/>
+    <w:lsdException w:name="List Table 4 Accent 5" w:uiPriority="49"/>
+    <w:lsdException w:name="List Table 5 Dark Accent 5" w:uiPriority="50"/>
+    <w:lsdException w:name="List Table 6 Colorful Accent 5" w:uiPriority="51"/>
+    <w:lsdException w:name="List Table 7 Colorful Accent 5" w:uiPriority="52"/>
+    <w:lsdException w:name="List Table 1 Light Accent 6" w:uiPriority="46"/>
+    <w:lsdException w:name="List Table 2 Accent 6" w:uiPriority="47"/>
+    <w:lsdException w:name="List Table 3 Accent 6" w:uiPriority="48"/>
+    <w:lsdException w:name="List Table 4 Accent 6" w:uiPriority="49"/>
+    <w:lsdException w:name="List Table 5 Dark Accent 6" w:uiPriority="50"/>
+    <w:lsdException w:name="List Table 6 Colorful Accent 6" w:uiPriority="51"/>
+    <w:lsdException w:name="List Table 7 Colorful Accent 6" w:uiPriority="52"/>
+    <w:lsdException w:name="Mention" w:semiHidden="1" w:unhideWhenUsed="1"/>
+    <w:lsdException w:name="Smart Hyperlink" w:semiHidden="1" w:unhideWhenUsed="1"/>
+    <w:lsdException w:name="Hashtag" w:semiHidden="1" w:unhideWhenUsed="1"/>
+    <w:lsdException w:name="Unresolved Mention" w:semiHidden="1" w:unhideWhenUsed="1"/>
+    <w:lsdException w:name="Smart Link" w:semiHidden="1" w:unhideWhenUsed="1"/>
   </w:latentStyles>
   <w:style w:type="paragraph" w:default="1" w:styleId="Normal">
     <w:name w:val="Normal"/>
@@ -4532,7 +4396,7 @@
   <a:extraClrSchemeLst/>
   <a:extLst>
     <a:ext uri="{05A4C25C-085E-4340-85A3-A5531E510DB2}">
-      <thm15:themeFamily xmlns:thm15="http://schemas.microsoft.com/office/thememl/2012/main" xmlns="" name="Office Theme" id="{62F939B6-93AF-4DB8-9C6B-D6C7DFDC589F}" vid="{4A3C46E8-61CC-4603-A589-7422A47A8E4A}"/>
+      <thm15:themeFamily xmlns:thm15="http://schemas.microsoft.com/office/thememl/2012/main" name="Office Theme" id="{62F939B6-93AF-4DB8-9C6B-D6C7DFDC589F}" vid="{4A3C46E8-61CC-4603-A589-7422A47A8E4A}"/>
     </a:ext>
   </a:extLst>
 </a:theme>

</xml_diff>